<commit_message>
done the evaluation and added features list
</commit_message>
<xml_diff>
--- a/Work/Coursework/Updated Coursework.docx
+++ b/Work/Coursework/Updated Coursework.docx
@@ -10,6 +10,7 @@
           <w:docPartUnique/>
         </w:docPartObj>
       </w:sdtPr>
+      <w:sdtEndPr/>
       <w:sdtContent>
         <w:p/>
         <w:p>
@@ -108,6 +109,7 @@
                                     <w:dataBinding w:prefixMappings="xmlns:ns0='http://purl.org/dc/elements/1.1/' xmlns:ns1='http://schemas.openxmlformats.org/package/2006/metadata/core-properties' " w:xpath="/ns1:coreProperties[1]/ns0:title[1]" w:storeItemID="{6C3C8BC8-F283-45AE-878A-BAB7291924A1}"/>
                                     <w:text/>
                                   </w:sdtPr>
+                                  <w:sdtEndPr/>
                                   <w:sdtContent>
                                     <w:r>
                                       <w:rPr>
@@ -135,6 +137,7 @@
                                   <w:dataBinding w:prefixMappings="xmlns:ns0='http://purl.org/dc/elements/1.1/' xmlns:ns1='http://schemas.openxmlformats.org/package/2006/metadata/core-properties' " w:xpath="/ns1:coreProperties[1]/ns0:subject[1]" w:storeItemID="{6C3C8BC8-F283-45AE-878A-BAB7291924A1}"/>
                                   <w:text/>
                                 </w:sdtPr>
+                                <w:sdtEndPr/>
                                 <w:sdtContent>
                                   <w:p>
                                     <w:pPr>
@@ -211,6 +214,7 @@
                               <w:dataBinding w:prefixMappings="xmlns:ns0='http://purl.org/dc/elements/1.1/' xmlns:ns1='http://schemas.openxmlformats.org/package/2006/metadata/core-properties' " w:xpath="/ns1:coreProperties[1]/ns0:title[1]" w:storeItemID="{6C3C8BC8-F283-45AE-878A-BAB7291924A1}"/>
                               <w:text/>
                             </w:sdtPr>
+                            <w:sdtEndPr/>
                             <w:sdtContent>
                               <w:r>
                                 <w:rPr>
@@ -238,6 +242,7 @@
                             <w:dataBinding w:prefixMappings="xmlns:ns0='http://purl.org/dc/elements/1.1/' xmlns:ns1='http://schemas.openxmlformats.org/package/2006/metadata/core-properties' " w:xpath="/ns1:coreProperties[1]/ns0:subject[1]" w:storeItemID="{6C3C8BC8-F283-45AE-878A-BAB7291924A1}"/>
                             <w:text/>
                           </w:sdtPr>
+                          <w:sdtEndPr/>
                           <w:sdtContent>
                             <w:p>
                               <w:pPr>
@@ -355,6 +360,7 @@
                                     <w:calendar w:val="gregorian"/>
                                   </w:date>
                                 </w:sdtPr>
+                                <w:sdtEndPr/>
                                 <w:sdtContent>
                                   <w:p>
                                     <w:pPr>
@@ -421,6 +427,7 @@
                               <w:calendar w:val="gregorian"/>
                             </w:date>
                           </w:sdtPr>
+                          <w:sdtEndPr/>
                           <w:sdtContent>
                             <w:p>
                               <w:pPr>
@@ -459,6 +466,12 @@
     </w:sdt>
     <w:sdt>
       <w:sdtPr>
+        <w:rPr>
+          <w:rFonts w:asciiTheme="minorHAnsi" w:eastAsiaTheme="minorHAnsi" w:hAnsiTheme="minorHAnsi" w:cstheme="minorBidi"/>
+          <w:color w:val="auto"/>
+          <w:sz w:val="22"/>
+          <w:szCs w:val="22"/>
+        </w:rPr>
         <w:id w:val="-829283469"/>
         <w:docPartObj>
           <w:docPartGallery w:val="Table of Contents"/>
@@ -467,13 +480,9 @@
       </w:sdtPr>
       <w:sdtEndPr>
         <w:rPr>
-          <w:rFonts w:asciiTheme="minorHAnsi" w:eastAsiaTheme="minorHAnsi" w:hAnsiTheme="minorHAnsi" w:cstheme="minorBidi"/>
           <w:b/>
           <w:bCs/>
           <w:noProof/>
-          <w:color w:val="auto"/>
-          <w:sz w:val="22"/>
-          <w:szCs w:val="22"/>
         </w:rPr>
       </w:sdtEndPr>
       <w:sdtContent>
@@ -619,7 +628,7 @@
                 <w:noProof/>
                 <w:webHidden/>
               </w:rPr>
-              <w:t>2</w:t>
+              <w:t>3</w:t>
             </w:r>
             <w:r>
               <w:rPr>
@@ -687,7 +696,7 @@
                 <w:noProof/>
                 <w:webHidden/>
               </w:rPr>
-              <w:t>2</w:t>
+              <w:t>4</w:t>
             </w:r>
             <w:r>
               <w:rPr>
@@ -755,7 +764,7 @@
                 <w:noProof/>
                 <w:webHidden/>
               </w:rPr>
-              <w:t>2</w:t>
+              <w:t>5</w:t>
             </w:r>
             <w:r>
               <w:rPr>
@@ -823,7 +832,7 @@
                 <w:noProof/>
                 <w:webHidden/>
               </w:rPr>
-              <w:t>2</w:t>
+              <w:t>6</w:t>
             </w:r>
             <w:r>
               <w:rPr>
@@ -891,7 +900,7 @@
                 <w:noProof/>
                 <w:webHidden/>
               </w:rPr>
-              <w:t>2</w:t>
+              <w:t>7</w:t>
             </w:r>
             <w:r>
               <w:rPr>
@@ -918,7 +927,7 @@
                 <w:rStyle w:val="Hyperlink"/>
                 <w:noProof/>
               </w:rPr>
-              <w:t>Application Evaluation</w:t>
+              <w:t>Application Evaluatio</w:t>
             </w:r>
             <w:r>
               <w:rPr>
@@ -959,7 +968,7 @@
                 <w:noProof/>
                 <w:webHidden/>
               </w:rPr>
-              <w:t>2</w:t>
+              <w:t>7</w:t>
             </w:r>
             <w:r>
               <w:rPr>
@@ -1027,7 +1036,7 @@
                 <w:noProof/>
                 <w:webHidden/>
               </w:rPr>
-              <w:t>2</w:t>
+              <w:t>8</w:t>
             </w:r>
             <w:r>
               <w:rPr>
@@ -1069,31 +1078,378 @@
     </w:p>
     <w:p/>
     <w:p>
-      <w:proofErr w:type="spellStart"/>
-      <w:r>
-        <w:t>Adsjhsadhjbd</w:t>
-      </w:r>
-      <w:proofErr w:type="spellEnd"/>
+      <w:r>
+        <w:br/>
+      </w:r>
     </w:p>
     <w:p/>
+    <w:p/>
+    <w:p/>
+    <w:p/>
+    <w:p/>
+    <w:p/>
+    <w:p/>
+    <w:p/>
+    <w:p/>
+    <w:p/>
+    <w:p/>
+    <w:p/>
+    <w:p/>
+    <w:p/>
+    <w:p/>
+    <w:p/>
+    <w:p/>
+    <w:p/>
+    <w:p/>
+    <w:p/>
+    <w:p/>
+    <w:p/>
+    <w:p/>
+    <w:p/>
+    <w:p/>
+    <w:p/>
+    <w:p/>
+    <w:p>
+      <w:pPr>
+        <w:pStyle w:val="ListParagraph"/>
+        <w:spacing w:line="360" w:lineRule="auto"/>
+        <w:rPr>
+          <w:highlight w:val="green"/>
+        </w:rPr>
+      </w:pPr>
+      <w:bookmarkStart w:id="1" w:name="_Toc93497304"/>
+      <w:r>
+        <w:lastRenderedPageBreak/>
+        <w:t>Updated Feature List</w:t>
+      </w:r>
+      <w:bookmarkEnd w:id="1"/>
+      <w:r>
+        <w:br/>
+      </w:r>
+      <w:r>
+        <w:rPr>
+          <w:highlight w:val="green"/>
+        </w:rPr>
+        <w:t>The Customer will be able to Register an Account</w:t>
+      </w:r>
+    </w:p>
+    <w:p>
+      <w:pPr>
+        <w:pStyle w:val="ListParagraph"/>
+        <w:spacing w:line="360" w:lineRule="auto"/>
+        <w:rPr>
+          <w:highlight w:val="red"/>
+        </w:rPr>
+      </w:pPr>
+      <w:r>
+        <w:rPr>
+          <w:highlight w:val="green"/>
+        </w:rPr>
+        <w:t>The Customer will be able to Sign In with their own unique username and password</w:t>
+      </w:r>
+      <w:r>
+        <w:rPr>
+          <w:highlight w:val="green"/>
+        </w:rPr>
+        <w:br/>
+      </w:r>
+      <w:r>
+        <w:rPr>
+          <w:color w:val="FFFFFF" w:themeColor="background1"/>
+          <w:highlight w:val="red"/>
+        </w:rPr>
+        <w:t>The Customer will be able to update/edit their details</w:t>
+      </w:r>
+    </w:p>
+    <w:p>
+      <w:pPr>
+        <w:pStyle w:val="ListParagraph"/>
+        <w:spacing w:line="360" w:lineRule="auto"/>
+        <w:rPr>
+          <w:highlight w:val="green"/>
+        </w:rPr>
+      </w:pPr>
+      <w:r>
+        <w:rPr>
+          <w:highlight w:val="green"/>
+        </w:rPr>
+        <w:t>The Customer will be able to Edit their Preferences as they will be able to choose which genre they prefer</w:t>
+      </w:r>
+    </w:p>
+    <w:p>
+      <w:pPr>
+        <w:pStyle w:val="ListParagraph"/>
+        <w:spacing w:line="360" w:lineRule="auto"/>
+        <w:rPr>
+          <w:highlight w:val="green"/>
+        </w:rPr>
+      </w:pPr>
+      <w:r>
+        <w:rPr>
+          <w:highlight w:val="green"/>
+        </w:rPr>
+        <w:t>The Customer will be able to Search Movies by director or producer of the movies</w:t>
+      </w:r>
+      <w:r>
+        <w:rPr>
+          <w:highlight w:val="green"/>
+        </w:rPr>
+        <w:br/>
+      </w:r>
+      <w:r>
+        <w:rPr>
+          <w:color w:val="FFFFFF" w:themeColor="background1"/>
+          <w:highlight w:val="red"/>
+        </w:rPr>
+        <w:t xml:space="preserve">The Customer will be able to view movies by a carousel </w:t>
+      </w:r>
+      <w:r>
+        <w:rPr>
+          <w:color w:val="FFFFFF" w:themeColor="background1"/>
+          <w:highlight w:val="red"/>
+        </w:rPr>
+        <w:br/>
+        <w:t>The Customer will be able to view movies by a slide</w:t>
+      </w:r>
+      <w:r>
+        <w:rPr>
+          <w:color w:val="FFFFFF" w:themeColor="background1"/>
+          <w:highlight w:val="red"/>
+        </w:rPr>
+        <w:br/>
+        <w:t>The Customer will be able to see the movies images</w:t>
+      </w:r>
+      <w:r>
+        <w:rPr>
+          <w:color w:val="FFFFFF" w:themeColor="background1"/>
+          <w:highlight w:val="red"/>
+        </w:rPr>
+        <w:br/>
+        <w:t>The Customer will be able to read the movies description.</w:t>
+      </w:r>
+    </w:p>
+    <w:p>
+      <w:pPr>
+        <w:pStyle w:val="ListParagraph"/>
+        <w:spacing w:line="360" w:lineRule="auto"/>
+        <w:rPr>
+          <w:highlight w:val="green"/>
+        </w:rPr>
+      </w:pPr>
+      <w:r>
+        <w:rPr>
+          <w:highlight w:val="green"/>
+        </w:rPr>
+        <w:t>The Customer will be able to Add Movies to their Basket</w:t>
+      </w:r>
+    </w:p>
+    <w:p>
+      <w:pPr>
+        <w:pStyle w:val="ListParagraph"/>
+        <w:spacing w:line="360" w:lineRule="auto"/>
+        <w:rPr>
+          <w:highlight w:val="green"/>
+        </w:rPr>
+      </w:pPr>
+      <w:r>
+        <w:rPr>
+          <w:highlight w:val="green"/>
+        </w:rPr>
+        <w:t>The Customer will be able to View their Basket</w:t>
+      </w:r>
+    </w:p>
+    <w:p>
+      <w:pPr>
+        <w:pStyle w:val="ListParagraph"/>
+        <w:spacing w:line="360" w:lineRule="auto"/>
+        <w:rPr>
+          <w:highlight w:val="green"/>
+        </w:rPr>
+      </w:pPr>
+      <w:r>
+        <w:rPr>
+          <w:highlight w:val="green"/>
+        </w:rPr>
+        <w:t>The Customer will be able to Remove Movies from their basket which they do not wish to purchase</w:t>
+      </w:r>
+    </w:p>
+    <w:p>
+      <w:pPr>
+        <w:pStyle w:val="ListParagraph"/>
+        <w:spacing w:line="360" w:lineRule="auto"/>
+        <w:rPr>
+          <w:highlight w:val="green"/>
+        </w:rPr>
+      </w:pPr>
+      <w:r>
+        <w:rPr>
+          <w:highlight w:val="green"/>
+        </w:rPr>
+        <w:t>The Customer will be able to Edit/Input Card Details to ensure they can pay for their order</w:t>
+      </w:r>
+    </w:p>
+    <w:p>
+      <w:pPr>
+        <w:pStyle w:val="ListParagraph"/>
+        <w:spacing w:line="360" w:lineRule="auto"/>
+        <w:rPr>
+          <w:highlight w:val="green"/>
+        </w:rPr>
+      </w:pPr>
+      <w:r>
+        <w:rPr>
+          <w:highlight w:val="green"/>
+        </w:rPr>
+        <w:t>The Customer will be able to Remove Order to start the whole order from scratch</w:t>
+      </w:r>
+    </w:p>
+    <w:p>
+      <w:pPr>
+        <w:pStyle w:val="ListParagraph"/>
+        <w:spacing w:line="360" w:lineRule="auto"/>
+        <w:rPr>
+          <w:highlight w:val="green"/>
+        </w:rPr>
+      </w:pPr>
+      <w:r>
+        <w:rPr>
+          <w:highlight w:val="green"/>
+        </w:rPr>
+        <w:t>The Customer will be able to Edit/Input the Billing Address to ensure that the download is sent to the correct device</w:t>
+      </w:r>
+    </w:p>
+    <w:p>
+      <w:pPr>
+        <w:pStyle w:val="ListParagraph"/>
+        <w:spacing w:line="360" w:lineRule="auto"/>
+        <w:rPr>
+          <w:highlight w:val="green"/>
+        </w:rPr>
+      </w:pPr>
+      <w:r>
+        <w:rPr>
+          <w:highlight w:val="green"/>
+        </w:rPr>
+        <w:t xml:space="preserve">The Customer will be able to Confirm Order after the Card Details and Billing Address has been accepted </w:t>
+      </w:r>
+    </w:p>
+    <w:p>
+      <w:pPr>
+        <w:pStyle w:val="ListParagraph"/>
+        <w:spacing w:line="360" w:lineRule="auto"/>
+        <w:rPr>
+          <w:highlight w:val="green"/>
+        </w:rPr>
+      </w:pPr>
+      <w:r>
+        <w:rPr>
+          <w:highlight w:val="green"/>
+        </w:rPr>
+        <w:t>The Customer will be able to Get an E-receipt which will confirm their Order and Payment</w:t>
+      </w:r>
+    </w:p>
+    <w:p>
+      <w:pPr>
+        <w:pStyle w:val="ListParagraph"/>
+        <w:spacing w:line="360" w:lineRule="auto"/>
+        <w:rPr>
+          <w:highlight w:val="green"/>
+        </w:rPr>
+      </w:pPr>
+      <w:r>
+        <w:rPr>
+          <w:highlight w:val="green"/>
+        </w:rPr>
+        <w:br/>
+        <w:t>The Staff will be able to Add Movies</w:t>
+      </w:r>
+    </w:p>
+    <w:p>
+      <w:pPr>
+        <w:pStyle w:val="ListParagraph"/>
+        <w:spacing w:line="360" w:lineRule="auto"/>
+        <w:rPr>
+          <w:highlight w:val="green"/>
+        </w:rPr>
+      </w:pPr>
+      <w:r>
+        <w:rPr>
+          <w:highlight w:val="green"/>
+        </w:rPr>
+        <w:t>The Staff will be able to Remove Movies</w:t>
+      </w:r>
+    </w:p>
+    <w:p>
+      <w:pPr>
+        <w:pStyle w:val="ListParagraph"/>
+        <w:spacing w:line="360" w:lineRule="auto"/>
+      </w:pPr>
+      <w:r>
+        <w:rPr>
+          <w:highlight w:val="green"/>
+        </w:rPr>
+        <w:t>The Staff will be able to Edit Movies</w:t>
+      </w:r>
+      <w:r>
+        <w:br/>
+      </w:r>
+      <w:r>
+        <w:rPr>
+          <w:color w:val="FFFFFF" w:themeColor="background1"/>
+          <w:highlight w:val="red"/>
+        </w:rPr>
+        <w:t>The Staff will be able to Enter a Staff Portal</w:t>
+      </w:r>
+      <w:r>
+        <w:rPr>
+          <w:color w:val="000000" w:themeColor="text1"/>
+        </w:rPr>
+        <w:br/>
+      </w:r>
+      <w:r>
+        <w:rPr>
+          <w:color w:val="FFFFFF" w:themeColor="background1"/>
+          <w:highlight w:val="red"/>
+        </w:rPr>
+        <w:t xml:space="preserve">The Staff will be able to Login with </w:t>
+      </w:r>
+      <w:proofErr w:type="gramStart"/>
+      <w:r>
+        <w:rPr>
+          <w:color w:val="FFFFFF" w:themeColor="background1"/>
+          <w:highlight w:val="red"/>
+        </w:rPr>
+        <w:t>an</w:t>
+      </w:r>
+      <w:proofErr w:type="gramEnd"/>
+      <w:r>
+        <w:rPr>
+          <w:color w:val="FFFFFF" w:themeColor="background1"/>
+          <w:highlight w:val="red"/>
+        </w:rPr>
+        <w:t xml:space="preserve"> Unique Username and Password.</w:t>
+      </w:r>
+      <w:r>
+        <w:rPr>
+          <w:color w:val="000000" w:themeColor="text1"/>
+        </w:rPr>
+        <w:br/>
+      </w:r>
+    </w:p>
     <w:p>
       <w:pPr>
         <w:pStyle w:val="Heading1"/>
       </w:pPr>
-      <w:bookmarkStart w:id="1" w:name="_Toc93497304"/>
-      <w:r>
-        <w:t>Updated Feature List</w:t>
-      </w:r>
-      <w:bookmarkEnd w:id="1"/>
+      <w:r>
+        <w:br/>
+      </w:r>
+      <w:r>
+        <w:br/>
+      </w:r>
     </w:p>
     <w:p/>
-    <w:p>
-      <w:proofErr w:type="spellStart"/>
-      <w:r>
-        <w:t>Khhjbhjbjhbjh</w:t>
-      </w:r>
-      <w:proofErr w:type="spellEnd"/>
-    </w:p>
+    <w:p/>
+    <w:p/>
     <w:p/>
     <w:p>
       <w:pPr>
@@ -1105,13 +1461,35 @@
       </w:r>
       <w:bookmarkEnd w:id="2"/>
     </w:p>
-    <w:p>
-      <w:proofErr w:type="spellStart"/>
-      <w:r>
-        <w:t>sdfdsfdsfsdf</w:t>
-      </w:r>
-      <w:proofErr w:type="spellEnd"/>
-    </w:p>
+    <w:p/>
+    <w:p/>
+    <w:p/>
+    <w:p/>
+    <w:p/>
+    <w:p/>
+    <w:p/>
+    <w:p/>
+    <w:p/>
+    <w:p/>
+    <w:p/>
+    <w:p/>
+    <w:p/>
+    <w:p/>
+    <w:p/>
+    <w:p/>
+    <w:p/>
+    <w:p/>
+    <w:p/>
+    <w:p/>
+    <w:p/>
+    <w:p/>
+    <w:p/>
+    <w:p/>
+    <w:p/>
+    <w:p/>
+    <w:p/>
+    <w:p/>
+    <w:p/>
     <w:p/>
     <w:p>
       <w:pPr>
@@ -1123,13 +1501,35 @@
       </w:r>
       <w:bookmarkEnd w:id="3"/>
     </w:p>
-    <w:p>
-      <w:proofErr w:type="spellStart"/>
-      <w:r>
-        <w:t>sdfsdfdsfsdf</w:t>
-      </w:r>
-      <w:proofErr w:type="spellEnd"/>
-    </w:p>
+    <w:p/>
+    <w:p/>
+    <w:p/>
+    <w:p/>
+    <w:p/>
+    <w:p/>
+    <w:p/>
+    <w:p/>
+    <w:p/>
+    <w:p/>
+    <w:p/>
+    <w:p/>
+    <w:p/>
+    <w:p/>
+    <w:p/>
+    <w:p/>
+    <w:p/>
+    <w:p/>
+    <w:p/>
+    <w:p/>
+    <w:p/>
+    <w:p/>
+    <w:p/>
+    <w:p/>
+    <w:p/>
+    <w:p/>
+    <w:p/>
+    <w:p/>
+    <w:p/>
     <w:p/>
     <w:p>
       <w:pPr>
@@ -1141,13 +1541,947 @@
       </w:r>
       <w:bookmarkEnd w:id="4"/>
     </w:p>
-    <w:p>
-      <w:proofErr w:type="spellStart"/>
-      <w:r>
-        <w:t>sdfdsf</w:t>
-      </w:r>
-      <w:proofErr w:type="spellEnd"/>
-    </w:p>
+    <w:tbl>
+      <w:tblPr>
+        <w:tblStyle w:val="TableGrid"/>
+        <w:tblW w:w="0" w:type="auto"/>
+        <w:tblLook w:val="04A0" w:firstRow="1" w:lastRow="0" w:firstColumn="1" w:lastColumn="0" w:noHBand="0" w:noVBand="1"/>
+      </w:tblPr>
+      <w:tblGrid>
+        <w:gridCol w:w="1803"/>
+        <w:gridCol w:w="1803"/>
+        <w:gridCol w:w="1803"/>
+        <w:gridCol w:w="1803"/>
+        <w:gridCol w:w="1804"/>
+      </w:tblGrid>
+      <w:tr>
+        <w:tc>
+          <w:tcPr>
+            <w:tcW w:w="1803" w:type="dxa"/>
+          </w:tcPr>
+          <w:p>
+            <w:r>
+              <w:t>TEST</w:t>
+            </w:r>
+          </w:p>
+        </w:tc>
+        <w:tc>
+          <w:tcPr>
+            <w:tcW w:w="1803" w:type="dxa"/>
+          </w:tcPr>
+          <w:p>
+            <w:r>
+              <w:t>EXPECTATION</w:t>
+            </w:r>
+          </w:p>
+        </w:tc>
+        <w:tc>
+          <w:tcPr>
+            <w:tcW w:w="1803" w:type="dxa"/>
+          </w:tcPr>
+          <w:p>
+            <w:r>
+              <w:t>SCREENSHOT</w:t>
+            </w:r>
+          </w:p>
+        </w:tc>
+        <w:tc>
+          <w:tcPr>
+            <w:tcW w:w="1803" w:type="dxa"/>
+          </w:tcPr>
+          <w:p>
+            <w:r>
+              <w:t>COMPLETED</w:t>
+            </w:r>
+          </w:p>
+        </w:tc>
+        <w:tc>
+          <w:tcPr>
+            <w:tcW w:w="1804" w:type="dxa"/>
+          </w:tcPr>
+          <w:p>
+            <w:r>
+              <w:t>IMPROVEMENT</w:t>
+            </w:r>
+          </w:p>
+        </w:tc>
+      </w:tr>
+      <w:tr>
+        <w:tc>
+          <w:tcPr>
+            <w:tcW w:w="1803" w:type="dxa"/>
+          </w:tcPr>
+          <w:p/>
+        </w:tc>
+        <w:tc>
+          <w:tcPr>
+            <w:tcW w:w="1803" w:type="dxa"/>
+          </w:tcPr>
+          <w:p/>
+        </w:tc>
+        <w:tc>
+          <w:tcPr>
+            <w:tcW w:w="1803" w:type="dxa"/>
+          </w:tcPr>
+          <w:p/>
+        </w:tc>
+        <w:tc>
+          <w:tcPr>
+            <w:tcW w:w="1803" w:type="dxa"/>
+          </w:tcPr>
+          <w:p/>
+        </w:tc>
+        <w:tc>
+          <w:tcPr>
+            <w:tcW w:w="1804" w:type="dxa"/>
+          </w:tcPr>
+          <w:p/>
+        </w:tc>
+      </w:tr>
+      <w:tr>
+        <w:tc>
+          <w:tcPr>
+            <w:tcW w:w="1803" w:type="dxa"/>
+          </w:tcPr>
+          <w:p/>
+        </w:tc>
+        <w:tc>
+          <w:tcPr>
+            <w:tcW w:w="1803" w:type="dxa"/>
+          </w:tcPr>
+          <w:p/>
+        </w:tc>
+        <w:tc>
+          <w:tcPr>
+            <w:tcW w:w="1803" w:type="dxa"/>
+          </w:tcPr>
+          <w:p/>
+        </w:tc>
+        <w:tc>
+          <w:tcPr>
+            <w:tcW w:w="1803" w:type="dxa"/>
+          </w:tcPr>
+          <w:p/>
+        </w:tc>
+        <w:tc>
+          <w:tcPr>
+            <w:tcW w:w="1804" w:type="dxa"/>
+          </w:tcPr>
+          <w:p/>
+        </w:tc>
+      </w:tr>
+      <w:tr>
+        <w:tc>
+          <w:tcPr>
+            <w:tcW w:w="1803" w:type="dxa"/>
+          </w:tcPr>
+          <w:p/>
+        </w:tc>
+        <w:tc>
+          <w:tcPr>
+            <w:tcW w:w="1803" w:type="dxa"/>
+          </w:tcPr>
+          <w:p/>
+        </w:tc>
+        <w:tc>
+          <w:tcPr>
+            <w:tcW w:w="1803" w:type="dxa"/>
+          </w:tcPr>
+          <w:p/>
+        </w:tc>
+        <w:tc>
+          <w:tcPr>
+            <w:tcW w:w="1803" w:type="dxa"/>
+          </w:tcPr>
+          <w:p/>
+        </w:tc>
+        <w:tc>
+          <w:tcPr>
+            <w:tcW w:w="1804" w:type="dxa"/>
+          </w:tcPr>
+          <w:p/>
+        </w:tc>
+      </w:tr>
+      <w:tr>
+        <w:tc>
+          <w:tcPr>
+            <w:tcW w:w="1803" w:type="dxa"/>
+          </w:tcPr>
+          <w:p/>
+        </w:tc>
+        <w:tc>
+          <w:tcPr>
+            <w:tcW w:w="1803" w:type="dxa"/>
+          </w:tcPr>
+          <w:p/>
+        </w:tc>
+        <w:tc>
+          <w:tcPr>
+            <w:tcW w:w="1803" w:type="dxa"/>
+          </w:tcPr>
+          <w:p/>
+        </w:tc>
+        <w:tc>
+          <w:tcPr>
+            <w:tcW w:w="1803" w:type="dxa"/>
+          </w:tcPr>
+          <w:p/>
+        </w:tc>
+        <w:tc>
+          <w:tcPr>
+            <w:tcW w:w="1804" w:type="dxa"/>
+          </w:tcPr>
+          <w:p/>
+        </w:tc>
+      </w:tr>
+      <w:tr>
+        <w:tc>
+          <w:tcPr>
+            <w:tcW w:w="1803" w:type="dxa"/>
+          </w:tcPr>
+          <w:p/>
+        </w:tc>
+        <w:tc>
+          <w:tcPr>
+            <w:tcW w:w="1803" w:type="dxa"/>
+          </w:tcPr>
+          <w:p/>
+        </w:tc>
+        <w:tc>
+          <w:tcPr>
+            <w:tcW w:w="1803" w:type="dxa"/>
+          </w:tcPr>
+          <w:p/>
+        </w:tc>
+        <w:tc>
+          <w:tcPr>
+            <w:tcW w:w="1803" w:type="dxa"/>
+          </w:tcPr>
+          <w:p/>
+        </w:tc>
+        <w:tc>
+          <w:tcPr>
+            <w:tcW w:w="1804" w:type="dxa"/>
+          </w:tcPr>
+          <w:p/>
+        </w:tc>
+      </w:tr>
+      <w:tr>
+        <w:tc>
+          <w:tcPr>
+            <w:tcW w:w="1803" w:type="dxa"/>
+          </w:tcPr>
+          <w:p/>
+        </w:tc>
+        <w:tc>
+          <w:tcPr>
+            <w:tcW w:w="1803" w:type="dxa"/>
+          </w:tcPr>
+          <w:p/>
+        </w:tc>
+        <w:tc>
+          <w:tcPr>
+            <w:tcW w:w="1803" w:type="dxa"/>
+          </w:tcPr>
+          <w:p/>
+        </w:tc>
+        <w:tc>
+          <w:tcPr>
+            <w:tcW w:w="1803" w:type="dxa"/>
+          </w:tcPr>
+          <w:p/>
+        </w:tc>
+        <w:tc>
+          <w:tcPr>
+            <w:tcW w:w="1804" w:type="dxa"/>
+          </w:tcPr>
+          <w:p/>
+        </w:tc>
+      </w:tr>
+      <w:tr>
+        <w:tc>
+          <w:tcPr>
+            <w:tcW w:w="1803" w:type="dxa"/>
+          </w:tcPr>
+          <w:p/>
+        </w:tc>
+        <w:tc>
+          <w:tcPr>
+            <w:tcW w:w="1803" w:type="dxa"/>
+          </w:tcPr>
+          <w:p/>
+        </w:tc>
+        <w:tc>
+          <w:tcPr>
+            <w:tcW w:w="1803" w:type="dxa"/>
+          </w:tcPr>
+          <w:p/>
+        </w:tc>
+        <w:tc>
+          <w:tcPr>
+            <w:tcW w:w="1803" w:type="dxa"/>
+          </w:tcPr>
+          <w:p/>
+        </w:tc>
+        <w:tc>
+          <w:tcPr>
+            <w:tcW w:w="1804" w:type="dxa"/>
+          </w:tcPr>
+          <w:p/>
+        </w:tc>
+      </w:tr>
+      <w:tr>
+        <w:tc>
+          <w:tcPr>
+            <w:tcW w:w="1803" w:type="dxa"/>
+          </w:tcPr>
+          <w:p/>
+        </w:tc>
+        <w:tc>
+          <w:tcPr>
+            <w:tcW w:w="1803" w:type="dxa"/>
+          </w:tcPr>
+          <w:p/>
+        </w:tc>
+        <w:tc>
+          <w:tcPr>
+            <w:tcW w:w="1803" w:type="dxa"/>
+          </w:tcPr>
+          <w:p/>
+        </w:tc>
+        <w:tc>
+          <w:tcPr>
+            <w:tcW w:w="1803" w:type="dxa"/>
+          </w:tcPr>
+          <w:p/>
+        </w:tc>
+        <w:tc>
+          <w:tcPr>
+            <w:tcW w:w="1804" w:type="dxa"/>
+          </w:tcPr>
+          <w:p/>
+        </w:tc>
+      </w:tr>
+      <w:tr>
+        <w:tc>
+          <w:tcPr>
+            <w:tcW w:w="1803" w:type="dxa"/>
+          </w:tcPr>
+          <w:p/>
+        </w:tc>
+        <w:tc>
+          <w:tcPr>
+            <w:tcW w:w="1803" w:type="dxa"/>
+          </w:tcPr>
+          <w:p/>
+        </w:tc>
+        <w:tc>
+          <w:tcPr>
+            <w:tcW w:w="1803" w:type="dxa"/>
+          </w:tcPr>
+          <w:p/>
+        </w:tc>
+        <w:tc>
+          <w:tcPr>
+            <w:tcW w:w="1803" w:type="dxa"/>
+          </w:tcPr>
+          <w:p/>
+        </w:tc>
+        <w:tc>
+          <w:tcPr>
+            <w:tcW w:w="1804" w:type="dxa"/>
+          </w:tcPr>
+          <w:p/>
+        </w:tc>
+      </w:tr>
+      <w:tr>
+        <w:tc>
+          <w:tcPr>
+            <w:tcW w:w="1803" w:type="dxa"/>
+          </w:tcPr>
+          <w:p/>
+        </w:tc>
+        <w:tc>
+          <w:tcPr>
+            <w:tcW w:w="1803" w:type="dxa"/>
+          </w:tcPr>
+          <w:p/>
+        </w:tc>
+        <w:tc>
+          <w:tcPr>
+            <w:tcW w:w="1803" w:type="dxa"/>
+          </w:tcPr>
+          <w:p/>
+        </w:tc>
+        <w:tc>
+          <w:tcPr>
+            <w:tcW w:w="1803" w:type="dxa"/>
+          </w:tcPr>
+          <w:p/>
+        </w:tc>
+        <w:tc>
+          <w:tcPr>
+            <w:tcW w:w="1804" w:type="dxa"/>
+          </w:tcPr>
+          <w:p/>
+        </w:tc>
+      </w:tr>
+      <w:tr>
+        <w:tc>
+          <w:tcPr>
+            <w:tcW w:w="1803" w:type="dxa"/>
+          </w:tcPr>
+          <w:p/>
+        </w:tc>
+        <w:tc>
+          <w:tcPr>
+            <w:tcW w:w="1803" w:type="dxa"/>
+          </w:tcPr>
+          <w:p/>
+        </w:tc>
+        <w:tc>
+          <w:tcPr>
+            <w:tcW w:w="1803" w:type="dxa"/>
+          </w:tcPr>
+          <w:p/>
+        </w:tc>
+        <w:tc>
+          <w:tcPr>
+            <w:tcW w:w="1803" w:type="dxa"/>
+          </w:tcPr>
+          <w:p/>
+        </w:tc>
+        <w:tc>
+          <w:tcPr>
+            <w:tcW w:w="1804" w:type="dxa"/>
+          </w:tcPr>
+          <w:p/>
+        </w:tc>
+      </w:tr>
+      <w:tr>
+        <w:tc>
+          <w:tcPr>
+            <w:tcW w:w="1803" w:type="dxa"/>
+          </w:tcPr>
+          <w:p/>
+        </w:tc>
+        <w:tc>
+          <w:tcPr>
+            <w:tcW w:w="1803" w:type="dxa"/>
+          </w:tcPr>
+          <w:p/>
+        </w:tc>
+        <w:tc>
+          <w:tcPr>
+            <w:tcW w:w="1803" w:type="dxa"/>
+          </w:tcPr>
+          <w:p/>
+        </w:tc>
+        <w:tc>
+          <w:tcPr>
+            <w:tcW w:w="1803" w:type="dxa"/>
+          </w:tcPr>
+          <w:p/>
+        </w:tc>
+        <w:tc>
+          <w:tcPr>
+            <w:tcW w:w="1804" w:type="dxa"/>
+          </w:tcPr>
+          <w:p/>
+        </w:tc>
+      </w:tr>
+      <w:tr>
+        <w:tc>
+          <w:tcPr>
+            <w:tcW w:w="1803" w:type="dxa"/>
+          </w:tcPr>
+          <w:p/>
+        </w:tc>
+        <w:tc>
+          <w:tcPr>
+            <w:tcW w:w="1803" w:type="dxa"/>
+          </w:tcPr>
+          <w:p/>
+        </w:tc>
+        <w:tc>
+          <w:tcPr>
+            <w:tcW w:w="1803" w:type="dxa"/>
+          </w:tcPr>
+          <w:p/>
+        </w:tc>
+        <w:tc>
+          <w:tcPr>
+            <w:tcW w:w="1803" w:type="dxa"/>
+          </w:tcPr>
+          <w:p/>
+        </w:tc>
+        <w:tc>
+          <w:tcPr>
+            <w:tcW w:w="1804" w:type="dxa"/>
+          </w:tcPr>
+          <w:p/>
+        </w:tc>
+      </w:tr>
+      <w:tr>
+        <w:tc>
+          <w:tcPr>
+            <w:tcW w:w="1803" w:type="dxa"/>
+          </w:tcPr>
+          <w:p/>
+        </w:tc>
+        <w:tc>
+          <w:tcPr>
+            <w:tcW w:w="1803" w:type="dxa"/>
+          </w:tcPr>
+          <w:p/>
+        </w:tc>
+        <w:tc>
+          <w:tcPr>
+            <w:tcW w:w="1803" w:type="dxa"/>
+          </w:tcPr>
+          <w:p/>
+        </w:tc>
+        <w:tc>
+          <w:tcPr>
+            <w:tcW w:w="1803" w:type="dxa"/>
+          </w:tcPr>
+          <w:p/>
+        </w:tc>
+        <w:tc>
+          <w:tcPr>
+            <w:tcW w:w="1804" w:type="dxa"/>
+          </w:tcPr>
+          <w:p/>
+        </w:tc>
+      </w:tr>
+      <w:tr>
+        <w:tc>
+          <w:tcPr>
+            <w:tcW w:w="1803" w:type="dxa"/>
+          </w:tcPr>
+          <w:p/>
+        </w:tc>
+        <w:tc>
+          <w:tcPr>
+            <w:tcW w:w="1803" w:type="dxa"/>
+          </w:tcPr>
+          <w:p/>
+        </w:tc>
+        <w:tc>
+          <w:tcPr>
+            <w:tcW w:w="1803" w:type="dxa"/>
+          </w:tcPr>
+          <w:p/>
+        </w:tc>
+        <w:tc>
+          <w:tcPr>
+            <w:tcW w:w="1803" w:type="dxa"/>
+          </w:tcPr>
+          <w:p/>
+        </w:tc>
+        <w:tc>
+          <w:tcPr>
+            <w:tcW w:w="1804" w:type="dxa"/>
+          </w:tcPr>
+          <w:p/>
+        </w:tc>
+      </w:tr>
+      <w:tr>
+        <w:tc>
+          <w:tcPr>
+            <w:tcW w:w="1803" w:type="dxa"/>
+          </w:tcPr>
+          <w:p/>
+        </w:tc>
+        <w:tc>
+          <w:tcPr>
+            <w:tcW w:w="1803" w:type="dxa"/>
+          </w:tcPr>
+          <w:p/>
+        </w:tc>
+        <w:tc>
+          <w:tcPr>
+            <w:tcW w:w="1803" w:type="dxa"/>
+          </w:tcPr>
+          <w:p/>
+        </w:tc>
+        <w:tc>
+          <w:tcPr>
+            <w:tcW w:w="1803" w:type="dxa"/>
+          </w:tcPr>
+          <w:p/>
+        </w:tc>
+        <w:tc>
+          <w:tcPr>
+            <w:tcW w:w="1804" w:type="dxa"/>
+          </w:tcPr>
+          <w:p/>
+        </w:tc>
+      </w:tr>
+      <w:tr>
+        <w:tc>
+          <w:tcPr>
+            <w:tcW w:w="1803" w:type="dxa"/>
+          </w:tcPr>
+          <w:p/>
+        </w:tc>
+        <w:tc>
+          <w:tcPr>
+            <w:tcW w:w="1803" w:type="dxa"/>
+          </w:tcPr>
+          <w:p/>
+        </w:tc>
+        <w:tc>
+          <w:tcPr>
+            <w:tcW w:w="1803" w:type="dxa"/>
+          </w:tcPr>
+          <w:p/>
+        </w:tc>
+        <w:tc>
+          <w:tcPr>
+            <w:tcW w:w="1803" w:type="dxa"/>
+          </w:tcPr>
+          <w:p/>
+        </w:tc>
+        <w:tc>
+          <w:tcPr>
+            <w:tcW w:w="1804" w:type="dxa"/>
+          </w:tcPr>
+          <w:p/>
+        </w:tc>
+      </w:tr>
+      <w:tr>
+        <w:tc>
+          <w:tcPr>
+            <w:tcW w:w="1803" w:type="dxa"/>
+          </w:tcPr>
+          <w:p/>
+        </w:tc>
+        <w:tc>
+          <w:tcPr>
+            <w:tcW w:w="1803" w:type="dxa"/>
+          </w:tcPr>
+          <w:p/>
+        </w:tc>
+        <w:tc>
+          <w:tcPr>
+            <w:tcW w:w="1803" w:type="dxa"/>
+          </w:tcPr>
+          <w:p/>
+        </w:tc>
+        <w:tc>
+          <w:tcPr>
+            <w:tcW w:w="1803" w:type="dxa"/>
+          </w:tcPr>
+          <w:p/>
+        </w:tc>
+        <w:tc>
+          <w:tcPr>
+            <w:tcW w:w="1804" w:type="dxa"/>
+          </w:tcPr>
+          <w:p/>
+        </w:tc>
+      </w:tr>
+      <w:tr>
+        <w:tc>
+          <w:tcPr>
+            <w:tcW w:w="1803" w:type="dxa"/>
+          </w:tcPr>
+          <w:p/>
+        </w:tc>
+        <w:tc>
+          <w:tcPr>
+            <w:tcW w:w="1803" w:type="dxa"/>
+          </w:tcPr>
+          <w:p/>
+        </w:tc>
+        <w:tc>
+          <w:tcPr>
+            <w:tcW w:w="1803" w:type="dxa"/>
+          </w:tcPr>
+          <w:p/>
+        </w:tc>
+        <w:tc>
+          <w:tcPr>
+            <w:tcW w:w="1803" w:type="dxa"/>
+          </w:tcPr>
+          <w:p/>
+        </w:tc>
+        <w:tc>
+          <w:tcPr>
+            <w:tcW w:w="1804" w:type="dxa"/>
+          </w:tcPr>
+          <w:p/>
+        </w:tc>
+      </w:tr>
+      <w:tr>
+        <w:tc>
+          <w:tcPr>
+            <w:tcW w:w="1803" w:type="dxa"/>
+          </w:tcPr>
+          <w:p/>
+        </w:tc>
+        <w:tc>
+          <w:tcPr>
+            <w:tcW w:w="1803" w:type="dxa"/>
+          </w:tcPr>
+          <w:p/>
+        </w:tc>
+        <w:tc>
+          <w:tcPr>
+            <w:tcW w:w="1803" w:type="dxa"/>
+          </w:tcPr>
+          <w:p/>
+        </w:tc>
+        <w:tc>
+          <w:tcPr>
+            <w:tcW w:w="1803" w:type="dxa"/>
+          </w:tcPr>
+          <w:p/>
+        </w:tc>
+        <w:tc>
+          <w:tcPr>
+            <w:tcW w:w="1804" w:type="dxa"/>
+          </w:tcPr>
+          <w:p/>
+        </w:tc>
+      </w:tr>
+      <w:tr>
+        <w:tc>
+          <w:tcPr>
+            <w:tcW w:w="1803" w:type="dxa"/>
+          </w:tcPr>
+          <w:p/>
+        </w:tc>
+        <w:tc>
+          <w:tcPr>
+            <w:tcW w:w="1803" w:type="dxa"/>
+          </w:tcPr>
+          <w:p/>
+        </w:tc>
+        <w:tc>
+          <w:tcPr>
+            <w:tcW w:w="1803" w:type="dxa"/>
+          </w:tcPr>
+          <w:p/>
+        </w:tc>
+        <w:tc>
+          <w:tcPr>
+            <w:tcW w:w="1803" w:type="dxa"/>
+          </w:tcPr>
+          <w:p/>
+        </w:tc>
+        <w:tc>
+          <w:tcPr>
+            <w:tcW w:w="1804" w:type="dxa"/>
+          </w:tcPr>
+          <w:p/>
+        </w:tc>
+      </w:tr>
+      <w:tr>
+        <w:tc>
+          <w:tcPr>
+            <w:tcW w:w="1803" w:type="dxa"/>
+          </w:tcPr>
+          <w:p/>
+        </w:tc>
+        <w:tc>
+          <w:tcPr>
+            <w:tcW w:w="1803" w:type="dxa"/>
+          </w:tcPr>
+          <w:p/>
+        </w:tc>
+        <w:tc>
+          <w:tcPr>
+            <w:tcW w:w="1803" w:type="dxa"/>
+          </w:tcPr>
+          <w:p/>
+        </w:tc>
+        <w:tc>
+          <w:tcPr>
+            <w:tcW w:w="1803" w:type="dxa"/>
+          </w:tcPr>
+          <w:p/>
+        </w:tc>
+        <w:tc>
+          <w:tcPr>
+            <w:tcW w:w="1804" w:type="dxa"/>
+          </w:tcPr>
+          <w:p/>
+        </w:tc>
+      </w:tr>
+      <w:tr>
+        <w:tc>
+          <w:tcPr>
+            <w:tcW w:w="1803" w:type="dxa"/>
+          </w:tcPr>
+          <w:p/>
+        </w:tc>
+        <w:tc>
+          <w:tcPr>
+            <w:tcW w:w="1803" w:type="dxa"/>
+          </w:tcPr>
+          <w:p/>
+        </w:tc>
+        <w:tc>
+          <w:tcPr>
+            <w:tcW w:w="1803" w:type="dxa"/>
+          </w:tcPr>
+          <w:p/>
+        </w:tc>
+        <w:tc>
+          <w:tcPr>
+            <w:tcW w:w="1803" w:type="dxa"/>
+          </w:tcPr>
+          <w:p/>
+        </w:tc>
+        <w:tc>
+          <w:tcPr>
+            <w:tcW w:w="1804" w:type="dxa"/>
+          </w:tcPr>
+          <w:p/>
+        </w:tc>
+      </w:tr>
+      <w:tr>
+        <w:tc>
+          <w:tcPr>
+            <w:tcW w:w="1803" w:type="dxa"/>
+          </w:tcPr>
+          <w:p/>
+        </w:tc>
+        <w:tc>
+          <w:tcPr>
+            <w:tcW w:w="1803" w:type="dxa"/>
+          </w:tcPr>
+          <w:p/>
+        </w:tc>
+        <w:tc>
+          <w:tcPr>
+            <w:tcW w:w="1803" w:type="dxa"/>
+          </w:tcPr>
+          <w:p/>
+        </w:tc>
+        <w:tc>
+          <w:tcPr>
+            <w:tcW w:w="1803" w:type="dxa"/>
+          </w:tcPr>
+          <w:p/>
+        </w:tc>
+        <w:tc>
+          <w:tcPr>
+            <w:tcW w:w="1804" w:type="dxa"/>
+          </w:tcPr>
+          <w:p/>
+        </w:tc>
+      </w:tr>
+      <w:tr>
+        <w:tc>
+          <w:tcPr>
+            <w:tcW w:w="1803" w:type="dxa"/>
+          </w:tcPr>
+          <w:p/>
+        </w:tc>
+        <w:tc>
+          <w:tcPr>
+            <w:tcW w:w="1803" w:type="dxa"/>
+          </w:tcPr>
+          <w:p/>
+        </w:tc>
+        <w:tc>
+          <w:tcPr>
+            <w:tcW w:w="1803" w:type="dxa"/>
+          </w:tcPr>
+          <w:p/>
+        </w:tc>
+        <w:tc>
+          <w:tcPr>
+            <w:tcW w:w="1803" w:type="dxa"/>
+          </w:tcPr>
+          <w:p/>
+        </w:tc>
+        <w:tc>
+          <w:tcPr>
+            <w:tcW w:w="1804" w:type="dxa"/>
+          </w:tcPr>
+          <w:p/>
+        </w:tc>
+      </w:tr>
+      <w:tr>
+        <w:tc>
+          <w:tcPr>
+            <w:tcW w:w="1803" w:type="dxa"/>
+          </w:tcPr>
+          <w:p/>
+        </w:tc>
+        <w:tc>
+          <w:tcPr>
+            <w:tcW w:w="1803" w:type="dxa"/>
+          </w:tcPr>
+          <w:p/>
+        </w:tc>
+        <w:tc>
+          <w:tcPr>
+            <w:tcW w:w="1803" w:type="dxa"/>
+          </w:tcPr>
+          <w:p/>
+        </w:tc>
+        <w:tc>
+          <w:tcPr>
+            <w:tcW w:w="1803" w:type="dxa"/>
+          </w:tcPr>
+          <w:p/>
+        </w:tc>
+        <w:tc>
+          <w:tcPr>
+            <w:tcW w:w="1804" w:type="dxa"/>
+          </w:tcPr>
+          <w:p/>
+        </w:tc>
+      </w:tr>
+      <w:tr>
+        <w:tc>
+          <w:tcPr>
+            <w:tcW w:w="1803" w:type="dxa"/>
+          </w:tcPr>
+          <w:p/>
+        </w:tc>
+        <w:tc>
+          <w:tcPr>
+            <w:tcW w:w="1803" w:type="dxa"/>
+          </w:tcPr>
+          <w:p/>
+        </w:tc>
+        <w:tc>
+          <w:tcPr>
+            <w:tcW w:w="1803" w:type="dxa"/>
+          </w:tcPr>
+          <w:p/>
+        </w:tc>
+        <w:tc>
+          <w:tcPr>
+            <w:tcW w:w="1803" w:type="dxa"/>
+          </w:tcPr>
+          <w:p/>
+        </w:tc>
+        <w:tc>
+          <w:tcPr>
+            <w:tcW w:w="1804" w:type="dxa"/>
+          </w:tcPr>
+          <w:p/>
+        </w:tc>
+      </w:tr>
+    </w:tbl>
+    <w:p/>
+    <w:p/>
+    <w:p/>
+    <w:p/>
+    <w:p/>
+    <w:p/>
+    <w:p/>
+    <w:p/>
+    <w:p/>
+    <w:p/>
+    <w:p/>
     <w:p/>
     <w:p>
       <w:pPr>
@@ -1155,52 +2489,1602 @@
       </w:pPr>
       <w:bookmarkStart w:id="5" w:name="_Toc93497308"/>
       <w:r>
+        <w:lastRenderedPageBreak/>
         <w:t>Technology Evaluation</w:t>
       </w:r>
+      <w:bookmarkStart w:id="6" w:name="_Toc93497309"/>
       <w:bookmarkEnd w:id="5"/>
+      <w:r>
+        <w:br/>
+      </w:r>
     </w:p>
-    <w:p>
-      <w:proofErr w:type="spellStart"/>
-      <w:r>
-        <w:t>sdfdsf</w:t>
-      </w:r>
-      <w:proofErr w:type="spellEnd"/>
-    </w:p>
-    <w:p/>
     <w:p>
       <w:pPr>
         <w:pStyle w:val="Heading1"/>
       </w:pPr>
-      <w:bookmarkStart w:id="6" w:name="_Toc93497309"/>
-      <w:r>
-        <w:t>Application Evaluation</w:t>
-      </w:r>
-      <w:bookmarkEnd w:id="6"/>
     </w:p>
-    <w:p>
-      <w:proofErr w:type="spellStart"/>
-      <w:r>
-        <w:t>dsfdsfdsf</w:t>
-      </w:r>
-      <w:proofErr w:type="spellEnd"/>
-    </w:p>
-    <w:p/>
     <w:p>
       <w:pPr>
         <w:pStyle w:val="Heading1"/>
       </w:pPr>
-      <w:bookmarkStart w:id="7" w:name="_Toc93497310"/>
-      <w:r>
-        <w:t>Team Evaluation</w:t>
-      </w:r>
-      <w:bookmarkEnd w:id="7"/>
     </w:p>
     <w:p>
-      <w:proofErr w:type="spellStart"/>
-      <w:r>
-        <w:t>dsfdsf</w:t>
-      </w:r>
-      <w:proofErr w:type="spellEnd"/>
+      <w:pPr>
+        <w:pStyle w:val="Heading1"/>
+      </w:pPr>
+    </w:p>
+    <w:p>
+      <w:pPr>
+        <w:pStyle w:val="Heading1"/>
+      </w:pPr>
+    </w:p>
+    <w:p>
+      <w:pPr>
+        <w:pStyle w:val="Heading1"/>
+      </w:pPr>
+    </w:p>
+    <w:p>
+      <w:pPr>
+        <w:pStyle w:val="Heading1"/>
+      </w:pPr>
+    </w:p>
+    <w:p>
+      <w:pPr>
+        <w:pStyle w:val="Heading1"/>
+      </w:pPr>
+    </w:p>
+    <w:p>
+      <w:pPr>
+        <w:pStyle w:val="Heading1"/>
+      </w:pPr>
+    </w:p>
+    <w:p>
+      <w:pPr>
+        <w:pStyle w:val="Heading1"/>
+      </w:pPr>
+    </w:p>
+    <w:p>
+      <w:pPr>
+        <w:pStyle w:val="Heading1"/>
+      </w:pPr>
+    </w:p>
+    <w:p>
+      <w:pPr>
+        <w:pStyle w:val="Heading1"/>
+      </w:pPr>
+    </w:p>
+    <w:p>
+      <w:pPr>
+        <w:pStyle w:val="Heading1"/>
+      </w:pPr>
+    </w:p>
+    <w:p>
+      <w:pPr>
+        <w:pStyle w:val="Heading1"/>
+      </w:pPr>
+    </w:p>
+    <w:p>
+      <w:pPr>
+        <w:pStyle w:val="Heading1"/>
+      </w:pPr>
+    </w:p>
+    <w:p>
+      <w:pPr>
+        <w:pStyle w:val="Heading1"/>
+      </w:pPr>
+    </w:p>
+    <w:p>
+      <w:pPr>
+        <w:pStyle w:val="Heading1"/>
+      </w:pPr>
+    </w:p>
+    <w:p>
+      <w:pPr>
+        <w:pStyle w:val="Heading1"/>
+      </w:pPr>
+    </w:p>
+    <w:p>
+      <w:pPr>
+        <w:pStyle w:val="Heading1"/>
+      </w:pPr>
+    </w:p>
+    <w:p>
+      <w:pPr>
+        <w:pStyle w:val="Heading1"/>
+      </w:pPr>
+    </w:p>
+    <w:p>
+      <w:bookmarkStart w:id="7" w:name="_Toc93497310"/>
+      <w:bookmarkEnd w:id="6"/>
+    </w:p>
+    <w:p>
+      <w:pPr>
+        <w:pStyle w:val="Heading1"/>
+        <w:rPr>
+          <w:rFonts w:ascii="Aharoni" w:hAnsi="Aharoni" w:cs="Aharoni"/>
+          <w:b/>
+          <w:bCs/>
+          <w:color w:val="000000" w:themeColor="text1"/>
+          <w:u w:val="single"/>
+          <w14:shadow w14:blurRad="38100" w14:dist="19050" w14:dir="2700000" w14:sx="100000" w14:sy="100000" w14:kx="0" w14:ky="0" w14:algn="tl">
+            <w14:schemeClr w14:val="dk1">
+              <w14:alpha w14:val="60000"/>
+            </w14:schemeClr>
+          </w14:shadow>
+          <w14:textOutline w14:w="0" w14:cap="flat" w14:cmpd="sng" w14:algn="ctr">
+            <w14:noFill/>
+            <w14:prstDash w14:val="solid"/>
+            <w14:round/>
+          </w14:textOutline>
+        </w:rPr>
+      </w:pPr>
+      <w:r>
+        <w:lastRenderedPageBreak/>
+        <w:t>Evaluation</w:t>
+      </w:r>
+      <w:bookmarkEnd w:id="7"/>
+      <w:r>
+        <w:br/>
+      </w:r>
+      <w:r>
+        <w:br/>
+      </w:r>
+      <w:r>
+        <w:rPr>
+          <w:rFonts w:ascii="Aharoni" w:hAnsi="Aharoni" w:cs="Aharoni" w:hint="cs"/>
+          <w:b/>
+          <w:bCs/>
+          <w:color w:val="000000" w:themeColor="text1"/>
+          <w:u w:val="single"/>
+          <w14:shadow w14:blurRad="38100" w14:dist="19050" w14:dir="2700000" w14:sx="100000" w14:sy="100000" w14:kx="0" w14:ky="0" w14:algn="tl">
+            <w14:schemeClr w14:val="dk1">
+              <w14:alpha w14:val="60000"/>
+            </w14:schemeClr>
+          </w14:shadow>
+          <w14:textOutline w14:w="0" w14:cap="flat" w14:cmpd="sng" w14:algn="ctr">
+            <w14:noFill/>
+            <w14:prstDash w14:val="solid"/>
+            <w14:round/>
+          </w14:textOutline>
+        </w:rPr>
+        <w:t>TEAM EVALUATION</w:t>
+      </w:r>
+      <w:r>
+        <w:br/>
+      </w:r>
+      <w:r>
+        <w:rPr>
+          <w:rFonts w:ascii="Aharoni" w:hAnsi="Aharoni" w:cs="Aharoni" w:hint="cs"/>
+          <w:b/>
+          <w:bCs/>
+          <w:color w:val="000000" w:themeColor="text1"/>
+          <w:sz w:val="24"/>
+          <w:szCs w:val="24"/>
+          <w14:shadow w14:blurRad="38100" w14:dist="19050" w14:dir="2700000" w14:sx="100000" w14:sy="100000" w14:kx="0" w14:ky="0" w14:algn="tl">
+            <w14:schemeClr w14:val="dk1">
+              <w14:alpha w14:val="60000"/>
+            </w14:schemeClr>
+          </w14:shadow>
+          <w14:textOutline w14:w="0" w14:cap="flat" w14:cmpd="sng" w14:algn="ctr">
+            <w14:noFill/>
+            <w14:prstDash w14:val="solid"/>
+            <w14:round/>
+          </w14:textOutline>
+        </w:rPr>
+        <w:t>The Blockbuster project evaluation wil</w:t>
+      </w:r>
+      <w:r>
+        <w:rPr>
+          <w:rFonts w:ascii="Aharoni" w:hAnsi="Aharoni" w:cs="Aharoni"/>
+          <w:b/>
+          <w:bCs/>
+          <w:color w:val="000000" w:themeColor="text1"/>
+          <w:sz w:val="24"/>
+          <w:szCs w:val="24"/>
+          <w14:shadow w14:blurRad="38100" w14:dist="19050" w14:dir="2700000" w14:sx="100000" w14:sy="100000" w14:kx="0" w14:ky="0" w14:algn="tl">
+            <w14:schemeClr w14:val="dk1">
+              <w14:alpha w14:val="60000"/>
+            </w14:schemeClr>
+          </w14:shadow>
+          <w14:textOutline w14:w="0" w14:cap="flat" w14:cmpd="sng" w14:algn="ctr">
+            <w14:noFill/>
+            <w14:prstDash w14:val="solid"/>
+            <w14:round/>
+          </w14:textOutline>
+        </w:rPr>
+        <w:t>l contain information about everything that happened after the design aspect such as how well or bad did the implementation go. We will be evaluating the team and the project piece by piece.</w:t>
+      </w:r>
+      <w:r>
+        <w:rPr>
+          <w:rFonts w:ascii="Aharoni" w:hAnsi="Aharoni" w:cs="Aharoni"/>
+          <w:b/>
+          <w:bCs/>
+          <w:color w:val="000000" w:themeColor="text1"/>
+          <w:sz w:val="24"/>
+          <w:szCs w:val="24"/>
+          <w14:shadow w14:blurRad="38100" w14:dist="19050" w14:dir="2700000" w14:sx="100000" w14:sy="100000" w14:kx="0" w14:ky="0" w14:algn="tl">
+            <w14:schemeClr w14:val="dk1">
+              <w14:alpha w14:val="60000"/>
+            </w14:schemeClr>
+          </w14:shadow>
+          <w14:textOutline w14:w="0" w14:cap="flat" w14:cmpd="sng" w14:algn="ctr">
+            <w14:noFill/>
+            <w14:prstDash w14:val="solid"/>
+            <w14:round/>
+          </w14:textOutline>
+        </w:rPr>
+        <w:br/>
+      </w:r>
+      <w:r>
+        <w:rPr>
+          <w:rFonts w:ascii="Aharoni" w:hAnsi="Aharoni" w:cs="Aharoni"/>
+          <w:b/>
+          <w:bCs/>
+          <w:color w:val="000000" w:themeColor="text1"/>
+          <w:sz w:val="24"/>
+          <w:szCs w:val="24"/>
+          <w14:shadow w14:blurRad="38100" w14:dist="19050" w14:dir="2700000" w14:sx="100000" w14:sy="100000" w14:kx="0" w14:ky="0" w14:algn="tl">
+            <w14:schemeClr w14:val="dk1">
+              <w14:alpha w14:val="60000"/>
+            </w14:schemeClr>
+          </w14:shadow>
+          <w14:textOutline w14:w="0" w14:cap="flat" w14:cmpd="sng" w14:algn="ctr">
+            <w14:noFill/>
+            <w14:prstDash w14:val="solid"/>
+            <w14:round/>
+          </w14:textOutline>
+        </w:rPr>
+        <w:br/>
+        <w:t>First I wanted to mention how we planned to implement each part of the web application. Each week we were set a task that we had to complete by the next such as CRUD Pages, seeding the databases and so on, so each week a task that was set by the teacher was completed and that was how we planned the tasks. The Order of the tasks was again set by the teacher but it was mainly having all the details of each product, customer and everything ready first then allowing us to implement things such as buttons, different pages such as my account, a staff portal and basket.</w:t>
+      </w:r>
+      <w:r>
+        <w:rPr>
+          <w:rFonts w:ascii="Aharoni" w:hAnsi="Aharoni" w:cs="Aharoni"/>
+          <w:b/>
+          <w:bCs/>
+          <w:color w:val="000000" w:themeColor="text1"/>
+          <w:sz w:val="24"/>
+          <w:szCs w:val="24"/>
+          <w14:shadow w14:blurRad="38100" w14:dist="19050" w14:dir="2700000" w14:sx="100000" w14:sy="100000" w14:kx="0" w14:ky="0" w14:algn="tl">
+            <w14:schemeClr w14:val="dk1">
+              <w14:alpha w14:val="60000"/>
+            </w14:schemeClr>
+          </w14:shadow>
+          <w14:textOutline w14:w="0" w14:cap="flat" w14:cmpd="sng" w14:algn="ctr">
+            <w14:noFill/>
+            <w14:prstDash w14:val="solid"/>
+            <w14:round/>
+          </w14:textOutline>
+        </w:rPr>
+        <w:br/>
+      </w:r>
+      <w:r>
+        <w:rPr>
+          <w:rFonts w:ascii="Aharoni" w:hAnsi="Aharoni" w:cs="Aharoni"/>
+          <w:b/>
+          <w:bCs/>
+          <w:color w:val="000000" w:themeColor="text1"/>
+          <w:sz w:val="24"/>
+          <w:szCs w:val="24"/>
+          <w14:shadow w14:blurRad="38100" w14:dist="19050" w14:dir="2700000" w14:sx="100000" w14:sy="100000" w14:kx="0" w14:ky="0" w14:algn="tl">
+            <w14:schemeClr w14:val="dk1">
+              <w14:alpha w14:val="60000"/>
+            </w14:schemeClr>
+          </w14:shadow>
+          <w14:textOutline w14:w="0" w14:cap="flat" w14:cmpd="sng" w14:algn="ctr">
+            <w14:noFill/>
+            <w14:prstDash w14:val="solid"/>
+            <w14:round/>
+          </w14:textOutline>
+        </w:rPr>
+        <w:br/>
+        <w:t xml:space="preserve">So each week the plan would be to complete the task set by the teacher, if we had completed that we would move onto next </w:t>
+      </w:r>
+      <w:r>
+        <w:rPr>
+          <w:rFonts w:ascii="Aharoni" w:hAnsi="Aharoni" w:cs="Aharoni"/>
+          <w:b/>
+          <w:bCs/>
+          <w:color w:val="000000" w:themeColor="text1"/>
+          <w:sz w:val="24"/>
+          <w:szCs w:val="24"/>
+          <w14:shadow w14:blurRad="38100" w14:dist="19050" w14:dir="2700000" w14:sx="100000" w14:sy="100000" w14:kx="0" w14:ky="0" w14:algn="tl">
+            <w14:schemeClr w14:val="dk1">
+              <w14:alpha w14:val="60000"/>
+            </w14:schemeClr>
+          </w14:shadow>
+          <w14:textOutline w14:w="0" w14:cap="flat" w14:cmpd="sng" w14:algn="ctr">
+            <w14:noFill/>
+            <w14:prstDash w14:val="solid"/>
+            <w14:round/>
+          </w14:textOutline>
+        </w:rPr>
+        <w:t>week’s</w:t>
+      </w:r>
+      <w:r>
+        <w:rPr>
+          <w:rFonts w:ascii="Aharoni" w:hAnsi="Aharoni" w:cs="Aharoni"/>
+          <w:b/>
+          <w:bCs/>
+          <w:color w:val="000000" w:themeColor="text1"/>
+          <w:sz w:val="24"/>
+          <w:szCs w:val="24"/>
+          <w14:shadow w14:blurRad="38100" w14:dist="19050" w14:dir="2700000" w14:sx="100000" w14:sy="100000" w14:kx="0" w14:ky="0" w14:algn="tl">
+            <w14:schemeClr w14:val="dk1">
+              <w14:alpha w14:val="60000"/>
+            </w14:schemeClr>
+          </w14:shadow>
+          <w14:textOutline w14:w="0" w14:cap="flat" w14:cmpd="sng" w14:algn="ctr">
+            <w14:noFill/>
+            <w14:prstDash w14:val="solid"/>
+            <w14:round/>
+          </w14:textOutline>
+        </w:rPr>
+        <w:t xml:space="preserve"> task in the order,</w:t>
+      </w:r>
+      <w:r>
+        <w:rPr>
+          <w:rFonts w:ascii="Aharoni" w:hAnsi="Aharoni" w:cs="Aharoni"/>
+          <w:b/>
+          <w:bCs/>
+          <w:color w:val="000000" w:themeColor="text1"/>
+          <w:sz w:val="24"/>
+          <w:szCs w:val="24"/>
+          <w14:shadow w14:blurRad="38100" w14:dist="19050" w14:dir="2700000" w14:sx="100000" w14:sy="100000" w14:kx="0" w14:ky="0" w14:algn="tl">
+            <w14:schemeClr w14:val="dk1">
+              <w14:alpha w14:val="60000"/>
+            </w14:schemeClr>
+          </w14:shadow>
+          <w14:textOutline w14:w="0" w14:cap="flat" w14:cmpd="sng" w14:algn="ctr">
+            <w14:noFill/>
+            <w14:prstDash w14:val="solid"/>
+            <w14:round/>
+          </w14:textOutline>
+        </w:rPr>
+        <w:br/>
+      </w:r>
+      <w:r>
+        <w:rPr>
+          <w:rFonts w:ascii="Aharoni" w:hAnsi="Aharoni" w:cs="Aharoni"/>
+          <w:b/>
+          <w:bCs/>
+          <w:color w:val="000000" w:themeColor="text1"/>
+          <w:sz w:val="24"/>
+          <w:szCs w:val="24"/>
+          <w14:shadow w14:blurRad="38100" w14:dist="19050" w14:dir="2700000" w14:sx="100000" w14:sy="100000" w14:kx="0" w14:ky="0" w14:algn="tl">
+            <w14:schemeClr w14:val="dk1">
+              <w14:alpha w14:val="60000"/>
+            </w14:schemeClr>
+          </w14:shadow>
+          <w14:textOutline w14:w="0" w14:cap="flat" w14:cmpd="sng" w14:algn="ctr">
+            <w14:noFill/>
+            <w14:prstDash w14:val="solid"/>
+            <w14:round/>
+          </w14:textOutline>
+        </w:rPr>
+        <w:br/>
+      </w:r>
+      <w:r>
+        <w:rPr>
+          <w:rFonts w:ascii="Aharoni" w:hAnsi="Aharoni" w:cs="Aharoni"/>
+          <w:b/>
+          <w:bCs/>
+          <w:color w:val="000000" w:themeColor="text1"/>
+          <w:sz w:val="24"/>
+          <w:szCs w:val="24"/>
+          <w14:shadow w14:blurRad="38100" w14:dist="19050" w14:dir="2700000" w14:sx="100000" w14:sy="100000" w14:kx="0" w14:ky="0" w14:algn="tl">
+            <w14:schemeClr w14:val="dk1">
+              <w14:alpha w14:val="60000"/>
+            </w14:schemeClr>
+          </w14:shadow>
+          <w14:textOutline w14:w="0" w14:cap="flat" w14:cmpd="sng" w14:algn="ctr">
+            <w14:noFill/>
+            <w14:prstDash w14:val="solid"/>
+            <w14:round/>
+          </w14:textOutline>
+        </w:rPr>
+        <w:t>The project planning tools we mainly used were social media, we used social media platforms to communicate with each other and have weekly meetings, this allowed a team leader to set tasks and deadlines in addition with being able to see if they were met and if not why and keep a record of who did what by when.</w:t>
+      </w:r>
+      <w:r>
+        <w:rPr>
+          <w:rFonts w:ascii="Aharoni" w:hAnsi="Aharoni" w:cs="Aharoni"/>
+          <w:b/>
+          <w:bCs/>
+          <w:color w:val="000000" w:themeColor="text1"/>
+          <w:sz w:val="24"/>
+          <w:szCs w:val="24"/>
+          <w14:shadow w14:blurRad="38100" w14:dist="19050" w14:dir="2700000" w14:sx="100000" w14:sy="100000" w14:kx="0" w14:ky="0" w14:algn="tl">
+            <w14:schemeClr w14:val="dk1">
+              <w14:alpha w14:val="60000"/>
+            </w14:schemeClr>
+          </w14:shadow>
+          <w14:textOutline w14:w="0" w14:cap="flat" w14:cmpd="sng" w14:algn="ctr">
+            <w14:noFill/>
+            <w14:prstDash w14:val="solid"/>
+            <w14:round/>
+          </w14:textOutline>
+        </w:rPr>
+        <w:br/>
+      </w:r>
+      <w:r>
+        <w:rPr>
+          <w:rFonts w:ascii="Aharoni" w:hAnsi="Aharoni" w:cs="Aharoni" w:hint="cs"/>
+          <w:b/>
+          <w:bCs/>
+          <w:color w:val="000000" w:themeColor="text1"/>
+          <w:sz w:val="24"/>
+          <w:szCs w:val="24"/>
+          <w14:shadow w14:blurRad="38100" w14:dist="19050" w14:dir="2700000" w14:sx="100000" w14:sy="100000" w14:kx="0" w14:ky="0" w14:algn="tl">
+            <w14:schemeClr w14:val="dk1">
+              <w14:alpha w14:val="60000"/>
+            </w14:schemeClr>
+          </w14:shadow>
+          <w14:textOutline w14:w="0" w14:cap="flat" w14:cmpd="sng" w14:algn="ctr">
+            <w14:noFill/>
+            <w14:prstDash w14:val="solid"/>
+            <w14:round/>
+          </w14:textOutline>
+        </w:rPr>
+        <w:br/>
+        <w:t>Where We Went Wrong</w:t>
+      </w:r>
+      <w:r>
+        <w:rPr>
+          <w:rFonts w:ascii="Aharoni" w:hAnsi="Aharoni" w:cs="Aharoni"/>
+          <w:b/>
+          <w:bCs/>
+          <w:color w:val="000000" w:themeColor="text1"/>
+          <w:sz w:val="24"/>
+          <w:szCs w:val="24"/>
+          <w14:shadow w14:blurRad="38100" w14:dist="19050" w14:dir="2700000" w14:sx="100000" w14:sy="100000" w14:kx="0" w14:ky="0" w14:algn="tl">
+            <w14:schemeClr w14:val="dk1">
+              <w14:alpha w14:val="60000"/>
+            </w14:schemeClr>
+          </w14:shadow>
+          <w14:textOutline w14:w="0" w14:cap="flat" w14:cmpd="sng" w14:algn="ctr">
+            <w14:noFill/>
+            <w14:prstDash w14:val="solid"/>
+            <w14:round/>
+          </w14:textOutline>
+        </w:rPr>
+        <w:t xml:space="preserve"> is </w:t>
+      </w:r>
+      <w:r>
+        <w:rPr>
+          <w:rFonts w:ascii="Aharoni" w:hAnsi="Aharoni" w:cs="Aharoni" w:hint="cs"/>
+          <w:b/>
+          <w:bCs/>
+          <w:color w:val="000000" w:themeColor="text1"/>
+          <w:sz w:val="24"/>
+          <w:szCs w:val="24"/>
+          <w14:shadow w14:blurRad="38100" w14:dist="19050" w14:dir="2700000" w14:sx="100000" w14:sy="100000" w14:kx="0" w14:ky="0" w14:algn="tl">
+            <w14:schemeClr w14:val="dk1">
+              <w14:alpha w14:val="60000"/>
+            </w14:schemeClr>
+          </w14:shadow>
+          <w14:textOutline w14:w="0" w14:cap="flat" w14:cmpd="sng" w14:algn="ctr">
+            <w14:noFill/>
+            <w14:prstDash w14:val="solid"/>
+            <w14:round/>
+          </w14:textOutline>
+        </w:rPr>
+        <w:t xml:space="preserve">When we seeded the data into the database we were confronted by a complication that some of the data would not seed, we found that the issue was brought up by unsuitable data in the DB initialiser and the data that was unfitting was Regular Expressions that had no reason or relation to anything in the solution and in many pieces of data there primary keys starting at 0 and the solution to fixing these issues was commenting out the regular expressions and changing the primary keys that were 0 </w:t>
+      </w:r>
+      <w:r>
+        <w:rPr>
+          <w:rFonts w:ascii="Aharoni" w:hAnsi="Aharoni" w:cs="Aharoni" w:hint="cs"/>
+          <w:b/>
+          <w:bCs/>
+          <w:color w:val="000000" w:themeColor="text1"/>
+          <w:sz w:val="24"/>
+          <w:szCs w:val="24"/>
+          <w14:shadow w14:blurRad="38100" w14:dist="19050" w14:dir="2700000" w14:sx="100000" w14:sy="100000" w14:kx="0" w14:ky="0" w14:algn="tl">
+            <w14:schemeClr w14:val="dk1">
+              <w14:alpha w14:val="60000"/>
+            </w14:schemeClr>
+          </w14:shadow>
+          <w14:textOutline w14:w="0" w14:cap="flat" w14:cmpd="sng" w14:algn="ctr">
+            <w14:noFill/>
+            <w14:prstDash w14:val="solid"/>
+            <w14:round/>
+          </w14:textOutline>
+        </w:rPr>
+        <w:br/>
+        <w:t>to 10, this allowed the data to be seeded.</w:t>
+      </w:r>
+      <w:r>
+        <w:rPr>
+          <w:rFonts w:ascii="Aharoni" w:hAnsi="Aharoni" w:cs="Aharoni"/>
+          <w:b/>
+          <w:bCs/>
+          <w:color w:val="000000" w:themeColor="text1"/>
+          <w:sz w:val="24"/>
+          <w:szCs w:val="24"/>
+          <w14:shadow w14:blurRad="38100" w14:dist="19050" w14:dir="2700000" w14:sx="100000" w14:sy="100000" w14:kx="0" w14:ky="0" w14:algn="tl">
+            <w14:schemeClr w14:val="dk1">
+              <w14:alpha w14:val="60000"/>
+            </w14:schemeClr>
+          </w14:shadow>
+          <w14:textOutline w14:w="0" w14:cap="flat" w14:cmpd="sng" w14:algn="ctr">
+            <w14:noFill/>
+            <w14:prstDash w14:val="solid"/>
+            <w14:round/>
+          </w14:textOutline>
+        </w:rPr>
+        <w:br/>
+      </w:r>
+      <w:r>
+        <w:rPr>
+          <w:rFonts w:ascii="Aharoni" w:hAnsi="Aharoni" w:cs="Aharoni"/>
+          <w:b/>
+          <w:bCs/>
+          <w:color w:val="000000" w:themeColor="text1"/>
+          <w:sz w:val="24"/>
+          <w:szCs w:val="24"/>
+          <w14:shadow w14:blurRad="38100" w14:dist="19050" w14:dir="2700000" w14:sx="100000" w14:sy="100000" w14:kx="0" w14:ky="0" w14:algn="tl">
+            <w14:schemeClr w14:val="dk1">
+              <w14:alpha w14:val="60000"/>
+            </w14:schemeClr>
+          </w14:shadow>
+          <w14:textOutline w14:w="0" w14:cap="flat" w14:cmpd="sng" w14:algn="ctr">
+            <w14:noFill/>
+            <w14:prstDash w14:val="solid"/>
+            <w14:round/>
+          </w14:textOutline>
+        </w:rPr>
+        <w:br/>
+        <w:t xml:space="preserve">In addition, we </w:t>
+      </w:r>
+      <w:r>
+        <w:rPr>
+          <w:rFonts w:ascii="Aharoni" w:hAnsi="Aharoni" w:cs="Aharoni"/>
+          <w:b/>
+          <w:bCs/>
+          <w:color w:val="000000" w:themeColor="text1"/>
+          <w:sz w:val="24"/>
+          <w:szCs w:val="24"/>
+          <w14:shadow w14:blurRad="38100" w14:dist="19050" w14:dir="2700000" w14:sx="100000" w14:sy="100000" w14:kx="0" w14:ky="0" w14:algn="tl">
+            <w14:schemeClr w14:val="dk1">
+              <w14:alpha w14:val="60000"/>
+            </w14:schemeClr>
+          </w14:shadow>
+          <w14:textOutline w14:w="0" w14:cap="flat" w14:cmpd="sng" w14:algn="ctr">
+            <w14:noFill/>
+            <w14:prstDash w14:val="solid"/>
+            <w14:round/>
+          </w14:textOutline>
+        </w:rPr>
+        <w:t>had a made a User Interface using bootstrap and when implementing that UI onto the Visual Studio project, everything in the footer and header had been mixed up allowing headers and footers to clash, we fixed this by getting rid of the bootstrap project out of the Visual Studio project, working on it a while longer and when it was finished we then merged them together.</w:t>
+      </w:r>
+      <w:r>
+        <w:rPr>
+          <w:rFonts w:ascii="Aharoni" w:hAnsi="Aharoni" w:cs="Aharoni"/>
+          <w:b/>
+          <w:bCs/>
+          <w:color w:val="000000" w:themeColor="text1"/>
+          <w:sz w:val="24"/>
+          <w:szCs w:val="24"/>
+          <w14:shadow w14:blurRad="38100" w14:dist="19050" w14:dir="2700000" w14:sx="100000" w14:sy="100000" w14:kx="0" w14:ky="0" w14:algn="tl">
+            <w14:schemeClr w14:val="dk1">
+              <w14:alpha w14:val="60000"/>
+            </w14:schemeClr>
+          </w14:shadow>
+          <w14:textOutline w14:w="0" w14:cap="flat" w14:cmpd="sng" w14:algn="ctr">
+            <w14:noFill/>
+            <w14:prstDash w14:val="solid"/>
+            <w14:round/>
+          </w14:textOutline>
+        </w:rPr>
+        <w:br/>
+      </w:r>
+      <w:r>
+        <w:rPr>
+          <w:rFonts w:ascii="Aharoni" w:hAnsi="Aharoni" w:cs="Aharoni"/>
+          <w:b/>
+          <w:bCs/>
+          <w:color w:val="000000" w:themeColor="text1"/>
+          <w:sz w:val="24"/>
+          <w:szCs w:val="24"/>
+          <w14:shadow w14:blurRad="38100" w14:dist="19050" w14:dir="2700000" w14:sx="100000" w14:sy="100000" w14:kx="0" w14:ky="0" w14:algn="tl">
+            <w14:schemeClr w14:val="dk1">
+              <w14:alpha w14:val="60000"/>
+            </w14:schemeClr>
+          </w14:shadow>
+          <w14:textOutline w14:w="0" w14:cap="flat" w14:cmpd="sng" w14:algn="ctr">
+            <w14:noFill/>
+            <w14:prstDash w14:val="solid"/>
+            <w14:round/>
+          </w14:textOutline>
+        </w:rPr>
+        <w:br/>
+      </w:r>
+      <w:r>
+        <w:rPr>
+          <w:rFonts w:ascii="Aharoni" w:hAnsi="Aharoni" w:cs="Aharoni" w:hint="cs"/>
+          <w:b/>
+          <w:bCs/>
+          <w:color w:val="000000" w:themeColor="text1"/>
+          <w:sz w:val="24"/>
+          <w:szCs w:val="24"/>
+          <w14:shadow w14:blurRad="38100" w14:dist="19050" w14:dir="2700000" w14:sx="100000" w14:sy="100000" w14:kx="0" w14:ky="0" w14:algn="tl">
+            <w14:schemeClr w14:val="dk1">
+              <w14:alpha w14:val="60000"/>
+            </w14:schemeClr>
+          </w14:shadow>
+          <w14:textOutline w14:w="0" w14:cap="flat" w14:cmpd="sng" w14:algn="ctr">
+            <w14:noFill/>
+            <w14:prstDash w14:val="solid"/>
+            <w14:round/>
+          </w14:textOutline>
+        </w:rPr>
+        <w:t xml:space="preserve">What went well was </w:t>
+      </w:r>
+      <w:r>
+        <w:rPr>
+          <w:rFonts w:ascii="Aharoni" w:hAnsi="Aharoni" w:cs="Aharoni"/>
+          <w:b/>
+          <w:bCs/>
+          <w:color w:val="000000" w:themeColor="text1"/>
+          <w:sz w:val="24"/>
+          <w:szCs w:val="24"/>
+          <w14:shadow w14:blurRad="38100" w14:dist="19050" w14:dir="2700000" w14:sx="100000" w14:sy="100000" w14:kx="0" w14:ky="0" w14:algn="tl">
+            <w14:schemeClr w14:val="dk1">
+              <w14:alpha w14:val="60000"/>
+            </w14:schemeClr>
+          </w14:shadow>
+          <w14:textOutline w14:w="0" w14:cap="flat" w14:cmpd="sng" w14:algn="ctr">
+            <w14:noFill/>
+            <w14:prstDash w14:val="solid"/>
+            <w14:round/>
+          </w14:textOutline>
+        </w:rPr>
+        <w:t>everything else as we did not meet any other problems with anything else, as images were easily implemented with the movies</w:t>
+      </w:r>
+      <w:r>
+        <w:rPr>
+          <w:rFonts w:ascii="Aharoni" w:hAnsi="Aharoni" w:cs="Aharoni"/>
+          <w:b/>
+          <w:bCs/>
+          <w:color w:val="000000" w:themeColor="text1"/>
+          <w:sz w:val="24"/>
+          <w:szCs w:val="24"/>
+          <w14:shadow w14:blurRad="38100" w14:dist="19050" w14:dir="2700000" w14:sx="100000" w14:sy="100000" w14:kx="0" w14:ky="0" w14:algn="tl">
+            <w14:schemeClr w14:val="dk1">
+              <w14:alpha w14:val="60000"/>
+            </w14:schemeClr>
+          </w14:shadow>
+          <w14:textOutline w14:w="0" w14:cap="flat" w14:cmpd="sng" w14:algn="ctr">
+            <w14:noFill/>
+            <w14:prstDash w14:val="solid"/>
+            <w14:round/>
+          </w14:textOutline>
+        </w:rPr>
+        <w:t>, all the CRUD pages seemed to work, overall nothing else was an issue.</w:t>
+      </w:r>
+      <w:r>
+        <w:rPr>
+          <w:rFonts w:ascii="Aharoni" w:hAnsi="Aharoni" w:cs="Aharoni" w:hint="cs"/>
+          <w:b/>
+          <w:bCs/>
+          <w:color w:val="000000" w:themeColor="text1"/>
+          <w:sz w:val="24"/>
+          <w:szCs w:val="24"/>
+          <w14:shadow w14:blurRad="38100" w14:dist="19050" w14:dir="2700000" w14:sx="100000" w14:sy="100000" w14:kx="0" w14:ky="0" w14:algn="tl">
+            <w14:schemeClr w14:val="dk1">
+              <w14:alpha w14:val="60000"/>
+            </w14:schemeClr>
+          </w14:shadow>
+          <w14:textOutline w14:w="0" w14:cap="flat" w14:cmpd="sng" w14:algn="ctr">
+            <w14:noFill/>
+            <w14:prstDash w14:val="solid"/>
+            <w14:round/>
+          </w14:textOutline>
+        </w:rPr>
+        <w:br/>
+      </w:r>
+      <w:r>
+        <w:br/>
+      </w:r>
+      <w:r>
+        <w:lastRenderedPageBreak/>
+        <w:br/>
+      </w:r>
+      <w:r>
+        <w:rPr>
+          <w:rFonts w:ascii="Aharoni" w:hAnsi="Aharoni" w:cs="Aharoni" w:hint="cs"/>
+          <w:color w:val="000000" w:themeColor="text1"/>
+          <w:sz w:val="24"/>
+          <w:szCs w:val="24"/>
+          <w14:shadow w14:blurRad="38100" w14:dist="19050" w14:dir="2700000" w14:sx="100000" w14:sy="100000" w14:kx="0" w14:ky="0" w14:algn="tl">
+            <w14:schemeClr w14:val="dk1">
+              <w14:alpha w14:val="60000"/>
+            </w14:schemeClr>
+          </w14:shadow>
+          <w14:textOutline w14:w="0" w14:cap="flat" w14:cmpd="sng" w14:algn="ctr">
+            <w14:noFill/>
+            <w14:prstDash w14:val="solid"/>
+            <w14:round/>
+          </w14:textOutline>
+        </w:rPr>
+        <w:t>If we could change something about our project it would be the products of the project, we tried making something better than Netflix or any other streaming website which was a bit too ambitious, if we had made a application based on a product which had not application for it we would not have any expectations to meet apart from our own.</w:t>
+      </w:r>
+      <w:r>
+        <w:br/>
+      </w:r>
+      <w:r>
+        <w:br/>
+      </w:r>
+      <w:r>
+        <w:rPr>
+          <w:rFonts w:ascii="Aharoni" w:hAnsi="Aharoni" w:cs="Aharoni" w:hint="cs"/>
+          <w:color w:val="000000" w:themeColor="text1"/>
+          <w:sz w:val="24"/>
+          <w:szCs w:val="24"/>
+          <w14:shadow w14:blurRad="38100" w14:dist="19050" w14:dir="2700000" w14:sx="100000" w14:sy="100000" w14:kx="0" w14:ky="0" w14:algn="tl">
+            <w14:schemeClr w14:val="dk1">
+              <w14:alpha w14:val="60000"/>
+            </w14:schemeClr>
+          </w14:shadow>
+          <w14:textOutline w14:w="0" w14:cap="flat" w14:cmpd="sng" w14:algn="ctr">
+            <w14:noFill/>
+            <w14:prstDash w14:val="solid"/>
+            <w14:round/>
+          </w14:textOutline>
+        </w:rPr>
+        <w:t>Haroon Sadiq took the task of making sure a good User Interface was generated as this was something which had not been required and could get us an outstanding grade, he also made sure the merge of both projects went well, furthermore he disputed any inconsistency with the project design and the features, as if there was something which we had done was not listed in the features he would list it down, or if there was something which we had not covered in the features list he would let the team know.</w:t>
+      </w:r>
+      <w:r>
+        <w:rPr>
+          <w:color w:val="000000" w:themeColor="text1"/>
+          <w14:shadow w14:blurRad="38100" w14:dist="19050" w14:dir="2700000" w14:sx="100000" w14:sy="100000" w14:kx="0" w14:ky="0" w14:algn="tl">
+            <w14:schemeClr w14:val="dk1">
+              <w14:alpha w14:val="60000"/>
+            </w14:schemeClr>
+          </w14:shadow>
+          <w14:textOutline w14:w="0" w14:cap="flat" w14:cmpd="sng" w14:algn="ctr">
+            <w14:noFill/>
+            <w14:prstDash w14:val="solid"/>
+            <w14:round/>
+          </w14:textOutline>
+        </w:rPr>
+        <w:br/>
+      </w:r>
+      <w:r>
+        <w:rPr>
+          <w:color w:val="000000" w:themeColor="text1"/>
+          <w14:shadow w14:blurRad="38100" w14:dist="19050" w14:dir="2700000" w14:sx="100000" w14:sy="100000" w14:kx="0" w14:ky="0" w14:algn="tl">
+            <w14:schemeClr w14:val="dk1">
+              <w14:alpha w14:val="60000"/>
+            </w14:schemeClr>
+          </w14:shadow>
+          <w14:textOutline w14:w="0" w14:cap="flat" w14:cmpd="sng" w14:algn="ctr">
+            <w14:noFill/>
+            <w14:prstDash w14:val="solid"/>
+            <w14:round/>
+          </w14:textOutline>
+        </w:rPr>
+        <w:br/>
+      </w:r>
+      <w:r>
+        <w:rPr>
+          <w:rFonts w:ascii="Aharoni" w:hAnsi="Aharoni" w:cs="Aharoni" w:hint="cs"/>
+          <w:color w:val="000000" w:themeColor="text1"/>
+          <w:sz w:val="24"/>
+          <w:szCs w:val="24"/>
+          <w14:shadow w14:blurRad="38100" w14:dist="19050" w14:dir="2700000" w14:sx="100000" w14:sy="100000" w14:kx="0" w14:ky="0" w14:algn="tl">
+            <w14:schemeClr w14:val="dk1">
+              <w14:alpha w14:val="60000"/>
+            </w14:schemeClr>
+          </w14:shadow>
+          <w14:textOutline w14:w="0" w14:cap="flat" w14:cmpd="sng" w14:algn="ctr">
+            <w14:noFill/>
+            <w14:prstDash w14:val="solid"/>
+            <w14:round/>
+          </w14:textOutline>
+        </w:rPr>
+        <w:t xml:space="preserve">Mauro had the task of filling in the inconsistencies, as if Haroon had notice that a piece of the code was missing he would let Mauro know, who would then fill in that piece and make sure it all matched up with the rest. Mauro also had the tasks of inputting the actual products of the </w:t>
+      </w:r>
+      <w:r>
+        <w:rPr>
+          <w:rFonts w:ascii="Aharoni" w:hAnsi="Aharoni" w:cs="Aharoni" w:hint="cs"/>
+          <w:color w:val="000000" w:themeColor="text1"/>
+          <w:sz w:val="24"/>
+          <w:szCs w:val="24"/>
+          <w14:shadow w14:blurRad="38100" w14:dist="19050" w14:dir="2700000" w14:sx="100000" w14:sy="100000" w14:kx="0" w14:ky="0" w14:algn="tl">
+            <w14:schemeClr w14:val="dk1">
+              <w14:alpha w14:val="60000"/>
+            </w14:schemeClr>
+          </w14:shadow>
+          <w14:textOutline w14:w="0" w14:cap="flat" w14:cmpd="sng" w14:algn="ctr">
+            <w14:noFill/>
+            <w14:prstDash w14:val="solid"/>
+            <w14:round/>
+          </w14:textOutline>
+        </w:rPr>
+        <w:t>application such as the name, review, description and so on.</w:t>
+      </w:r>
+      <w:r>
+        <w:rPr>
+          <w:color w:val="000000" w:themeColor="text1"/>
+          <w14:shadow w14:blurRad="38100" w14:dist="19050" w14:dir="2700000" w14:sx="100000" w14:sy="100000" w14:kx="0" w14:ky="0" w14:algn="tl">
+            <w14:schemeClr w14:val="dk1">
+              <w14:alpha w14:val="60000"/>
+            </w14:schemeClr>
+          </w14:shadow>
+          <w14:textOutline w14:w="0" w14:cap="flat" w14:cmpd="sng" w14:algn="ctr">
+            <w14:noFill/>
+            <w14:prstDash w14:val="solid"/>
+            <w14:round/>
+          </w14:textOutline>
+        </w:rPr>
+        <w:br/>
+      </w:r>
+      <w:r>
+        <w:rPr>
+          <w:color w:val="000000" w:themeColor="text1"/>
+          <w14:shadow w14:blurRad="38100" w14:dist="19050" w14:dir="2700000" w14:sx="100000" w14:sy="100000" w14:kx="0" w14:ky="0" w14:algn="tl">
+            <w14:schemeClr w14:val="dk1">
+              <w14:alpha w14:val="60000"/>
+            </w14:schemeClr>
+          </w14:shadow>
+          <w14:textOutline w14:w="0" w14:cap="flat" w14:cmpd="sng" w14:algn="ctr">
+            <w14:noFill/>
+            <w14:prstDash w14:val="solid"/>
+            <w14:round/>
+          </w14:textOutline>
+        </w:rPr>
+        <w:br/>
+      </w:r>
+      <w:r>
+        <w:rPr>
+          <w:rFonts w:ascii="Aharoni" w:hAnsi="Aharoni" w:cs="Aharoni" w:hint="cs"/>
+          <w:color w:val="000000" w:themeColor="text1"/>
+          <w:sz w:val="24"/>
+          <w:szCs w:val="24"/>
+          <w14:shadow w14:blurRad="38100" w14:dist="19050" w14:dir="2700000" w14:sx="100000" w14:sy="100000" w14:kx="0" w14:ky="0" w14:algn="tl">
+            <w14:schemeClr w14:val="dk1">
+              <w14:alpha w14:val="60000"/>
+            </w14:schemeClr>
+          </w14:shadow>
+          <w14:textOutline w14:w="0" w14:cap="flat" w14:cmpd="sng" w14:algn="ctr">
+            <w14:noFill/>
+            <w14:prstDash w14:val="solid"/>
+            <w14:round/>
+          </w14:textOutline>
+        </w:rPr>
+        <w:t>Hassan had the task of making sure all the weekly tasks for the code were generated and working, this meant watching each video and being able to implement the code into Visual Studio and have a running application</w:t>
+      </w:r>
+      <w:r>
+        <w:rPr>
+          <w:rFonts w:ascii="Aharoni" w:hAnsi="Aharoni" w:cs="Aharoni"/>
+          <w:color w:val="000000" w:themeColor="text1"/>
+          <w:sz w:val="24"/>
+          <w:szCs w:val="24"/>
+          <w14:shadow w14:blurRad="38100" w14:dist="19050" w14:dir="2700000" w14:sx="100000" w14:sy="100000" w14:kx="0" w14:ky="0" w14:algn="tl">
+            <w14:schemeClr w14:val="dk1">
+              <w14:alpha w14:val="60000"/>
+            </w14:schemeClr>
+          </w14:shadow>
+          <w14:textOutline w14:w="0" w14:cap="flat" w14:cmpd="sng" w14:algn="ctr">
+            <w14:noFill/>
+            <w14:prstDash w14:val="solid"/>
+            <w14:round/>
+          </w14:textOutline>
+        </w:rPr>
+        <w:t xml:space="preserve"> with all the necessity features such as logging in/register, a products page, staff portal, seeding of the data and so on.</w:t>
+      </w:r>
+      <w:r>
+        <w:rPr>
+          <w:rFonts w:ascii="Aharoni" w:hAnsi="Aharoni" w:cs="Aharoni"/>
+          <w:color w:val="000000" w:themeColor="text1"/>
+          <w:sz w:val="24"/>
+          <w:szCs w:val="24"/>
+          <w14:shadow w14:blurRad="38100" w14:dist="19050" w14:dir="2700000" w14:sx="100000" w14:sy="100000" w14:kx="0" w14:ky="0" w14:algn="tl">
+            <w14:schemeClr w14:val="dk1">
+              <w14:alpha w14:val="60000"/>
+            </w14:schemeClr>
+          </w14:shadow>
+          <w14:textOutline w14:w="0" w14:cap="flat" w14:cmpd="sng" w14:algn="ctr">
+            <w14:noFill/>
+            <w14:prstDash w14:val="solid"/>
+            <w14:round/>
+          </w14:textOutline>
+        </w:rPr>
+        <w:br/>
+      </w:r>
+      <w:r>
+        <w:rPr>
+          <w:rFonts w:ascii="Aharoni" w:hAnsi="Aharoni" w:cs="Aharoni"/>
+          <w:color w:val="000000" w:themeColor="text1"/>
+          <w:sz w:val="24"/>
+          <w:szCs w:val="24"/>
+          <w14:shadow w14:blurRad="38100" w14:dist="19050" w14:dir="2700000" w14:sx="100000" w14:sy="100000" w14:kx="0" w14:ky="0" w14:algn="tl">
+            <w14:schemeClr w14:val="dk1">
+              <w14:alpha w14:val="60000"/>
+            </w14:schemeClr>
+          </w14:shadow>
+          <w14:textOutline w14:w="0" w14:cap="flat" w14:cmpd="sng" w14:algn="ctr">
+            <w14:noFill/>
+            <w14:prstDash w14:val="solid"/>
+            <w14:round/>
+          </w14:textOutline>
+        </w:rPr>
+        <w:br/>
+      </w:r>
+      <w:r>
+        <w:rPr>
+          <w:rFonts w:ascii="Aharoni" w:hAnsi="Aharoni" w:cs="Aharoni"/>
+          <w:b/>
+          <w:bCs/>
+          <w:color w:val="000000" w:themeColor="text1"/>
+          <w:u w:val="single"/>
+          <w14:shadow w14:blurRad="38100" w14:dist="19050" w14:dir="2700000" w14:sx="100000" w14:sy="100000" w14:kx="0" w14:ky="0" w14:algn="tl">
+            <w14:schemeClr w14:val="dk1">
+              <w14:alpha w14:val="60000"/>
+            </w14:schemeClr>
+          </w14:shadow>
+          <w14:textOutline w14:w="0" w14:cap="flat" w14:cmpd="sng" w14:algn="ctr">
+            <w14:noFill/>
+            <w14:prstDash w14:val="solid"/>
+            <w14:round/>
+          </w14:textOutline>
+        </w:rPr>
+        <w:br/>
+      </w:r>
+      <w:r>
+        <w:rPr>
+          <w:rFonts w:ascii="Aharoni" w:hAnsi="Aharoni" w:cs="Aharoni"/>
+          <w:b/>
+          <w:bCs/>
+          <w:color w:val="000000" w:themeColor="text1"/>
+          <w:u w:val="single"/>
+          <w14:shadow w14:blurRad="38100" w14:dist="19050" w14:dir="2700000" w14:sx="100000" w14:sy="100000" w14:kx="0" w14:ky="0" w14:algn="tl">
+            <w14:schemeClr w14:val="dk1">
+              <w14:alpha w14:val="60000"/>
+            </w14:schemeClr>
+          </w14:shadow>
+          <w14:textOutline w14:w="0" w14:cap="flat" w14:cmpd="sng" w14:algn="ctr">
+            <w14:noFill/>
+            <w14:prstDash w14:val="solid"/>
+            <w14:round/>
+          </w14:textOutline>
+        </w:rPr>
+        <w:br/>
+      </w:r>
+      <w:r>
+        <w:rPr>
+          <w:rFonts w:ascii="Aharoni" w:hAnsi="Aharoni" w:cs="Aharoni"/>
+          <w:b/>
+          <w:bCs/>
+          <w:color w:val="000000" w:themeColor="text1"/>
+          <w:u w:val="single"/>
+          <w14:shadow w14:blurRad="38100" w14:dist="19050" w14:dir="2700000" w14:sx="100000" w14:sy="100000" w14:kx="0" w14:ky="0" w14:algn="tl">
+            <w14:schemeClr w14:val="dk1">
+              <w14:alpha w14:val="60000"/>
+            </w14:schemeClr>
+          </w14:shadow>
+          <w14:textOutline w14:w="0" w14:cap="flat" w14:cmpd="sng" w14:algn="ctr">
+            <w14:noFill/>
+            <w14:prstDash w14:val="solid"/>
+            <w14:round/>
+          </w14:textOutline>
+        </w:rPr>
+        <w:br/>
+      </w:r>
+      <w:r>
+        <w:rPr>
+          <w:rFonts w:ascii="Aharoni" w:hAnsi="Aharoni" w:cs="Aharoni"/>
+          <w:b/>
+          <w:bCs/>
+          <w:color w:val="000000" w:themeColor="text1"/>
+          <w:u w:val="single"/>
+          <w14:shadow w14:blurRad="38100" w14:dist="19050" w14:dir="2700000" w14:sx="100000" w14:sy="100000" w14:kx="0" w14:ky="0" w14:algn="tl">
+            <w14:schemeClr w14:val="dk1">
+              <w14:alpha w14:val="60000"/>
+            </w14:schemeClr>
+          </w14:shadow>
+          <w14:textOutline w14:w="0" w14:cap="flat" w14:cmpd="sng" w14:algn="ctr">
+            <w14:noFill/>
+            <w14:prstDash w14:val="solid"/>
+            <w14:round/>
+          </w14:textOutline>
+        </w:rPr>
+        <w:br/>
+      </w:r>
+      <w:r>
+        <w:rPr>
+          <w:rFonts w:ascii="Aharoni" w:hAnsi="Aharoni" w:cs="Aharoni"/>
+          <w:b/>
+          <w:bCs/>
+          <w:color w:val="000000" w:themeColor="text1"/>
+          <w:u w:val="single"/>
+          <w14:shadow w14:blurRad="38100" w14:dist="19050" w14:dir="2700000" w14:sx="100000" w14:sy="100000" w14:kx="0" w14:ky="0" w14:algn="tl">
+            <w14:schemeClr w14:val="dk1">
+              <w14:alpha w14:val="60000"/>
+            </w14:schemeClr>
+          </w14:shadow>
+          <w14:textOutline w14:w="0" w14:cap="flat" w14:cmpd="sng" w14:algn="ctr">
+            <w14:noFill/>
+            <w14:prstDash w14:val="solid"/>
+            <w14:round/>
+          </w14:textOutline>
+        </w:rPr>
+        <w:br/>
+      </w:r>
+      <w:r>
+        <w:rPr>
+          <w:rFonts w:ascii="Aharoni" w:hAnsi="Aharoni" w:cs="Aharoni"/>
+          <w:b/>
+          <w:bCs/>
+          <w:color w:val="000000" w:themeColor="text1"/>
+          <w:u w:val="single"/>
+          <w14:shadow w14:blurRad="38100" w14:dist="19050" w14:dir="2700000" w14:sx="100000" w14:sy="100000" w14:kx="0" w14:ky="0" w14:algn="tl">
+            <w14:schemeClr w14:val="dk1">
+              <w14:alpha w14:val="60000"/>
+            </w14:schemeClr>
+          </w14:shadow>
+          <w14:textOutline w14:w="0" w14:cap="flat" w14:cmpd="sng" w14:algn="ctr">
+            <w14:noFill/>
+            <w14:prstDash w14:val="solid"/>
+            <w14:round/>
+          </w14:textOutline>
+        </w:rPr>
+        <w:br/>
+      </w:r>
+      <w:r>
+        <w:rPr>
+          <w:rFonts w:ascii="Aharoni" w:hAnsi="Aharoni" w:cs="Aharoni"/>
+          <w:b/>
+          <w:bCs/>
+          <w:color w:val="000000" w:themeColor="text1"/>
+          <w:u w:val="single"/>
+          <w14:shadow w14:blurRad="38100" w14:dist="19050" w14:dir="2700000" w14:sx="100000" w14:sy="100000" w14:kx="0" w14:ky="0" w14:algn="tl">
+            <w14:schemeClr w14:val="dk1">
+              <w14:alpha w14:val="60000"/>
+            </w14:schemeClr>
+          </w14:shadow>
+          <w14:textOutline w14:w="0" w14:cap="flat" w14:cmpd="sng" w14:algn="ctr">
+            <w14:noFill/>
+            <w14:prstDash w14:val="solid"/>
+            <w14:round/>
+          </w14:textOutline>
+        </w:rPr>
+        <w:br/>
+      </w:r>
+      <w:r>
+        <w:rPr>
+          <w:rFonts w:ascii="Aharoni" w:hAnsi="Aharoni" w:cs="Aharoni"/>
+          <w:b/>
+          <w:bCs/>
+          <w:color w:val="000000" w:themeColor="text1"/>
+          <w:u w:val="single"/>
+          <w14:shadow w14:blurRad="38100" w14:dist="19050" w14:dir="2700000" w14:sx="100000" w14:sy="100000" w14:kx="0" w14:ky="0" w14:algn="tl">
+            <w14:schemeClr w14:val="dk1">
+              <w14:alpha w14:val="60000"/>
+            </w14:schemeClr>
+          </w14:shadow>
+          <w14:textOutline w14:w="0" w14:cap="flat" w14:cmpd="sng" w14:algn="ctr">
+            <w14:noFill/>
+            <w14:prstDash w14:val="solid"/>
+            <w14:round/>
+          </w14:textOutline>
+        </w:rPr>
+        <w:br/>
+      </w:r>
+      <w:r>
+        <w:rPr>
+          <w:rFonts w:ascii="Aharoni" w:hAnsi="Aharoni" w:cs="Aharoni"/>
+          <w:b/>
+          <w:bCs/>
+          <w:color w:val="000000" w:themeColor="text1"/>
+          <w:u w:val="single"/>
+          <w14:shadow w14:blurRad="38100" w14:dist="19050" w14:dir="2700000" w14:sx="100000" w14:sy="100000" w14:kx="0" w14:ky="0" w14:algn="tl">
+            <w14:schemeClr w14:val="dk1">
+              <w14:alpha w14:val="60000"/>
+            </w14:schemeClr>
+          </w14:shadow>
+          <w14:textOutline w14:w="0" w14:cap="flat" w14:cmpd="sng" w14:algn="ctr">
+            <w14:noFill/>
+            <w14:prstDash w14:val="solid"/>
+            <w14:round/>
+          </w14:textOutline>
+        </w:rPr>
+        <w:br/>
+      </w:r>
+      <w:r>
+        <w:rPr>
+          <w:rFonts w:ascii="Aharoni" w:hAnsi="Aharoni" w:cs="Aharoni"/>
+          <w:b/>
+          <w:bCs/>
+          <w:color w:val="000000" w:themeColor="text1"/>
+          <w:u w:val="single"/>
+          <w14:shadow w14:blurRad="38100" w14:dist="19050" w14:dir="2700000" w14:sx="100000" w14:sy="100000" w14:kx="0" w14:ky="0" w14:algn="tl">
+            <w14:schemeClr w14:val="dk1">
+              <w14:alpha w14:val="60000"/>
+            </w14:schemeClr>
+          </w14:shadow>
+          <w14:textOutline w14:w="0" w14:cap="flat" w14:cmpd="sng" w14:algn="ctr">
+            <w14:noFill/>
+            <w14:prstDash w14:val="solid"/>
+            <w14:round/>
+          </w14:textOutline>
+        </w:rPr>
+        <w:br/>
+      </w:r>
+      <w:r>
+        <w:rPr>
+          <w:rFonts w:ascii="Aharoni" w:hAnsi="Aharoni" w:cs="Aharoni"/>
+          <w:b/>
+          <w:bCs/>
+          <w:color w:val="000000" w:themeColor="text1"/>
+          <w:u w:val="single"/>
+          <w14:shadow w14:blurRad="38100" w14:dist="19050" w14:dir="2700000" w14:sx="100000" w14:sy="100000" w14:kx="0" w14:ky="0" w14:algn="tl">
+            <w14:schemeClr w14:val="dk1">
+              <w14:alpha w14:val="60000"/>
+            </w14:schemeClr>
+          </w14:shadow>
+          <w14:textOutline w14:w="0" w14:cap="flat" w14:cmpd="sng" w14:algn="ctr">
+            <w14:noFill/>
+            <w14:prstDash w14:val="solid"/>
+            <w14:round/>
+          </w14:textOutline>
+        </w:rPr>
+        <w:br/>
+      </w:r>
+      <w:r>
+        <w:rPr>
+          <w:rFonts w:ascii="Aharoni" w:hAnsi="Aharoni" w:cs="Aharoni"/>
+          <w:b/>
+          <w:bCs/>
+          <w:color w:val="000000" w:themeColor="text1"/>
+          <w:u w:val="single"/>
+          <w14:shadow w14:blurRad="38100" w14:dist="19050" w14:dir="2700000" w14:sx="100000" w14:sy="100000" w14:kx="0" w14:ky="0" w14:algn="tl">
+            <w14:schemeClr w14:val="dk1">
+              <w14:alpha w14:val="60000"/>
+            </w14:schemeClr>
+          </w14:shadow>
+          <w14:textOutline w14:w="0" w14:cap="flat" w14:cmpd="sng" w14:algn="ctr">
+            <w14:noFill/>
+            <w14:prstDash w14:val="solid"/>
+            <w14:round/>
+          </w14:textOutline>
+        </w:rPr>
+        <w:br/>
+      </w:r>
+      <w:r>
+        <w:rPr>
+          <w:rFonts w:ascii="Aharoni" w:hAnsi="Aharoni" w:cs="Aharoni"/>
+          <w:b/>
+          <w:bCs/>
+          <w:color w:val="000000" w:themeColor="text1"/>
+          <w:u w:val="single"/>
+          <w14:shadow w14:blurRad="38100" w14:dist="19050" w14:dir="2700000" w14:sx="100000" w14:sy="100000" w14:kx="0" w14:ky="0" w14:algn="tl">
+            <w14:schemeClr w14:val="dk1">
+              <w14:alpha w14:val="60000"/>
+            </w14:schemeClr>
+          </w14:shadow>
+          <w14:textOutline w14:w="0" w14:cap="flat" w14:cmpd="sng" w14:algn="ctr">
+            <w14:noFill/>
+            <w14:prstDash w14:val="solid"/>
+            <w14:round/>
+          </w14:textOutline>
+        </w:rPr>
+        <w:br/>
+      </w:r>
+      <w:r>
+        <w:rPr>
+          <w:rFonts w:ascii="Aharoni" w:hAnsi="Aharoni" w:cs="Aharoni"/>
+          <w:b/>
+          <w:bCs/>
+          <w:color w:val="000000" w:themeColor="text1"/>
+          <w:u w:val="single"/>
+          <w14:shadow w14:blurRad="38100" w14:dist="19050" w14:dir="2700000" w14:sx="100000" w14:sy="100000" w14:kx="0" w14:ky="0" w14:algn="tl">
+            <w14:schemeClr w14:val="dk1">
+              <w14:alpha w14:val="60000"/>
+            </w14:schemeClr>
+          </w14:shadow>
+          <w14:textOutline w14:w="0" w14:cap="flat" w14:cmpd="sng" w14:algn="ctr">
+            <w14:noFill/>
+            <w14:prstDash w14:val="solid"/>
+            <w14:round/>
+          </w14:textOutline>
+        </w:rPr>
+        <w:br/>
+      </w:r>
+      <w:r>
+        <w:rPr>
+          <w:rFonts w:ascii="Aharoni" w:hAnsi="Aharoni" w:cs="Aharoni"/>
+          <w:b/>
+          <w:bCs/>
+          <w:color w:val="000000" w:themeColor="text1"/>
+          <w:u w:val="single"/>
+          <w14:shadow w14:blurRad="38100" w14:dist="19050" w14:dir="2700000" w14:sx="100000" w14:sy="100000" w14:kx="0" w14:ky="0" w14:algn="tl">
+            <w14:schemeClr w14:val="dk1">
+              <w14:alpha w14:val="60000"/>
+            </w14:schemeClr>
+          </w14:shadow>
+          <w14:textOutline w14:w="0" w14:cap="flat" w14:cmpd="sng" w14:algn="ctr">
+            <w14:noFill/>
+            <w14:prstDash w14:val="solid"/>
+            <w14:round/>
+          </w14:textOutline>
+        </w:rPr>
+        <w:lastRenderedPageBreak/>
+        <w:br/>
+      </w:r>
+      <w:r>
+        <w:rPr>
+          <w:rFonts w:ascii="Aharoni" w:hAnsi="Aharoni" w:cs="Aharoni"/>
+          <w:b/>
+          <w:bCs/>
+          <w:color w:val="000000" w:themeColor="text1"/>
+          <w:u w:val="single"/>
+          <w14:shadow w14:blurRad="38100" w14:dist="19050" w14:dir="2700000" w14:sx="100000" w14:sy="100000" w14:kx="0" w14:ky="0" w14:algn="tl">
+            <w14:schemeClr w14:val="dk1">
+              <w14:alpha w14:val="60000"/>
+            </w14:schemeClr>
+          </w14:shadow>
+          <w14:textOutline w14:w="0" w14:cap="flat" w14:cmpd="sng" w14:algn="ctr">
+            <w14:noFill/>
+            <w14:prstDash w14:val="solid"/>
+            <w14:round/>
+          </w14:textOutline>
+        </w:rPr>
+        <w:t>APPLICATION EVALUATION</w:t>
+      </w:r>
+      <w:r>
+        <w:rPr>
+          <w:rFonts w:ascii="Aharoni" w:hAnsi="Aharoni" w:cs="Aharoni"/>
+          <w:b/>
+          <w:bCs/>
+          <w:color w:val="000000" w:themeColor="text1"/>
+          <w:u w:val="single"/>
+          <w14:shadow w14:blurRad="38100" w14:dist="19050" w14:dir="2700000" w14:sx="100000" w14:sy="100000" w14:kx="0" w14:ky="0" w14:algn="tl">
+            <w14:schemeClr w14:val="dk1">
+              <w14:alpha w14:val="60000"/>
+            </w14:schemeClr>
+          </w14:shadow>
+          <w14:textOutline w14:w="0" w14:cap="flat" w14:cmpd="sng" w14:algn="ctr">
+            <w14:noFill/>
+            <w14:prstDash w14:val="solid"/>
+            <w14:round/>
+          </w14:textOutline>
+        </w:rPr>
+        <w:br/>
+      </w:r>
+      <w:r>
+        <w:br/>
+      </w:r>
+      <w:r>
+        <w:rPr>
+          <w:rFonts w:ascii="Aharoni" w:hAnsi="Aharoni" w:cs="Aharoni" w:hint="cs"/>
+          <w:color w:val="000000" w:themeColor="text1"/>
+          <w:sz w:val="24"/>
+          <w:szCs w:val="24"/>
+          <w14:shadow w14:blurRad="38100" w14:dist="19050" w14:dir="2700000" w14:sx="100000" w14:sy="100000" w14:kx="0" w14:ky="0" w14:algn="tl">
+            <w14:schemeClr w14:val="dk1">
+              <w14:alpha w14:val="60000"/>
+            </w14:schemeClr>
+          </w14:shadow>
+          <w14:textOutline w14:w="0" w14:cap="flat" w14:cmpd="sng" w14:algn="ctr">
+            <w14:noFill/>
+            <w14:prstDash w14:val="solid"/>
+            <w14:round/>
+          </w14:textOutline>
+        </w:rPr>
+        <w:t>The features that were met was a Customer would be able to login using an unique username and password, and they would be able to view the movies such as the review or description.</w:t>
+      </w:r>
+      <w:r>
+        <w:rPr>
+          <w:rFonts w:ascii="Aharoni" w:hAnsi="Aharoni" w:cs="Aharoni" w:hint="cs"/>
+          <w:color w:val="000000" w:themeColor="text1"/>
+          <w:sz w:val="24"/>
+          <w:szCs w:val="24"/>
+          <w14:shadow w14:blurRad="38100" w14:dist="19050" w14:dir="2700000" w14:sx="100000" w14:sy="100000" w14:kx="0" w14:ky="0" w14:algn="tl">
+            <w14:schemeClr w14:val="dk1">
+              <w14:alpha w14:val="60000"/>
+            </w14:schemeClr>
+          </w14:shadow>
+          <w14:textOutline w14:w="0" w14:cap="flat" w14:cmpd="sng" w14:algn="ctr">
+            <w14:noFill/>
+            <w14:prstDash w14:val="solid"/>
+            <w14:round/>
+          </w14:textOutline>
+        </w:rPr>
+        <w:br/>
+      </w:r>
+      <w:r>
+        <w:rPr>
+          <w:rFonts w:ascii="Aharoni" w:hAnsi="Aharoni" w:cs="Aharoni" w:hint="cs"/>
+          <w:color w:val="000000" w:themeColor="text1"/>
+          <w:sz w:val="24"/>
+          <w:szCs w:val="24"/>
+          <w14:shadow w14:blurRad="38100" w14:dist="19050" w14:dir="2700000" w14:sx="100000" w14:sy="100000" w14:kx="0" w14:ky="0" w14:algn="tl">
+            <w14:schemeClr w14:val="dk1">
+              <w14:alpha w14:val="60000"/>
+            </w14:schemeClr>
+          </w14:shadow>
+          <w14:textOutline w14:w="0" w14:cap="flat" w14:cmpd="sng" w14:algn="ctr">
+            <w14:noFill/>
+            <w14:prstDash w14:val="solid"/>
+            <w14:round/>
+          </w14:textOutline>
+        </w:rPr>
+        <w:br/>
+        <w:t>All of the other features were not met, the reason for this being is because we tried making a p</w:t>
+      </w:r>
+      <w:r>
+        <w:rPr>
+          <w:rFonts w:ascii="Aharoni" w:hAnsi="Aharoni" w:cs="Aharoni" w:hint="cs"/>
+          <w:color w:val="000000" w:themeColor="text1"/>
+          <w:sz w:val="24"/>
+          <w:szCs w:val="24"/>
+          <w14:shadow w14:blurRad="38100" w14:dist="19050" w14:dir="2700000" w14:sx="100000" w14:sy="100000" w14:kx="0" w14:ky="0" w14:algn="tl">
+            <w14:schemeClr w14:val="dk1">
+              <w14:alpha w14:val="60000"/>
+            </w14:schemeClr>
+          </w14:shadow>
+          <w14:textOutline w14:w="0" w14:cap="flat" w14:cmpd="sng" w14:algn="ctr">
+            <w14:noFill/>
+            <w14:prstDash w14:val="solid"/>
+            <w14:round/>
+          </w14:textOutline>
+        </w:rPr>
+        <w:t>roject that was trying to exceed applications that had already been built as our thought was we needed to make something similar or better to Netflix so we took all of us Netflix’s’ requirements or what they had done and made a feature that would either be similar to them or better but our programming/coding experience had let us down. So</w:t>
+      </w:r>
+      <w:r>
+        <w:rPr>
+          <w:rFonts w:ascii="Aharoni" w:hAnsi="Aharoni" w:cs="Aharoni"/>
+          <w:color w:val="000000" w:themeColor="text1"/>
+          <w:sz w:val="24"/>
+          <w:szCs w:val="24"/>
+          <w14:shadow w14:blurRad="38100" w14:dist="19050" w14:dir="2700000" w14:sx="100000" w14:sy="100000" w14:kx="0" w14:ky="0" w14:algn="tl">
+            <w14:schemeClr w14:val="dk1">
+              <w14:alpha w14:val="60000"/>
+            </w14:schemeClr>
+          </w14:shadow>
+          <w14:textOutline w14:w="0" w14:cap="flat" w14:cmpd="sng" w14:algn="ctr">
+            <w14:noFill/>
+            <w14:prstDash w14:val="solid"/>
+            <w14:round/>
+          </w14:textOutline>
+        </w:rPr>
+        <w:t>,</w:t>
+      </w:r>
+      <w:r>
+        <w:rPr>
+          <w:rFonts w:ascii="Aharoni" w:hAnsi="Aharoni" w:cs="Aharoni" w:hint="cs"/>
+          <w:color w:val="000000" w:themeColor="text1"/>
+          <w:sz w:val="24"/>
+          <w:szCs w:val="24"/>
+          <w14:shadow w14:blurRad="38100" w14:dist="19050" w14:dir="2700000" w14:sx="100000" w14:sy="100000" w14:kx="0" w14:ky="0" w14:algn="tl">
+            <w14:schemeClr w14:val="dk1">
+              <w14:alpha w14:val="60000"/>
+            </w14:schemeClr>
+          </w14:shadow>
+          <w14:textOutline w14:w="0" w14:cap="flat" w14:cmpd="sng" w14:algn="ctr">
+            <w14:noFill/>
+            <w14:prstDash w14:val="solid"/>
+            <w14:round/>
+          </w14:textOutline>
+        </w:rPr>
+        <w:t xml:space="preserve"> most requirements were not met due to them being tasks that were outside of our limit.</w:t>
+      </w:r>
+      <w:r>
+        <w:rPr>
+          <w:rFonts w:ascii="Aharoni" w:hAnsi="Aharoni" w:cs="Aharoni"/>
+          <w:color w:val="000000" w:themeColor="text1"/>
+          <w:sz w:val="24"/>
+          <w:szCs w:val="24"/>
+          <w14:shadow w14:blurRad="38100" w14:dist="19050" w14:dir="2700000" w14:sx="100000" w14:sy="100000" w14:kx="0" w14:ky="0" w14:algn="tl">
+            <w14:schemeClr w14:val="dk1">
+              <w14:alpha w14:val="60000"/>
+            </w14:schemeClr>
+          </w14:shadow>
+          <w14:textOutline w14:w="0" w14:cap="flat" w14:cmpd="sng" w14:algn="ctr">
+            <w14:noFill/>
+            <w14:prstDash w14:val="solid"/>
+            <w14:round/>
+          </w14:textOutline>
+        </w:rPr>
+        <w:br/>
+      </w:r>
+      <w:r>
+        <w:rPr>
+          <w:rFonts w:ascii="Aharoni" w:hAnsi="Aharoni" w:cs="Aharoni"/>
+          <w:color w:val="000000" w:themeColor="text1"/>
+          <w:sz w:val="24"/>
+          <w:szCs w:val="24"/>
+          <w14:shadow w14:blurRad="38100" w14:dist="19050" w14:dir="2700000" w14:sx="100000" w14:sy="100000" w14:kx="0" w14:ky="0" w14:algn="tl">
+            <w14:schemeClr w14:val="dk1">
+              <w14:alpha w14:val="60000"/>
+            </w14:schemeClr>
+          </w14:shadow>
+          <w14:textOutline w14:w="0" w14:cap="flat" w14:cmpd="sng" w14:algn="ctr">
+            <w14:noFill/>
+            <w14:prstDash w14:val="solid"/>
+            <w14:round/>
+          </w14:textOutline>
+        </w:rPr>
+        <w:br/>
+        <w:t xml:space="preserve">The whole project is 60% complete as we have the basic features such as logging in or register a customer, viewing a product and then a stop. The next and final features would have been adding the product to a basket and then paying for the product but those features we had no time to complete, </w:t>
+      </w:r>
+      <w:r>
+        <w:rPr>
+          <w:rFonts w:ascii="Aharoni" w:hAnsi="Aharoni" w:cs="Aharoni"/>
+          <w:color w:val="000000" w:themeColor="text1"/>
+          <w:sz w:val="24"/>
+          <w:szCs w:val="24"/>
+          <w14:shadow w14:blurRad="38100" w14:dist="19050" w14:dir="2700000" w14:sx="100000" w14:sy="100000" w14:kx="0" w14:ky="0" w14:algn="tl">
+            <w14:schemeClr w14:val="dk1">
+              <w14:alpha w14:val="60000"/>
+            </w14:schemeClr>
+          </w14:shadow>
+          <w14:textOutline w14:w="0" w14:cap="flat" w14:cmpd="sng" w14:algn="ctr">
+            <w14:noFill/>
+            <w14:prstDash w14:val="solid"/>
+            <w14:round/>
+          </w14:textOutline>
+        </w:rPr>
+        <w:t xml:space="preserve">additionally the application did not allow for any staff features to be done, just the customer side. </w:t>
+      </w:r>
+      <w:r>
+        <w:br/>
+      </w:r>
+      <w:r>
+        <w:br/>
+        <w:t>FEATURES NEED MORE WORK</w:t>
+      </w:r>
+      <w:r>
+        <w:br/>
+        <w:t xml:space="preserve">The features that needed more work apart from the ones that were not met would be </w:t>
+      </w:r>
+      <w:r>
+        <w:br/>
+      </w:r>
+      <w:r>
+        <w:br/>
+      </w:r>
+      <w:r>
+        <w:rPr>
+          <w:rFonts w:ascii="Aharoni" w:hAnsi="Aharoni" w:cs="Aharoni" w:hint="cs"/>
+          <w:color w:val="000000" w:themeColor="text1"/>
+          <w:sz w:val="24"/>
+          <w:szCs w:val="24"/>
+          <w14:shadow w14:blurRad="38100" w14:dist="19050" w14:dir="2700000" w14:sx="100000" w14:sy="100000" w14:kx="0" w14:ky="0" w14:algn="tl">
+            <w14:schemeClr w14:val="dk1">
+              <w14:alpha w14:val="60000"/>
+            </w14:schemeClr>
+          </w14:shadow>
+          <w14:textOutline w14:w="0" w14:cap="flat" w14:cmpd="sng" w14:algn="ctr">
+            <w14:noFill/>
+            <w14:prstDash w14:val="solid"/>
+            <w14:round/>
+          </w14:textOutline>
+        </w:rPr>
+        <w:t>Just as I mentioned before if we could extend or develop our application with the right time and experience, we would have generated something similar or better than any other streaming website but as we saw first-hand if it’s not broken don’t fix it. Hopefully if we ever come across another team project similar to this one in the future, we could extend and develop on this and actually complete our vision of this project.</w:t>
+      </w:r>
+      <w:r>
+        <w:br/>
+      </w:r>
+      <w:r>
+        <w:br/>
+      </w:r>
+      <w:r>
+        <w:rPr>
+          <w:rFonts w:ascii="Aharoni" w:hAnsi="Aharoni" w:cs="Aharoni" w:hint="cs"/>
+          <w:color w:val="000000" w:themeColor="text1"/>
+          <w:sz w:val="24"/>
+          <w:szCs w:val="24"/>
+          <w14:shadow w14:blurRad="38100" w14:dist="19050" w14:dir="2700000" w14:sx="100000" w14:sy="100000" w14:kx="0" w14:ky="0" w14:algn="tl">
+            <w14:schemeClr w14:val="dk1">
+              <w14:alpha w14:val="60000"/>
+            </w14:schemeClr>
+          </w14:shadow>
+          <w14:textOutline w14:w="0" w14:cap="flat" w14:cmpd="sng" w14:algn="ctr">
+            <w14:noFill/>
+            <w14:prstDash w14:val="solid"/>
+            <w14:round/>
+          </w14:textOutline>
+        </w:rPr>
+        <w:t>Our weakness was our coding experience if we had more experience on how to code more complex features, we could have gotten this project complete as being able to add a basket and the staff features.</w:t>
+      </w:r>
+      <w:r>
+        <w:rPr>
+          <w:rFonts w:ascii="Aharoni" w:hAnsi="Aharoni" w:cs="Aharoni" w:hint="cs"/>
+          <w:color w:val="000000" w:themeColor="text1"/>
+          <w:sz w:val="24"/>
+          <w:szCs w:val="24"/>
+          <w14:shadow w14:blurRad="38100" w14:dist="19050" w14:dir="2700000" w14:sx="100000" w14:sy="100000" w14:kx="0" w14:ky="0" w14:algn="tl">
+            <w14:schemeClr w14:val="dk1">
+              <w14:alpha w14:val="60000"/>
+            </w14:schemeClr>
+          </w14:shadow>
+          <w14:textOutline w14:w="0" w14:cap="flat" w14:cmpd="sng" w14:algn="ctr">
+            <w14:noFill/>
+            <w14:prstDash w14:val="solid"/>
+            <w14:round/>
+          </w14:textOutline>
+        </w:rPr>
+        <w:br/>
+      </w:r>
+      <w:r>
+        <w:rPr>
+          <w:rFonts w:ascii="Aharoni" w:hAnsi="Aharoni" w:cs="Aharoni" w:hint="cs"/>
+          <w:color w:val="000000" w:themeColor="text1"/>
+          <w:sz w:val="24"/>
+          <w:szCs w:val="24"/>
+          <w14:shadow w14:blurRad="38100" w14:dist="19050" w14:dir="2700000" w14:sx="100000" w14:sy="100000" w14:kx="0" w14:ky="0" w14:algn="tl">
+            <w14:schemeClr w14:val="dk1">
+              <w14:alpha w14:val="60000"/>
+            </w14:schemeClr>
+          </w14:shadow>
+          <w14:textOutline w14:w="0" w14:cap="flat" w14:cmpd="sng" w14:algn="ctr">
+            <w14:noFill/>
+            <w14:prstDash w14:val="solid"/>
+            <w14:round/>
+          </w14:textOutline>
+        </w:rPr>
+        <w:br/>
+        <w:t xml:space="preserve">Our Strengths were </w:t>
+      </w:r>
+      <w:r>
+        <w:rPr>
+          <w:rFonts w:ascii="Aharoni" w:hAnsi="Aharoni" w:cs="Aharoni" w:hint="cs"/>
+          <w:color w:val="000000" w:themeColor="text1"/>
+          <w:sz w:val="24"/>
+          <w:szCs w:val="24"/>
+          <w14:shadow w14:blurRad="38100" w14:dist="19050" w14:dir="2700000" w14:sx="100000" w14:sy="100000" w14:kx="0" w14:ky="0" w14:algn="tl">
+            <w14:schemeClr w14:val="dk1">
+              <w14:alpha w14:val="60000"/>
+            </w14:schemeClr>
+          </w14:shadow>
+          <w14:textOutline w14:w="0" w14:cap="flat" w14:cmpd="sng" w14:algn="ctr">
+            <w14:noFill/>
+            <w14:prstDash w14:val="solid"/>
+            <w14:round/>
+          </w14:textOutline>
+        </w:rPr>
+        <w:t xml:space="preserve">being able to see a task was finished once it was started, this meant that once we had started a task such as seeding the database we would not stop until that task was completed before moving onto the other tasks, but sometimes this could be seen as a weakness as at sometimes two people </w:t>
+      </w:r>
+      <w:r>
+        <w:rPr>
+          <w:rFonts w:ascii="Aharoni" w:hAnsi="Aharoni" w:cs="Aharoni" w:hint="cs"/>
+          <w:color w:val="000000" w:themeColor="text1"/>
+          <w:sz w:val="24"/>
+          <w:szCs w:val="24"/>
+          <w14:shadow w14:blurRad="38100" w14:dist="19050" w14:dir="2700000" w14:sx="100000" w14:sy="100000" w14:kx="0" w14:ky="0" w14:algn="tl">
+            <w14:schemeClr w14:val="dk1">
+              <w14:alpha w14:val="60000"/>
+            </w14:schemeClr>
+          </w14:shadow>
+          <w14:textOutline w14:w="0" w14:cap="flat" w14:cmpd="sng" w14:algn="ctr">
+            <w14:noFill/>
+            <w14:prstDash w14:val="solid"/>
+            <w14:round/>
+          </w14:textOutline>
+        </w:rPr>
+        <w:t>would have been working on the same task which only needed the focus of one</w:t>
+      </w:r>
+      <w:r>
+        <w:rPr>
+          <w:rFonts w:ascii="Aharoni" w:hAnsi="Aharoni" w:cs="Aharoni"/>
+          <w:color w:val="000000" w:themeColor="text1"/>
+          <w:sz w:val="24"/>
+          <w:szCs w:val="24"/>
+          <w14:shadow w14:blurRad="38100" w14:dist="19050" w14:dir="2700000" w14:sx="100000" w14:sy="100000" w14:kx="0" w14:ky="0" w14:algn="tl">
+            <w14:schemeClr w14:val="dk1">
+              <w14:alpha w14:val="60000"/>
+            </w14:schemeClr>
+          </w14:shadow>
+          <w14:textOutline w14:w="0" w14:cap="flat" w14:cmpd="sng" w14:algn="ctr">
+            <w14:noFill/>
+            <w14:prstDash w14:val="solid"/>
+            <w14:round/>
+          </w14:textOutline>
+        </w:rPr>
+        <w:t>.</w:t>
+      </w:r>
     </w:p>
     <w:sectPr>
       <w:pgSz w:w="11906" w:h="16838"/>
@@ -1737,6 +4621,39 @@
       <w:u w:val="single"/>
     </w:rPr>
   </w:style>
+  <w:style w:type="paragraph" w:styleId="ListParagraph">
+    <w:name w:val="List Paragraph"/>
+    <w:basedOn w:val="Normal"/>
+    <w:uiPriority w:val="34"/>
+    <w:qFormat/>
+    <w:rsid w:val="00B92B47"/>
+    <w:pPr>
+      <w:ind w:left="720"/>
+      <w:contextualSpacing/>
+    </w:pPr>
+    <w:rPr>
+      <w:rFonts w:ascii="Arial" w:hAnsi="Arial"/>
+    </w:rPr>
+  </w:style>
+  <w:style w:type="table" w:styleId="TableGrid">
+    <w:name w:val="Table Grid"/>
+    <w:basedOn w:val="TableNormal"/>
+    <w:uiPriority w:val="39"/>
+    <w:rsid w:val="00193323"/>
+    <w:pPr>
+      <w:spacing w:after="0" w:line="240" w:lineRule="auto"/>
+    </w:pPr>
+    <w:tblPr>
+      <w:tblBorders>
+        <w:top w:val="single" w:sz="4" w:space="0" w:color="auto"/>
+        <w:left w:val="single" w:sz="4" w:space="0" w:color="auto"/>
+        <w:bottom w:val="single" w:sz="4" w:space="0" w:color="auto"/>
+        <w:right w:val="single" w:sz="4" w:space="0" w:color="auto"/>
+        <w:insideH w:val="single" w:sz="4" w:space="0" w:color="auto"/>
+        <w:insideV w:val="single" w:sz="4" w:space="0" w:color="auto"/>
+      </w:tblBorders>
+    </w:tblPr>
+  </w:style>
 </w:styles>
 </file>
 

</xml_diff>

<commit_message>
ADDED USE CASES AND BACKGROUND
</commit_message>
<xml_diff>
--- a/Work/Coursework/Updated Coursework.docx
+++ b/Work/Coursework/Updated Coursework.docx
@@ -91,17 +91,25 @@
                                   <w:pStyle w:val="NoSpacing"/>
                                   <w:spacing w:before="40" w:after="560" w:line="216" w:lineRule="auto"/>
                                   <w:rPr>
+                                    <w:rFonts w:ascii="Arial" w:hAnsi="Arial" w:cs="Arial"/>
+                                    <w:b/>
+                                    <w:bCs/>
                                     <w:color w:val="4472C4" w:themeColor="accent1"/>
                                     <w:sz w:val="72"/>
                                     <w:szCs w:val="72"/>
+                                    <w:u w:val="single"/>
                                   </w:rPr>
                                 </w:pPr>
                                 <w:sdt>
                                   <w:sdtPr>
                                     <w:rPr>
+                                      <w:rFonts w:ascii="Arial" w:hAnsi="Arial" w:cs="Arial"/>
+                                      <w:b/>
+                                      <w:bCs/>
                                       <w:color w:val="4472C4" w:themeColor="accent1"/>
                                       <w:sz w:val="72"/>
                                       <w:szCs w:val="72"/>
+                                      <w:u w:val="single"/>
                                     </w:rPr>
                                     <w:alias w:val="Title"/>
                                     <w:tag w:val=""/>
@@ -113,9 +121,13 @@
                                   <w:sdtContent>
                                     <w:r>
                                       <w:rPr>
+                                        <w:rFonts w:ascii="Arial" w:hAnsi="Arial" w:cs="Arial"/>
+                                        <w:b/>
+                                        <w:bCs/>
                                         <w:color w:val="4472C4" w:themeColor="accent1"/>
                                         <w:sz w:val="72"/>
                                         <w:szCs w:val="72"/>
+                                        <w:u w:val="single"/>
                                       </w:rPr>
                                       <w:t>Updated Report</w:t>
                                     </w:r>
@@ -133,7 +145,6 @@
                                   <w:alias w:val="Subtitle"/>
                                   <w:tag w:val=""/>
                                   <w:id w:val="-2090151685"/>
-                                  <w:showingPlcHdr/>
                                   <w:dataBinding w:prefixMappings="xmlns:ns0='http://purl.org/dc/elements/1.1/' xmlns:ns1='http://schemas.openxmlformats.org/package/2006/metadata/core-properties' " w:xpath="/ns1:coreProperties[1]/ns0:subject[1]" w:storeItemID="{6C3C8BC8-F283-45AE-878A-BAB7291924A1}"/>
                                   <w:text/>
                                 </w:sdtPr>
@@ -157,7 +168,7 @@
                                         <w:sz w:val="28"/>
                                         <w:szCs w:val="28"/>
                                       </w:rPr>
-                                      <w:t>[Document subtitle]</w:t>
+                                      <w:t>By HASsan nisar, haroon sadiq, mauro nunes</w:t>
                                     </w:r>
                                   </w:p>
                                 </w:sdtContent>
@@ -196,17 +207,25 @@
                             <w:pStyle w:val="NoSpacing"/>
                             <w:spacing w:before="40" w:after="560" w:line="216" w:lineRule="auto"/>
                             <w:rPr>
+                              <w:rFonts w:ascii="Arial" w:hAnsi="Arial" w:cs="Arial"/>
+                              <w:b/>
+                              <w:bCs/>
                               <w:color w:val="4472C4" w:themeColor="accent1"/>
                               <w:sz w:val="72"/>
                               <w:szCs w:val="72"/>
+                              <w:u w:val="single"/>
                             </w:rPr>
                           </w:pPr>
                           <w:sdt>
                             <w:sdtPr>
                               <w:rPr>
+                                <w:rFonts w:ascii="Arial" w:hAnsi="Arial" w:cs="Arial"/>
+                                <w:b/>
+                                <w:bCs/>
                                 <w:color w:val="4472C4" w:themeColor="accent1"/>
                                 <w:sz w:val="72"/>
                                 <w:szCs w:val="72"/>
+                                <w:u w:val="single"/>
                               </w:rPr>
                               <w:alias w:val="Title"/>
                               <w:tag w:val=""/>
@@ -218,9 +237,13 @@
                             <w:sdtContent>
                               <w:r>
                                 <w:rPr>
+                                  <w:rFonts w:ascii="Arial" w:hAnsi="Arial" w:cs="Arial"/>
+                                  <w:b/>
+                                  <w:bCs/>
                                   <w:color w:val="4472C4" w:themeColor="accent1"/>
                                   <w:sz w:val="72"/>
                                   <w:szCs w:val="72"/>
+                                  <w:u w:val="single"/>
                                 </w:rPr>
                                 <w:t>Updated Report</w:t>
                               </w:r>
@@ -238,7 +261,6 @@
                             <w:alias w:val="Subtitle"/>
                             <w:tag w:val=""/>
                             <w:id w:val="-2090151685"/>
-                            <w:showingPlcHdr/>
                             <w:dataBinding w:prefixMappings="xmlns:ns0='http://purl.org/dc/elements/1.1/' xmlns:ns1='http://schemas.openxmlformats.org/package/2006/metadata/core-properties' " w:xpath="/ns1:coreProperties[1]/ns0:subject[1]" w:storeItemID="{6C3C8BC8-F283-45AE-878A-BAB7291924A1}"/>
                             <w:text/>
                           </w:sdtPr>
@@ -262,7 +284,7 @@
                                   <w:sz w:val="28"/>
                                   <w:szCs w:val="28"/>
                                 </w:rPr>
-                                <w:t>[Document subtitle]</w:t>
+                                <w:t>By HASsan nisar, haroon sadiq, mauro nunes</w:t>
                               </w:r>
                             </w:p>
                           </w:sdtContent>
@@ -282,7 +304,7 @@
             <mc:AlternateContent>
               <mc:Choice Requires="wps">
                 <w:drawing>
-                  <wp:anchor distT="0" distB="0" distL="114300" distR="114300" simplePos="0" relativeHeight="251659264" behindDoc="0" locked="0" layoutInCell="1" allowOverlap="1" wp14:anchorId="0466312C" wp14:editId="5F7927D2">
+                  <wp:anchor distT="0" distB="0" distL="114300" distR="114300" simplePos="0" relativeHeight="251659264" behindDoc="0" locked="0" layoutInCell="1" allowOverlap="1" wp14:anchorId="0466312C" wp14:editId="7F2648DF">
                     <wp:simplePos x="0" y="0"/>
                     <wp:positionH relativeFrom="margin">
                       <wp:align>right</wp:align>
@@ -480,6 +502,7 @@
       </w:sdtPr>
       <w:sdtEndPr>
         <w:rPr>
+          <w:rFonts w:ascii="Arial" w:hAnsi="Arial" w:cs="Arial"/>
           <w:b/>
           <w:bCs/>
           <w:noProof/>
@@ -489,8 +512,20 @@
         <w:p>
           <w:pPr>
             <w:pStyle w:val="Heading1"/>
+            <w:rPr>
+              <w:rFonts w:ascii="Arial" w:hAnsi="Arial" w:cs="Arial"/>
+              <w:b/>
+              <w:bCs/>
+              <w:u w:val="single"/>
+            </w:rPr>
           </w:pPr>
           <w:r>
+            <w:rPr>
+              <w:rFonts w:ascii="Arial" w:hAnsi="Arial" w:cs="Arial"/>
+              <w:b/>
+              <w:bCs/>
+              <w:u w:val="single"/>
+            </w:rPr>
             <w:t>Contents</w:t>
           </w:r>
         </w:p>
@@ -501,28 +536,40 @@
               <w:tab w:val="right" w:leader="dot" w:pos="9016"/>
             </w:tabs>
             <w:rPr>
+              <w:rFonts w:ascii="Arial" w:hAnsi="Arial" w:cs="Arial"/>
               <w:noProof/>
             </w:rPr>
           </w:pPr>
           <w:r>
+            <w:rPr>
+              <w:rFonts w:ascii="Arial" w:hAnsi="Arial" w:cs="Arial"/>
+            </w:rPr>
             <w:fldChar w:fldCharType="begin"/>
           </w:r>
           <w:r>
+            <w:rPr>
+              <w:rFonts w:ascii="Arial" w:hAnsi="Arial" w:cs="Arial"/>
+            </w:rPr>
             <w:instrText xml:space="preserve"> TOC \o "1-3" \h \z \u </w:instrText>
           </w:r>
           <w:r>
+            <w:rPr>
+              <w:rFonts w:ascii="Arial" w:hAnsi="Arial" w:cs="Arial"/>
+            </w:rPr>
             <w:fldChar w:fldCharType="separate"/>
           </w:r>
           <w:hyperlink w:anchor="_Toc93497303" w:history="1">
             <w:r>
               <w:rPr>
                 <w:rStyle w:val="Hyperlink"/>
+                <w:rFonts w:ascii="Arial" w:hAnsi="Arial" w:cs="Arial"/>
                 <w:noProof/>
               </w:rPr>
               <w:t>Updated Background</w:t>
             </w:r>
             <w:r>
               <w:rPr>
+                <w:rFonts w:ascii="Arial" w:hAnsi="Arial" w:cs="Arial"/>
                 <w:noProof/>
                 <w:webHidden/>
               </w:rPr>
@@ -530,6 +577,7 @@
             </w:r>
             <w:r>
               <w:rPr>
+                <w:rFonts w:ascii="Arial" w:hAnsi="Arial" w:cs="Arial"/>
                 <w:noProof/>
                 <w:webHidden/>
               </w:rPr>
@@ -537,6 +585,7 @@
             </w:r>
             <w:r>
               <w:rPr>
+                <w:rFonts w:ascii="Arial" w:hAnsi="Arial" w:cs="Arial"/>
                 <w:noProof/>
                 <w:webHidden/>
               </w:rPr>
@@ -544,12 +593,14 @@
             </w:r>
             <w:r>
               <w:rPr>
-                <w:noProof/>
-                <w:webHidden/>
-              </w:rPr>
-            </w:r>
-            <w:r>
-              <w:rPr>
+                <w:rFonts w:ascii="Arial" w:hAnsi="Arial" w:cs="Arial"/>
+                <w:noProof/>
+                <w:webHidden/>
+              </w:rPr>
+            </w:r>
+            <w:r>
+              <w:rPr>
+                <w:rFonts w:ascii="Arial" w:hAnsi="Arial" w:cs="Arial"/>
                 <w:noProof/>
                 <w:webHidden/>
               </w:rPr>
@@ -557,6 +608,7 @@
             </w:r>
             <w:r>
               <w:rPr>
+                <w:rFonts w:ascii="Arial" w:hAnsi="Arial" w:cs="Arial"/>
                 <w:noProof/>
                 <w:webHidden/>
               </w:rPr>
@@ -564,6 +616,7 @@
             </w:r>
             <w:r>
               <w:rPr>
+                <w:rFonts w:ascii="Arial" w:hAnsi="Arial" w:cs="Arial"/>
                 <w:noProof/>
                 <w:webHidden/>
               </w:rPr>
@@ -578,6 +631,7 @@
               <w:tab w:val="right" w:leader="dot" w:pos="9016"/>
             </w:tabs>
             <w:rPr>
+              <w:rFonts w:ascii="Arial" w:hAnsi="Arial" w:cs="Arial"/>
               <w:noProof/>
             </w:rPr>
           </w:pPr>
@@ -585,12 +639,14 @@
             <w:r>
               <w:rPr>
                 <w:rStyle w:val="Hyperlink"/>
+                <w:rFonts w:ascii="Arial" w:hAnsi="Arial" w:cs="Arial"/>
                 <w:noProof/>
               </w:rPr>
               <w:t>Updated Feature List</w:t>
             </w:r>
             <w:r>
               <w:rPr>
+                <w:rFonts w:ascii="Arial" w:hAnsi="Arial" w:cs="Arial"/>
                 <w:noProof/>
                 <w:webHidden/>
               </w:rPr>
@@ -598,6 +654,7 @@
             </w:r>
             <w:r>
               <w:rPr>
+                <w:rFonts w:ascii="Arial" w:hAnsi="Arial" w:cs="Arial"/>
                 <w:noProof/>
                 <w:webHidden/>
               </w:rPr>
@@ -605,6 +662,7 @@
             </w:r>
             <w:r>
               <w:rPr>
+                <w:rFonts w:ascii="Arial" w:hAnsi="Arial" w:cs="Arial"/>
                 <w:noProof/>
                 <w:webHidden/>
               </w:rPr>
@@ -612,12 +670,14 @@
             </w:r>
             <w:r>
               <w:rPr>
-                <w:noProof/>
-                <w:webHidden/>
-              </w:rPr>
-            </w:r>
-            <w:r>
-              <w:rPr>
+                <w:rFonts w:ascii="Arial" w:hAnsi="Arial" w:cs="Arial"/>
+                <w:noProof/>
+                <w:webHidden/>
+              </w:rPr>
+            </w:r>
+            <w:r>
+              <w:rPr>
+                <w:rFonts w:ascii="Arial" w:hAnsi="Arial" w:cs="Arial"/>
                 <w:noProof/>
                 <w:webHidden/>
               </w:rPr>
@@ -625,6 +685,7 @@
             </w:r>
             <w:r>
               <w:rPr>
+                <w:rFonts w:ascii="Arial" w:hAnsi="Arial" w:cs="Arial"/>
                 <w:noProof/>
                 <w:webHidden/>
               </w:rPr>
@@ -632,6 +693,7 @@
             </w:r>
             <w:r>
               <w:rPr>
+                <w:rFonts w:ascii="Arial" w:hAnsi="Arial" w:cs="Arial"/>
                 <w:noProof/>
                 <w:webHidden/>
               </w:rPr>
@@ -646,6 +708,7 @@
               <w:tab w:val="right" w:leader="dot" w:pos="9016"/>
             </w:tabs>
             <w:rPr>
+              <w:rFonts w:ascii="Arial" w:hAnsi="Arial" w:cs="Arial"/>
               <w:noProof/>
             </w:rPr>
           </w:pPr>
@@ -653,12 +716,14 @@
             <w:r>
               <w:rPr>
                 <w:rStyle w:val="Hyperlink"/>
+                <w:rFonts w:ascii="Arial" w:hAnsi="Arial" w:cs="Arial"/>
                 <w:noProof/>
               </w:rPr>
               <w:t>Updated Use Case Diagram(s)</w:t>
             </w:r>
             <w:r>
               <w:rPr>
+                <w:rFonts w:ascii="Arial" w:hAnsi="Arial" w:cs="Arial"/>
                 <w:noProof/>
                 <w:webHidden/>
               </w:rPr>
@@ -666,6 +731,7 @@
             </w:r>
             <w:r>
               <w:rPr>
+                <w:rFonts w:ascii="Arial" w:hAnsi="Arial" w:cs="Arial"/>
                 <w:noProof/>
                 <w:webHidden/>
               </w:rPr>
@@ -673,6 +739,7 @@
             </w:r>
             <w:r>
               <w:rPr>
+                <w:rFonts w:ascii="Arial" w:hAnsi="Arial" w:cs="Arial"/>
                 <w:noProof/>
                 <w:webHidden/>
               </w:rPr>
@@ -680,12 +747,14 @@
             </w:r>
             <w:r>
               <w:rPr>
-                <w:noProof/>
-                <w:webHidden/>
-              </w:rPr>
-            </w:r>
-            <w:r>
-              <w:rPr>
+                <w:rFonts w:ascii="Arial" w:hAnsi="Arial" w:cs="Arial"/>
+                <w:noProof/>
+                <w:webHidden/>
+              </w:rPr>
+            </w:r>
+            <w:r>
+              <w:rPr>
+                <w:rFonts w:ascii="Arial" w:hAnsi="Arial" w:cs="Arial"/>
                 <w:noProof/>
                 <w:webHidden/>
               </w:rPr>
@@ -693,6 +762,7 @@
             </w:r>
             <w:r>
               <w:rPr>
+                <w:rFonts w:ascii="Arial" w:hAnsi="Arial" w:cs="Arial"/>
                 <w:noProof/>
                 <w:webHidden/>
               </w:rPr>
@@ -700,6 +770,7 @@
             </w:r>
             <w:r>
               <w:rPr>
+                <w:rFonts w:ascii="Arial" w:hAnsi="Arial" w:cs="Arial"/>
                 <w:noProof/>
                 <w:webHidden/>
               </w:rPr>
@@ -714,6 +785,7 @@
               <w:tab w:val="right" w:leader="dot" w:pos="9016"/>
             </w:tabs>
             <w:rPr>
+              <w:rFonts w:ascii="Arial" w:hAnsi="Arial" w:cs="Arial"/>
               <w:noProof/>
             </w:rPr>
           </w:pPr>
@@ -721,12 +793,14 @@
             <w:r>
               <w:rPr>
                 <w:rStyle w:val="Hyperlink"/>
+                <w:rFonts w:ascii="Arial" w:hAnsi="Arial" w:cs="Arial"/>
                 <w:noProof/>
               </w:rPr>
               <w:t>Updated ERD Diagram(s)</w:t>
             </w:r>
             <w:r>
               <w:rPr>
+                <w:rFonts w:ascii="Arial" w:hAnsi="Arial" w:cs="Arial"/>
                 <w:noProof/>
                 <w:webHidden/>
               </w:rPr>
@@ -734,6 +808,7 @@
             </w:r>
             <w:r>
               <w:rPr>
+                <w:rFonts w:ascii="Arial" w:hAnsi="Arial" w:cs="Arial"/>
                 <w:noProof/>
                 <w:webHidden/>
               </w:rPr>
@@ -741,6 +816,7 @@
             </w:r>
             <w:r>
               <w:rPr>
+                <w:rFonts w:ascii="Arial" w:hAnsi="Arial" w:cs="Arial"/>
                 <w:noProof/>
                 <w:webHidden/>
               </w:rPr>
@@ -748,12 +824,14 @@
             </w:r>
             <w:r>
               <w:rPr>
-                <w:noProof/>
-                <w:webHidden/>
-              </w:rPr>
-            </w:r>
-            <w:r>
-              <w:rPr>
+                <w:rFonts w:ascii="Arial" w:hAnsi="Arial" w:cs="Arial"/>
+                <w:noProof/>
+                <w:webHidden/>
+              </w:rPr>
+            </w:r>
+            <w:r>
+              <w:rPr>
+                <w:rFonts w:ascii="Arial" w:hAnsi="Arial" w:cs="Arial"/>
                 <w:noProof/>
                 <w:webHidden/>
               </w:rPr>
@@ -761,6 +839,7 @@
             </w:r>
             <w:r>
               <w:rPr>
+                <w:rFonts w:ascii="Arial" w:hAnsi="Arial" w:cs="Arial"/>
                 <w:noProof/>
                 <w:webHidden/>
               </w:rPr>
@@ -768,6 +847,7 @@
             </w:r>
             <w:r>
               <w:rPr>
+                <w:rFonts w:ascii="Arial" w:hAnsi="Arial" w:cs="Arial"/>
                 <w:noProof/>
                 <w:webHidden/>
               </w:rPr>
@@ -782,6 +862,7 @@
               <w:tab w:val="right" w:leader="dot" w:pos="9016"/>
             </w:tabs>
             <w:rPr>
+              <w:rFonts w:ascii="Arial" w:hAnsi="Arial" w:cs="Arial"/>
               <w:noProof/>
             </w:rPr>
           </w:pPr>
@@ -789,12 +870,14 @@
             <w:r>
               <w:rPr>
                 <w:rStyle w:val="Hyperlink"/>
+                <w:rFonts w:ascii="Arial" w:hAnsi="Arial" w:cs="Arial"/>
                 <w:noProof/>
               </w:rPr>
               <w:t>Project Testing</w:t>
             </w:r>
             <w:r>
               <w:rPr>
+                <w:rFonts w:ascii="Arial" w:hAnsi="Arial" w:cs="Arial"/>
                 <w:noProof/>
                 <w:webHidden/>
               </w:rPr>
@@ -802,6 +885,7 @@
             </w:r>
             <w:r>
               <w:rPr>
+                <w:rFonts w:ascii="Arial" w:hAnsi="Arial" w:cs="Arial"/>
                 <w:noProof/>
                 <w:webHidden/>
               </w:rPr>
@@ -809,6 +893,7 @@
             </w:r>
             <w:r>
               <w:rPr>
+                <w:rFonts w:ascii="Arial" w:hAnsi="Arial" w:cs="Arial"/>
                 <w:noProof/>
                 <w:webHidden/>
               </w:rPr>
@@ -816,12 +901,14 @@
             </w:r>
             <w:r>
               <w:rPr>
-                <w:noProof/>
-                <w:webHidden/>
-              </w:rPr>
-            </w:r>
-            <w:r>
-              <w:rPr>
+                <w:rFonts w:ascii="Arial" w:hAnsi="Arial" w:cs="Arial"/>
+                <w:noProof/>
+                <w:webHidden/>
+              </w:rPr>
+            </w:r>
+            <w:r>
+              <w:rPr>
+                <w:rFonts w:ascii="Arial" w:hAnsi="Arial" w:cs="Arial"/>
                 <w:noProof/>
                 <w:webHidden/>
               </w:rPr>
@@ -829,6 +916,7 @@
             </w:r>
             <w:r>
               <w:rPr>
+                <w:rFonts w:ascii="Arial" w:hAnsi="Arial" w:cs="Arial"/>
                 <w:noProof/>
                 <w:webHidden/>
               </w:rPr>
@@ -836,6 +924,7 @@
             </w:r>
             <w:r>
               <w:rPr>
+                <w:rFonts w:ascii="Arial" w:hAnsi="Arial" w:cs="Arial"/>
                 <w:noProof/>
                 <w:webHidden/>
               </w:rPr>
@@ -850,6 +939,7 @@
               <w:tab w:val="right" w:leader="dot" w:pos="9016"/>
             </w:tabs>
             <w:rPr>
+              <w:rFonts w:ascii="Arial" w:hAnsi="Arial" w:cs="Arial"/>
               <w:noProof/>
             </w:rPr>
           </w:pPr>
@@ -857,12 +947,14 @@
             <w:r>
               <w:rPr>
                 <w:rStyle w:val="Hyperlink"/>
+                <w:rFonts w:ascii="Arial" w:hAnsi="Arial" w:cs="Arial"/>
                 <w:noProof/>
               </w:rPr>
               <w:t>Technology Evaluation</w:t>
             </w:r>
             <w:r>
               <w:rPr>
+                <w:rFonts w:ascii="Arial" w:hAnsi="Arial" w:cs="Arial"/>
                 <w:noProof/>
                 <w:webHidden/>
               </w:rPr>
@@ -870,6 +962,7 @@
             </w:r>
             <w:r>
               <w:rPr>
+                <w:rFonts w:ascii="Arial" w:hAnsi="Arial" w:cs="Arial"/>
                 <w:noProof/>
                 <w:webHidden/>
               </w:rPr>
@@ -877,6 +970,7 @@
             </w:r>
             <w:r>
               <w:rPr>
+                <w:rFonts w:ascii="Arial" w:hAnsi="Arial" w:cs="Arial"/>
                 <w:noProof/>
                 <w:webHidden/>
               </w:rPr>
@@ -884,12 +978,14 @@
             </w:r>
             <w:r>
               <w:rPr>
-                <w:noProof/>
-                <w:webHidden/>
-              </w:rPr>
-            </w:r>
-            <w:r>
-              <w:rPr>
+                <w:rFonts w:ascii="Arial" w:hAnsi="Arial" w:cs="Arial"/>
+                <w:noProof/>
+                <w:webHidden/>
+              </w:rPr>
+            </w:r>
+            <w:r>
+              <w:rPr>
+                <w:rFonts w:ascii="Arial" w:hAnsi="Arial" w:cs="Arial"/>
                 <w:noProof/>
                 <w:webHidden/>
               </w:rPr>
@@ -897,6 +993,7 @@
             </w:r>
             <w:r>
               <w:rPr>
+                <w:rFonts w:ascii="Arial" w:hAnsi="Arial" w:cs="Arial"/>
                 <w:noProof/>
                 <w:webHidden/>
               </w:rPr>
@@ -904,6 +1001,7 @@
             </w:r>
             <w:r>
               <w:rPr>
+                <w:rFonts w:ascii="Arial" w:hAnsi="Arial" w:cs="Arial"/>
                 <w:noProof/>
                 <w:webHidden/>
               </w:rPr>
@@ -918,6 +1016,7 @@
               <w:tab w:val="right" w:leader="dot" w:pos="9016"/>
             </w:tabs>
             <w:rPr>
+              <w:rFonts w:ascii="Arial" w:hAnsi="Arial" w:cs="Arial"/>
               <w:noProof/>
             </w:rPr>
           </w:pPr>
@@ -925,12 +1024,22 @@
             <w:r>
               <w:rPr>
                 <w:rStyle w:val="Hyperlink"/>
+                <w:rFonts w:ascii="Arial" w:hAnsi="Arial" w:cs="Arial"/>
                 <w:noProof/>
               </w:rPr>
               <w:t>Application Evaluatio</w:t>
             </w:r>
             <w:r>
               <w:rPr>
+                <w:rStyle w:val="Hyperlink"/>
+                <w:rFonts w:ascii="Arial" w:hAnsi="Arial" w:cs="Arial"/>
+                <w:noProof/>
+              </w:rPr>
+              <w:t>n</w:t>
+            </w:r>
+            <w:r>
+              <w:rPr>
+                <w:rFonts w:ascii="Arial" w:hAnsi="Arial" w:cs="Arial"/>
                 <w:noProof/>
                 <w:webHidden/>
               </w:rPr>
@@ -938,6 +1047,7 @@
             </w:r>
             <w:r>
               <w:rPr>
+                <w:rFonts w:ascii="Arial" w:hAnsi="Arial" w:cs="Arial"/>
                 <w:noProof/>
                 <w:webHidden/>
               </w:rPr>
@@ -945,6 +1055,7 @@
             </w:r>
             <w:r>
               <w:rPr>
+                <w:rFonts w:ascii="Arial" w:hAnsi="Arial" w:cs="Arial"/>
                 <w:noProof/>
                 <w:webHidden/>
               </w:rPr>
@@ -952,12 +1063,14 @@
             </w:r>
             <w:r>
               <w:rPr>
-                <w:noProof/>
-                <w:webHidden/>
-              </w:rPr>
-            </w:r>
-            <w:r>
-              <w:rPr>
+                <w:rFonts w:ascii="Arial" w:hAnsi="Arial" w:cs="Arial"/>
+                <w:noProof/>
+                <w:webHidden/>
+              </w:rPr>
+            </w:r>
+            <w:r>
+              <w:rPr>
+                <w:rFonts w:ascii="Arial" w:hAnsi="Arial" w:cs="Arial"/>
                 <w:noProof/>
                 <w:webHidden/>
               </w:rPr>
@@ -965,6 +1078,7 @@
             </w:r>
             <w:r>
               <w:rPr>
+                <w:rFonts w:ascii="Arial" w:hAnsi="Arial" w:cs="Arial"/>
                 <w:noProof/>
                 <w:webHidden/>
               </w:rPr>
@@ -972,6 +1086,7 @@
             </w:r>
             <w:r>
               <w:rPr>
+                <w:rFonts w:ascii="Arial" w:hAnsi="Arial" w:cs="Arial"/>
                 <w:noProof/>
                 <w:webHidden/>
               </w:rPr>
@@ -986,6 +1101,7 @@
               <w:tab w:val="right" w:leader="dot" w:pos="9016"/>
             </w:tabs>
             <w:rPr>
+              <w:rFonts w:ascii="Arial" w:hAnsi="Arial" w:cs="Arial"/>
               <w:noProof/>
             </w:rPr>
           </w:pPr>
@@ -993,12 +1109,14 @@
             <w:r>
               <w:rPr>
                 <w:rStyle w:val="Hyperlink"/>
+                <w:rFonts w:ascii="Arial" w:hAnsi="Arial" w:cs="Arial"/>
                 <w:noProof/>
               </w:rPr>
               <w:t>Team Evaluation</w:t>
             </w:r>
             <w:r>
               <w:rPr>
+                <w:rFonts w:ascii="Arial" w:hAnsi="Arial" w:cs="Arial"/>
                 <w:noProof/>
                 <w:webHidden/>
               </w:rPr>
@@ -1006,6 +1124,7 @@
             </w:r>
             <w:r>
               <w:rPr>
+                <w:rFonts w:ascii="Arial" w:hAnsi="Arial" w:cs="Arial"/>
                 <w:noProof/>
                 <w:webHidden/>
               </w:rPr>
@@ -1013,6 +1132,7 @@
             </w:r>
             <w:r>
               <w:rPr>
+                <w:rFonts w:ascii="Arial" w:hAnsi="Arial" w:cs="Arial"/>
                 <w:noProof/>
                 <w:webHidden/>
               </w:rPr>
@@ -1020,12 +1140,14 @@
             </w:r>
             <w:r>
               <w:rPr>
-                <w:noProof/>
-                <w:webHidden/>
-              </w:rPr>
-            </w:r>
-            <w:r>
-              <w:rPr>
+                <w:rFonts w:ascii="Arial" w:hAnsi="Arial" w:cs="Arial"/>
+                <w:noProof/>
+                <w:webHidden/>
+              </w:rPr>
+            </w:r>
+            <w:r>
+              <w:rPr>
+                <w:rFonts w:ascii="Arial" w:hAnsi="Arial" w:cs="Arial"/>
                 <w:noProof/>
                 <w:webHidden/>
               </w:rPr>
@@ -1033,6 +1155,7 @@
             </w:r>
             <w:r>
               <w:rPr>
+                <w:rFonts w:ascii="Arial" w:hAnsi="Arial" w:cs="Arial"/>
                 <w:noProof/>
                 <w:webHidden/>
               </w:rPr>
@@ -1040,6 +1163,7 @@
             </w:r>
             <w:r>
               <w:rPr>
+                <w:rFonts w:ascii="Arial" w:hAnsi="Arial" w:cs="Arial"/>
                 <w:noProof/>
                 <w:webHidden/>
               </w:rPr>
@@ -1048,8 +1172,14 @@
           </w:hyperlink>
         </w:p>
         <w:p>
+          <w:pPr>
+            <w:rPr>
+              <w:rFonts w:ascii="Arial" w:hAnsi="Arial" w:cs="Arial"/>
+            </w:rPr>
+          </w:pPr>
           <w:r>
             <w:rPr>
+              <w:rFonts w:ascii="Arial" w:hAnsi="Arial" w:cs="Arial"/>
               <w:b/>
               <w:bCs/>
               <w:noProof/>
@@ -1068,385 +1198,632 @@
     <w:p>
       <w:pPr>
         <w:pStyle w:val="Heading1"/>
+        <w:rPr>
+          <w:rFonts w:ascii="Arial" w:hAnsi="Arial" w:cs="Arial"/>
+          <w:b/>
+          <w:bCs/>
+          <w:u w:val="single"/>
+        </w:rPr>
       </w:pPr>
       <w:bookmarkStart w:id="0" w:name="_Toc93497303"/>
       <w:r>
+        <w:rPr>
+          <w:rFonts w:ascii="Arial" w:hAnsi="Arial" w:cs="Arial"/>
+          <w:b/>
+          <w:bCs/>
+          <w:u w:val="single"/>
+        </w:rPr>
         <w:lastRenderedPageBreak/>
         <w:t>Updated Background</w:t>
       </w:r>
       <w:bookmarkEnd w:id="0"/>
-    </w:p>
-    <w:p/>
-    <w:p>
-      <w:r>
-        <w:br/>
-      </w:r>
-    </w:p>
-    <w:p/>
-    <w:p/>
-    <w:p/>
-    <w:p/>
-    <w:p/>
-    <w:p/>
-    <w:p/>
-    <w:p/>
-    <w:p/>
-    <w:p/>
-    <w:p/>
-    <w:p/>
-    <w:p/>
-    <w:p/>
-    <w:p/>
-    <w:p/>
-    <w:p/>
-    <w:p/>
-    <w:p/>
-    <w:p/>
-    <w:p/>
-    <w:p/>
-    <w:p/>
-    <w:p/>
-    <w:p/>
-    <w:p/>
-    <w:p/>
-    <w:p>
-      <w:pPr>
-        <w:pStyle w:val="ListParagraph"/>
-        <w:spacing w:line="360" w:lineRule="auto"/>
-        <w:rPr>
-          <w:highlight w:val="green"/>
-        </w:rPr>
-      </w:pPr>
-      <w:bookmarkStart w:id="1" w:name="_Toc93497304"/>
-      <w:r>
-        <w:lastRenderedPageBreak/>
-        <w:t>Updated Feature List</w:t>
-      </w:r>
-      <w:bookmarkEnd w:id="1"/>
-      <w:r>
-        <w:br/>
-      </w:r>
-      <w:r>
-        <w:rPr>
-          <w:highlight w:val="green"/>
-        </w:rPr>
-        <w:t>The Customer will be able to Register an Account</w:t>
-      </w:r>
     </w:p>
     <w:p>
       <w:pPr>
-        <w:pStyle w:val="ListParagraph"/>
+        <w:rPr>
+          <w:rFonts w:ascii="Aharoni" w:hAnsi="Aharoni" w:cs="Aharoni" w:hint="cs"/>
+        </w:rPr>
+      </w:pPr>
+      <w:r>
+        <w:br/>
+      </w:r>
+      <w:r>
+        <w:rPr>
+          <w:rFonts w:ascii="Aharoni" w:hAnsi="Aharoni" w:cs="Aharoni" w:hint="cs"/>
+          <w:sz w:val="24"/>
+          <w:szCs w:val="24"/>
+        </w:rPr>
+        <w:t xml:space="preserve">The background will mention any changes in the proposed features of the project such as if </w:t>
+      </w:r>
+      <w:r>
+        <w:rPr>
+          <w:rFonts w:ascii="Aharoni" w:hAnsi="Aharoni" w:cs="Aharoni" w:hint="cs"/>
+          <w:sz w:val="24"/>
+          <w:szCs w:val="24"/>
+        </w:rPr>
+        <w:t xml:space="preserve">we </w:t>
+      </w:r>
+      <w:r>
+        <w:rPr>
+          <w:rFonts w:ascii="Aharoni" w:hAnsi="Aharoni" w:cs="Aharoni" w:hint="cs"/>
+          <w:sz w:val="24"/>
+          <w:szCs w:val="24"/>
+        </w:rPr>
+        <w:t>added features, removed features, and why. The team had to remove a lot of the proposed features, this was due to the lack of experience the team had in coding as the team wanted to make some aspects in which they did not know how to code and was in the features, so those characteristics had to be ridden of. New features were added into the list as the team wanted to add as well as take away features so everything will be balanced out.</w:t>
+      </w:r>
+      <w:r>
+        <w:rPr>
+          <w:rFonts w:ascii="Aharoni" w:hAnsi="Aharoni" w:cs="Aharoni" w:hint="cs"/>
+          <w:sz w:val="24"/>
+          <w:szCs w:val="24"/>
+        </w:rPr>
+        <w:br/>
+      </w:r>
+      <w:r>
+        <w:rPr>
+          <w:rFonts w:ascii="Aharoni" w:hAnsi="Aharoni" w:cs="Aharoni" w:hint="cs"/>
+          <w:sz w:val="24"/>
+          <w:szCs w:val="24"/>
+        </w:rPr>
+        <w:br/>
+        <w:t>The features that had been dispersed was everything after viewing a movie such as adding movie to basket, paying for the movie and so on. We had to get rid of adding movie to the basket because the team had no experience of coding a basket feature and they had no extra time in which they could go and figure it out,</w:t>
+      </w:r>
+      <w:r>
+        <w:rPr>
+          <w:rFonts w:ascii="Aharoni" w:hAnsi="Aharoni" w:cs="Aharoni" w:hint="cs"/>
+          <w:sz w:val="24"/>
+          <w:szCs w:val="24"/>
+        </w:rPr>
+        <w:t xml:space="preserve"> i</w:t>
+      </w:r>
+      <w:r>
+        <w:rPr>
+          <w:rFonts w:ascii="Aharoni" w:hAnsi="Aharoni" w:cs="Aharoni" w:hint="cs"/>
+          <w:sz w:val="24"/>
+          <w:szCs w:val="24"/>
+        </w:rPr>
+        <w:t>n addition of having no basket</w:t>
+      </w:r>
+      <w:r>
+        <w:rPr>
+          <w:rFonts w:ascii="Aharoni" w:hAnsi="Aharoni" w:cs="Aharoni" w:hint="cs"/>
+          <w:sz w:val="24"/>
+          <w:szCs w:val="24"/>
+        </w:rPr>
+        <w:t xml:space="preserve"> the Customer could not pay for anything so paying for a movie feature had to be </w:t>
+      </w:r>
+      <w:r>
+        <w:rPr>
+          <w:rFonts w:ascii="Aharoni" w:hAnsi="Aharoni" w:cs="Aharoni" w:hint="cs"/>
+          <w:sz w:val="24"/>
+          <w:szCs w:val="24"/>
+        </w:rPr>
+        <w:t>removed from the features list</w:t>
+      </w:r>
+      <w:r>
+        <w:rPr>
+          <w:rFonts w:ascii="Aharoni" w:hAnsi="Aharoni" w:cs="Aharoni" w:hint="cs"/>
+          <w:sz w:val="24"/>
+          <w:szCs w:val="24"/>
+        </w:rPr>
+        <w:t xml:space="preserve"> furthermore we decided on that our application will revolve around being a streaming website and not a movie buying website</w:t>
+      </w:r>
+      <w:r>
+        <w:rPr>
+          <w:rFonts w:ascii="Aharoni" w:hAnsi="Aharoni" w:cs="Aharoni" w:hint="cs"/>
+          <w:sz w:val="24"/>
+          <w:szCs w:val="24"/>
+        </w:rPr>
+        <w:t xml:space="preserve">. Many of the Staff features we </w:t>
+      </w:r>
+      <w:r>
+        <w:rPr>
+          <w:rFonts w:ascii="Aharoni" w:hAnsi="Aharoni" w:cs="Aharoni" w:hint="cs"/>
+          <w:sz w:val="24"/>
+          <w:szCs w:val="24"/>
+        </w:rPr>
+        <w:t>could</w:t>
+      </w:r>
+      <w:r>
+        <w:rPr>
+          <w:rFonts w:ascii="Aharoni" w:hAnsi="Aharoni" w:cs="Aharoni" w:hint="cs"/>
+          <w:sz w:val="24"/>
+          <w:szCs w:val="24"/>
+        </w:rPr>
+        <w:t xml:space="preserve"> no</w:t>
+      </w:r>
+      <w:r>
+        <w:rPr>
+          <w:rFonts w:ascii="Aharoni" w:hAnsi="Aharoni" w:cs="Aharoni" w:hint="cs"/>
+          <w:sz w:val="24"/>
+          <w:szCs w:val="24"/>
+        </w:rPr>
+        <w:t>t</w:t>
+      </w:r>
+      <w:r>
+        <w:rPr>
+          <w:rFonts w:ascii="Aharoni" w:hAnsi="Aharoni" w:cs="Aharoni" w:hint="cs"/>
+          <w:sz w:val="24"/>
+          <w:szCs w:val="24"/>
+        </w:rPr>
+        <w:t xml:space="preserve"> include in our application such as adding a movie, removing a </w:t>
+      </w:r>
+      <w:r>
+        <w:rPr>
+          <w:rFonts w:ascii="Aharoni" w:hAnsi="Aharoni" w:cs="Aharoni" w:hint="cs"/>
+          <w:sz w:val="24"/>
+          <w:szCs w:val="24"/>
+        </w:rPr>
+        <w:t>movie,</w:t>
+      </w:r>
+      <w:r>
+        <w:rPr>
+          <w:rFonts w:ascii="Aharoni" w:hAnsi="Aharoni" w:cs="Aharoni" w:hint="cs"/>
+          <w:sz w:val="24"/>
+          <w:szCs w:val="24"/>
+        </w:rPr>
+        <w:t xml:space="preserve"> or editing a movie, by the end that only thing the staff could do was sign up</w:t>
+      </w:r>
+      <w:r>
+        <w:rPr>
+          <w:rFonts w:ascii="Aharoni" w:hAnsi="Aharoni" w:cs="Aharoni" w:hint="cs"/>
+          <w:sz w:val="24"/>
+          <w:szCs w:val="24"/>
+        </w:rPr>
+        <w:t>/</w:t>
+      </w:r>
+      <w:r>
+        <w:rPr>
+          <w:rFonts w:ascii="Aharoni" w:hAnsi="Aharoni" w:cs="Aharoni" w:hint="cs"/>
+          <w:sz w:val="24"/>
+          <w:szCs w:val="24"/>
+        </w:rPr>
+        <w:t>login</w:t>
+      </w:r>
+      <w:r>
+        <w:rPr>
+          <w:rFonts w:ascii="Aharoni" w:hAnsi="Aharoni" w:cs="Aharoni" w:hint="cs"/>
+          <w:sz w:val="24"/>
+          <w:szCs w:val="24"/>
+        </w:rPr>
+        <w:t xml:space="preserve"> and access the staff portal.</w:t>
+      </w:r>
+      <w:r>
+        <w:rPr>
+          <w:rFonts w:ascii="Aharoni" w:hAnsi="Aharoni" w:cs="Aharoni" w:hint="cs"/>
+          <w:sz w:val="24"/>
+          <w:szCs w:val="24"/>
+        </w:rPr>
+        <w:t xml:space="preserve"> The reason for there not being any staff features is that the team spent majority of their time fixating on the Customer features which they thought would be the main priority of the application but when they finished the Customer features and realised the staff had a lot to include as well it became a big issue.</w:t>
+      </w:r>
+      <w:r>
+        <w:rPr>
+          <w:rFonts w:ascii="Aharoni" w:hAnsi="Aharoni" w:cs="Aharoni" w:hint="cs"/>
+          <w:sz w:val="24"/>
+          <w:szCs w:val="24"/>
+        </w:rPr>
+        <w:br/>
+      </w:r>
+      <w:r>
+        <w:rPr>
+          <w:rFonts w:ascii="Aharoni" w:hAnsi="Aharoni" w:cs="Aharoni" w:hint="cs"/>
+          <w:sz w:val="24"/>
+          <w:szCs w:val="24"/>
+        </w:rPr>
+        <w:br/>
+        <w:t>The added features include a carousel and slide on the home page of the application, this was made as the team wanted to add something in which they thought would balance out all the features that were taken away and it would be something in their application in which would outstand from the other teams. The purpose of the Carousel and slide is to show movies to the Customer on the home page, this makes it easier to view movies which have been newly added or the in which the GUI suggests to the Customer they should watch based on their viewed movies.</w:t>
+      </w:r>
+      <w:r>
+        <w:rPr>
+          <w:rFonts w:ascii="Aharoni" w:hAnsi="Aharoni" w:cs="Aharoni" w:hint="cs"/>
+          <w:sz w:val="24"/>
+          <w:szCs w:val="24"/>
+        </w:rPr>
+        <w:br/>
+      </w:r>
+      <w:r>
+        <w:rPr>
+          <w:rFonts w:ascii="Aharoni" w:hAnsi="Aharoni" w:cs="Aharoni" w:hint="cs"/>
+        </w:rPr>
+        <w:br/>
+      </w:r>
+    </w:p>
+    <w:p>
+      <w:r>
+        <w:br/>
+        <w:t>NEW PAGES</w:t>
+      </w:r>
+      <w:r>
+        <w:br/>
+      </w:r>
+      <w:r>
+        <w:br/>
+      </w:r>
+    </w:p>
+    <w:p/>
+    <w:p/>
+    <w:p/>
+    <w:p/>
+    <w:p/>
+    <w:p>
+      <w:pPr>
         <w:spacing w:line="360" w:lineRule="auto"/>
         <w:rPr>
-          <w:highlight w:val="red"/>
+          <w:rFonts w:ascii="Aharoni" w:hAnsi="Aharoni" w:cs="Aharoni" w:hint="cs"/>
+          <w:color w:val="000000" w:themeColor="text1"/>
+          <w:sz w:val="24"/>
+          <w:szCs w:val="24"/>
         </w:rPr>
       </w:pPr>
-      <w:r>
-        <w:rPr>
-          <w:highlight w:val="green"/>
+      <w:bookmarkStart w:id="1" w:name="_Toc93497304"/>
+      <w:r>
+        <w:rPr>
+          <w:b/>
+          <w:bCs/>
+          <w:sz w:val="32"/>
+          <w:szCs w:val="32"/>
+          <w:u w:val="single"/>
+        </w:rPr>
+        <w:lastRenderedPageBreak/>
+        <w:t>Updated Feature List</w:t>
+      </w:r>
+      <w:bookmarkEnd w:id="1"/>
+      <w:r>
+        <w:rPr>
+          <w:b/>
+          <w:bCs/>
+          <w:sz w:val="32"/>
+          <w:szCs w:val="32"/>
+          <w:u w:val="single"/>
+        </w:rPr>
+        <w:br/>
+      </w:r>
+      <w:r>
+        <w:rPr>
+          <w:rFonts w:ascii="Aharoni" w:hAnsi="Aharoni" w:cs="Aharoni"/>
+          <w:color w:val="000000" w:themeColor="text1"/>
+          <w:sz w:val="24"/>
+          <w:szCs w:val="24"/>
+        </w:rPr>
+        <w:br/>
+      </w:r>
+      <w:r>
+        <w:rPr>
+          <w:rFonts w:ascii="Aharoni" w:hAnsi="Aharoni" w:cs="Aharoni" w:hint="cs"/>
+          <w:color w:val="000000" w:themeColor="text1"/>
+          <w:sz w:val="24"/>
+          <w:szCs w:val="24"/>
+        </w:rPr>
+        <w:t>The Customer will be able to Register an Account</w:t>
+      </w:r>
+      <w:r>
+        <w:rPr>
+          <w:rFonts w:ascii="Aharoni" w:hAnsi="Aharoni" w:cs="Aharoni"/>
+          <w:color w:val="000000" w:themeColor="text1"/>
+          <w:sz w:val="24"/>
+          <w:szCs w:val="24"/>
+        </w:rPr>
+        <w:br/>
+      </w:r>
+      <w:r>
+        <w:rPr>
+          <w:rFonts w:ascii="Aharoni" w:hAnsi="Aharoni" w:cs="Aharoni" w:hint="cs"/>
+          <w:color w:val="000000" w:themeColor="text1"/>
+          <w:sz w:val="24"/>
+          <w:szCs w:val="24"/>
         </w:rPr>
         <w:t>The Customer will be able to Sign In with their own unique username and password</w:t>
       </w:r>
       <w:r>
         <w:rPr>
-          <w:highlight w:val="green"/>
-        </w:rPr>
-        <w:br/>
-      </w:r>
-      <w:r>
-        <w:rPr>
-          <w:color w:val="FFFFFF" w:themeColor="background1"/>
-          <w:highlight w:val="red"/>
-        </w:rPr>
+          <w:rFonts w:ascii="Aharoni" w:hAnsi="Aharoni" w:cs="Aharoni" w:hint="cs"/>
+          <w:color w:val="000000" w:themeColor="text1"/>
+          <w:sz w:val="24"/>
+          <w:szCs w:val="24"/>
+        </w:rPr>
+        <w:br/>
+        <w:t>The Customer will be able to the Movies</w:t>
+      </w:r>
+      <w:r>
+        <w:rPr>
+          <w:rFonts w:ascii="Aharoni" w:hAnsi="Aharoni" w:cs="Aharoni" w:hint="cs"/>
+          <w:color w:val="000000" w:themeColor="text1"/>
+          <w:sz w:val="24"/>
+          <w:szCs w:val="24"/>
+        </w:rPr>
+        <w:br/>
+        <w:t>The Customer will be able to View the Movie Descriptions</w:t>
+      </w:r>
+      <w:r>
+        <w:rPr>
+          <w:rFonts w:ascii="Aharoni" w:hAnsi="Aharoni" w:cs="Aharoni" w:hint="cs"/>
+          <w:color w:val="000000" w:themeColor="text1"/>
+          <w:sz w:val="24"/>
+          <w:szCs w:val="24"/>
+        </w:rPr>
+        <w:br/>
+      </w:r>
+      <w:r>
+        <w:rPr>
+          <w:rFonts w:ascii="Aharoni" w:hAnsi="Aharoni" w:cs="Aharoni" w:hint="cs"/>
+          <w:color w:val="000000" w:themeColor="text1"/>
+          <w:sz w:val="24"/>
+          <w:szCs w:val="24"/>
+        </w:rPr>
+        <w:t>The Customer will be able to view movies</w:t>
+      </w:r>
+      <w:r>
+        <w:rPr>
+          <w:rFonts w:ascii="Aharoni" w:hAnsi="Aharoni" w:cs="Aharoni" w:hint="cs"/>
+          <w:color w:val="000000" w:themeColor="text1"/>
+          <w:sz w:val="24"/>
+          <w:szCs w:val="24"/>
+        </w:rPr>
+        <w:t>/trailers</w:t>
+      </w:r>
+      <w:r>
+        <w:rPr>
+          <w:rFonts w:ascii="Aharoni" w:hAnsi="Aharoni" w:cs="Aharoni" w:hint="cs"/>
+          <w:color w:val="000000" w:themeColor="text1"/>
+          <w:sz w:val="24"/>
+          <w:szCs w:val="24"/>
+        </w:rPr>
+        <w:t xml:space="preserve"> by a carousel </w:t>
+      </w:r>
+      <w:r>
+        <w:rPr>
+          <w:rFonts w:ascii="Aharoni" w:hAnsi="Aharoni" w:cs="Aharoni" w:hint="cs"/>
+          <w:color w:val="000000" w:themeColor="text1"/>
+          <w:sz w:val="24"/>
+          <w:szCs w:val="24"/>
+        </w:rPr>
+        <w:br/>
+        <w:t>The Customer will be able to view movies by a slide</w:t>
+      </w:r>
+      <w:r>
+        <w:rPr>
+          <w:rFonts w:ascii="Aharoni" w:hAnsi="Aharoni" w:cs="Aharoni" w:hint="cs"/>
+          <w:color w:val="000000" w:themeColor="text1"/>
+          <w:sz w:val="24"/>
+          <w:szCs w:val="24"/>
+        </w:rPr>
+        <w:br/>
+        <w:t>The Customer will be able to Search Movies</w:t>
+      </w:r>
+      <w:r>
+        <w:rPr>
+          <w:rFonts w:ascii="Aharoni" w:hAnsi="Aharoni" w:cs="Aharoni" w:hint="cs"/>
+          <w:color w:val="000000" w:themeColor="text1"/>
+          <w:sz w:val="24"/>
+          <w:szCs w:val="24"/>
+        </w:rPr>
+        <w:br/>
         <w:t>The Customer will be able to update/edit their details</w:t>
+      </w:r>
+      <w:r>
+        <w:rPr>
+          <w:color w:val="000000" w:themeColor="text1"/>
+        </w:rPr>
+        <w:br/>
+      </w:r>
+      <w:r>
+        <w:rPr>
+          <w:color w:val="000000" w:themeColor="text1"/>
+        </w:rPr>
+        <w:br/>
+      </w:r>
+      <w:r>
+        <w:rPr>
+          <w:rFonts w:ascii="Aharoni" w:hAnsi="Aharoni" w:cs="Aharoni" w:hint="cs"/>
+          <w:color w:val="000000" w:themeColor="text1"/>
+          <w:sz w:val="24"/>
+          <w:szCs w:val="24"/>
+        </w:rPr>
+        <w:t>The Staff will be able to Register an Account</w:t>
+      </w:r>
+      <w:r>
+        <w:rPr>
+          <w:rFonts w:ascii="Aharoni" w:hAnsi="Aharoni" w:cs="Aharoni" w:hint="cs"/>
+          <w:color w:val="000000" w:themeColor="text1"/>
+          <w:sz w:val="24"/>
+          <w:szCs w:val="24"/>
+        </w:rPr>
+        <w:br/>
+        <w:t>The Staff will be able to Login</w:t>
+      </w:r>
+      <w:r>
+        <w:rPr>
+          <w:rFonts w:ascii="Aharoni" w:hAnsi="Aharoni" w:cs="Aharoni" w:hint="cs"/>
+          <w:color w:val="000000" w:themeColor="text1"/>
+          <w:sz w:val="24"/>
+          <w:szCs w:val="24"/>
+        </w:rPr>
+        <w:br/>
+        <w:t>The Staff can View the Movies</w:t>
+      </w:r>
+      <w:r>
+        <w:rPr>
+          <w:rFonts w:ascii="Aharoni" w:hAnsi="Aharoni" w:cs="Aharoni" w:hint="cs"/>
+          <w:color w:val="000000" w:themeColor="text1"/>
+        </w:rPr>
+        <w:br/>
       </w:r>
     </w:p>
     <w:p>
       <w:pPr>
-        <w:pStyle w:val="ListParagraph"/>
-        <w:spacing w:line="360" w:lineRule="auto"/>
-        <w:rPr>
-          <w:highlight w:val="green"/>
+        <w:rPr>
+          <w:color w:val="000000" w:themeColor="text1"/>
         </w:rPr>
       </w:pPr>
-      <w:r>
-        <w:rPr>
-          <w:highlight w:val="green"/>
-        </w:rPr>
-        <w:t>The Customer will be able to Edit their Preferences as they will be able to choose which genre they prefer</w:t>
-      </w:r>
     </w:p>
     <w:p>
       <w:pPr>
-        <w:pStyle w:val="ListParagraph"/>
-        <w:spacing w:line="360" w:lineRule="auto"/>
-        <w:rPr>
-          <w:highlight w:val="green"/>
+        <w:rPr>
+          <w:color w:val="000000" w:themeColor="text1"/>
         </w:rPr>
       </w:pPr>
-      <w:r>
-        <w:rPr>
-          <w:highlight w:val="green"/>
-        </w:rPr>
-        <w:t>The Customer will be able to Search Movies by director or producer of the movies</w:t>
-      </w:r>
-      <w:r>
-        <w:rPr>
-          <w:highlight w:val="green"/>
-        </w:rPr>
-        <w:br/>
-      </w:r>
-      <w:r>
-        <w:rPr>
-          <w:color w:val="FFFFFF" w:themeColor="background1"/>
-          <w:highlight w:val="red"/>
-        </w:rPr>
-        <w:t xml:space="preserve">The Customer will be able to view movies by a carousel </w:t>
-      </w:r>
-      <w:r>
-        <w:rPr>
-          <w:color w:val="FFFFFF" w:themeColor="background1"/>
-          <w:highlight w:val="red"/>
-        </w:rPr>
-        <w:br/>
-        <w:t>The Customer will be able to view movies by a slide</w:t>
-      </w:r>
-      <w:r>
-        <w:rPr>
-          <w:color w:val="FFFFFF" w:themeColor="background1"/>
-          <w:highlight w:val="red"/>
-        </w:rPr>
-        <w:br/>
-        <w:t>The Customer will be able to see the movies images</w:t>
-      </w:r>
-      <w:r>
-        <w:rPr>
-          <w:color w:val="FFFFFF" w:themeColor="background1"/>
-          <w:highlight w:val="red"/>
-        </w:rPr>
-        <w:br/>
-        <w:t>The Customer will be able to read the movies description.</w:t>
-      </w:r>
     </w:p>
-    <w:p>
-      <w:pPr>
-        <w:pStyle w:val="ListParagraph"/>
-        <w:spacing w:line="360" w:lineRule="auto"/>
-        <w:rPr>
-          <w:highlight w:val="green"/>
-        </w:rPr>
-      </w:pPr>
-      <w:r>
-        <w:rPr>
-          <w:highlight w:val="green"/>
-        </w:rPr>
-        <w:t>The Customer will be able to Add Movies to their Basket</w:t>
-      </w:r>
-    </w:p>
-    <w:p>
-      <w:pPr>
-        <w:pStyle w:val="ListParagraph"/>
-        <w:spacing w:line="360" w:lineRule="auto"/>
-        <w:rPr>
-          <w:highlight w:val="green"/>
-        </w:rPr>
-      </w:pPr>
-      <w:r>
-        <w:rPr>
-          <w:highlight w:val="green"/>
-        </w:rPr>
-        <w:t>The Customer will be able to View their Basket</w:t>
-      </w:r>
-    </w:p>
-    <w:p>
-      <w:pPr>
-        <w:pStyle w:val="ListParagraph"/>
-        <w:spacing w:line="360" w:lineRule="auto"/>
-        <w:rPr>
-          <w:highlight w:val="green"/>
-        </w:rPr>
-      </w:pPr>
-      <w:r>
-        <w:rPr>
-          <w:highlight w:val="green"/>
-        </w:rPr>
-        <w:t>The Customer will be able to Remove Movies from their basket which they do not wish to purchase</w:t>
-      </w:r>
-    </w:p>
-    <w:p>
-      <w:pPr>
-        <w:pStyle w:val="ListParagraph"/>
-        <w:spacing w:line="360" w:lineRule="auto"/>
-        <w:rPr>
-          <w:highlight w:val="green"/>
-        </w:rPr>
-      </w:pPr>
-      <w:r>
-        <w:rPr>
-          <w:highlight w:val="green"/>
-        </w:rPr>
-        <w:t>The Customer will be able to Edit/Input Card Details to ensure they can pay for their order</w:t>
-      </w:r>
-    </w:p>
-    <w:p>
-      <w:pPr>
-        <w:pStyle w:val="ListParagraph"/>
-        <w:spacing w:line="360" w:lineRule="auto"/>
-        <w:rPr>
-          <w:highlight w:val="green"/>
-        </w:rPr>
-      </w:pPr>
-      <w:r>
-        <w:rPr>
-          <w:highlight w:val="green"/>
-        </w:rPr>
-        <w:t>The Customer will be able to Remove Order to start the whole order from scratch</w:t>
-      </w:r>
-    </w:p>
-    <w:p>
-      <w:pPr>
-        <w:pStyle w:val="ListParagraph"/>
-        <w:spacing w:line="360" w:lineRule="auto"/>
-        <w:rPr>
-          <w:highlight w:val="green"/>
-        </w:rPr>
-      </w:pPr>
-      <w:r>
-        <w:rPr>
-          <w:highlight w:val="green"/>
-        </w:rPr>
-        <w:t>The Customer will be able to Edit/Input the Billing Address to ensure that the download is sent to the correct device</w:t>
-      </w:r>
-    </w:p>
-    <w:p>
-      <w:pPr>
-        <w:pStyle w:val="ListParagraph"/>
-        <w:spacing w:line="360" w:lineRule="auto"/>
-        <w:rPr>
-          <w:highlight w:val="green"/>
-        </w:rPr>
-      </w:pPr>
-      <w:r>
-        <w:rPr>
-          <w:highlight w:val="green"/>
-        </w:rPr>
-        <w:t xml:space="preserve">The Customer will be able to Confirm Order after the Card Details and Billing Address has been accepted </w:t>
-      </w:r>
-    </w:p>
-    <w:p>
-      <w:pPr>
-        <w:pStyle w:val="ListParagraph"/>
-        <w:spacing w:line="360" w:lineRule="auto"/>
-        <w:rPr>
-          <w:highlight w:val="green"/>
-        </w:rPr>
-      </w:pPr>
-      <w:r>
-        <w:rPr>
-          <w:highlight w:val="green"/>
-        </w:rPr>
-        <w:t>The Customer will be able to Get an E-receipt which will confirm their Order and Payment</w:t>
-      </w:r>
-    </w:p>
-    <w:p>
-      <w:pPr>
-        <w:pStyle w:val="ListParagraph"/>
-        <w:spacing w:line="360" w:lineRule="auto"/>
-        <w:rPr>
-          <w:highlight w:val="green"/>
-        </w:rPr>
-      </w:pPr>
-      <w:r>
-        <w:rPr>
-          <w:highlight w:val="green"/>
-        </w:rPr>
-        <w:br/>
-        <w:t>The Staff will be able to Add Movies</w:t>
-      </w:r>
-    </w:p>
-    <w:p>
-      <w:pPr>
-        <w:pStyle w:val="ListParagraph"/>
-        <w:spacing w:line="360" w:lineRule="auto"/>
-        <w:rPr>
-          <w:highlight w:val="green"/>
-        </w:rPr>
-      </w:pPr>
-      <w:r>
-        <w:rPr>
-          <w:highlight w:val="green"/>
-        </w:rPr>
-        <w:t>The Staff will be able to Remove Movies</w:t>
-      </w:r>
-    </w:p>
-    <w:p>
-      <w:pPr>
-        <w:pStyle w:val="ListParagraph"/>
-        <w:spacing w:line="360" w:lineRule="auto"/>
-      </w:pPr>
-      <w:r>
-        <w:rPr>
-          <w:highlight w:val="green"/>
-        </w:rPr>
-        <w:t>The Staff will be able to Edit Movies</w:t>
-      </w:r>
-      <w:r>
-        <w:br/>
-      </w:r>
-      <w:r>
-        <w:rPr>
-          <w:color w:val="FFFFFF" w:themeColor="background1"/>
-          <w:highlight w:val="red"/>
-        </w:rPr>
-        <w:t>The Staff will be able to Enter a Staff Portal</w:t>
-      </w:r>
-      <w:r>
-        <w:rPr>
-          <w:color w:val="000000" w:themeColor="text1"/>
-        </w:rPr>
-        <w:br/>
-      </w:r>
-      <w:r>
-        <w:rPr>
-          <w:color w:val="FFFFFF" w:themeColor="background1"/>
-          <w:highlight w:val="red"/>
-        </w:rPr>
-        <w:t xml:space="preserve">The Staff will be able to Login with </w:t>
-      </w:r>
-      <w:proofErr w:type="gramStart"/>
-      <w:r>
-        <w:rPr>
-          <w:color w:val="FFFFFF" w:themeColor="background1"/>
-          <w:highlight w:val="red"/>
-        </w:rPr>
-        <w:t>an</w:t>
-      </w:r>
-      <w:proofErr w:type="gramEnd"/>
-      <w:r>
-        <w:rPr>
-          <w:color w:val="FFFFFF" w:themeColor="background1"/>
-          <w:highlight w:val="red"/>
-        </w:rPr>
-        <w:t xml:space="preserve"> Unique Username and Password.</w:t>
-      </w:r>
-      <w:r>
-        <w:rPr>
-          <w:color w:val="000000" w:themeColor="text1"/>
-        </w:rPr>
-        <w:br/>
-      </w:r>
-    </w:p>
+    <w:p/>
+    <w:p/>
+    <w:p/>
+    <w:p/>
+    <w:p/>
+    <w:p/>
+    <w:p/>
+    <w:p/>
+    <w:p/>
+    <w:p/>
+    <w:p/>
+    <w:p/>
+    <w:p/>
+    <w:p/>
+    <w:p/>
     <w:p>
       <w:pPr>
         <w:pStyle w:val="Heading1"/>
+        <w:rPr>
+          <w:rFonts w:ascii="Arial" w:hAnsi="Arial" w:cs="Arial"/>
+          <w:b/>
+          <w:bCs/>
+          <w:u w:val="single"/>
+        </w:rPr>
       </w:pPr>
-      <w:r>
-        <w:br/>
-      </w:r>
-      <w:r>
-        <w:br/>
-      </w:r>
+      <w:bookmarkStart w:id="2" w:name="_Toc93497305"/>
+      <w:r>
+        <w:rPr>
+          <w:rFonts w:ascii="Arial" w:hAnsi="Arial" w:cs="Arial"/>
+          <w:b/>
+          <w:bCs/>
+          <w:u w:val="single"/>
+        </w:rPr>
+        <w:lastRenderedPageBreak/>
+        <w:t>Updated Use Case Diagram(s)</w:t>
+      </w:r>
+      <w:bookmarkEnd w:id="2"/>
     </w:p>
+    <w:p>
+      <w:r>
+        <w:rPr>
+          <w:noProof/>
+        </w:rPr>
+        <w:drawing>
+          <wp:anchor distT="0" distB="0" distL="114300" distR="114300" simplePos="0" relativeHeight="251661312" behindDoc="0" locked="0" layoutInCell="1" allowOverlap="1" wp14:anchorId="12B40D49" wp14:editId="3FBC311D">
+            <wp:simplePos x="0" y="0"/>
+            <wp:positionH relativeFrom="column">
+              <wp:posOffset>-276860</wp:posOffset>
+            </wp:positionH>
+            <wp:positionV relativeFrom="paragraph">
+              <wp:posOffset>4176395</wp:posOffset>
+            </wp:positionV>
+            <wp:extent cx="4369435" cy="4297045"/>
+            <wp:effectExtent l="0" t="0" r="0" b="8255"/>
+            <wp:wrapSquare wrapText="bothSides"/>
+            <wp:docPr id="1" name="Picture 1" descr="Diagram, schematic&#10;&#10;Description automatically generated"/>
+            <wp:cNvGraphicFramePr>
+              <a:graphicFrameLocks xmlns:a="http://schemas.openxmlformats.org/drawingml/2006/main" noChangeAspect="1"/>
+            </wp:cNvGraphicFramePr>
+            <a:graphic xmlns:a="http://schemas.openxmlformats.org/drawingml/2006/main">
+              <a:graphicData uri="http://schemas.openxmlformats.org/drawingml/2006/picture">
+                <pic:pic xmlns:pic="http://schemas.openxmlformats.org/drawingml/2006/picture">
+                  <pic:nvPicPr>
+                    <pic:cNvPr id="1" name="Picture 1" descr="Diagram, schematic&#10;&#10;Description automatically generated"/>
+                    <pic:cNvPicPr/>
+                  </pic:nvPicPr>
+                  <pic:blipFill rotWithShape="1">
+                    <a:blip r:embed="rId5">
+                      <a:extLst>
+                        <a:ext uri="{28A0092B-C50C-407E-A947-70E740481C1C}">
+                          <a14:useLocalDpi xmlns:a14="http://schemas.microsoft.com/office/drawing/2010/main" val="0"/>
+                        </a:ext>
+                      </a:extLst>
+                    </a:blip>
+                    <a:srcRect l="14566" t="6831" r="19677" b="9398"/>
+                    <a:stretch/>
+                  </pic:blipFill>
+                  <pic:spPr bwMode="auto">
+                    <a:xfrm>
+                      <a:off x="0" y="0"/>
+                      <a:ext cx="4369435" cy="4297045"/>
+                    </a:xfrm>
+                    <a:prstGeom prst="rect">
+                      <a:avLst/>
+                    </a:prstGeom>
+                    <a:ln>
+                      <a:noFill/>
+                    </a:ln>
+                    <a:extLst>
+                      <a:ext uri="{53640926-AAD7-44D8-BBD7-CCE9431645EC}">
+                        <a14:shadowObscured xmlns:a14="http://schemas.microsoft.com/office/drawing/2010/main"/>
+                      </a:ext>
+                    </a:extLst>
+                  </pic:spPr>
+                </pic:pic>
+              </a:graphicData>
+            </a:graphic>
+            <wp14:sizeRelH relativeFrom="page">
+              <wp14:pctWidth>0</wp14:pctWidth>
+            </wp14:sizeRelH>
+            <wp14:sizeRelV relativeFrom="page">
+              <wp14:pctHeight>0</wp14:pctHeight>
+            </wp14:sizeRelV>
+          </wp:anchor>
+        </w:drawing>
+      </w:r>
+      <w:r>
+        <w:rPr>
+          <w:noProof/>
+        </w:rPr>
+        <w:drawing>
+          <wp:inline distT="0" distB="0" distL="0" distR="0" wp14:anchorId="49A1EB8F" wp14:editId="0A1118C8">
+            <wp:extent cx="4693681" cy="4126727"/>
+            <wp:effectExtent l="0" t="0" r="0" b="7620"/>
+            <wp:docPr id="2" name="Picture 2" descr="Diagram&#10;&#10;Description automatically generated"/>
+            <wp:cNvGraphicFramePr>
+              <a:graphicFrameLocks xmlns:a="http://schemas.openxmlformats.org/drawingml/2006/main" noChangeAspect="1"/>
+            </wp:cNvGraphicFramePr>
+            <a:graphic xmlns:a="http://schemas.openxmlformats.org/drawingml/2006/main">
+              <a:graphicData uri="http://schemas.openxmlformats.org/drawingml/2006/picture">
+                <pic:pic xmlns:pic="http://schemas.openxmlformats.org/drawingml/2006/picture">
+                  <pic:nvPicPr>
+                    <pic:cNvPr id="2" name="Picture 2" descr="Diagram&#10;&#10;Description automatically generated"/>
+                    <pic:cNvPicPr/>
+                  </pic:nvPicPr>
+                  <pic:blipFill rotWithShape="1">
+                    <a:blip r:embed="rId6"/>
+                    <a:srcRect l="16372" t="9092" r="20508"/>
+                    <a:stretch/>
+                  </pic:blipFill>
+                  <pic:spPr bwMode="auto">
+                    <a:xfrm>
+                      <a:off x="0" y="0"/>
+                      <a:ext cx="4705441" cy="4137066"/>
+                    </a:xfrm>
+                    <a:prstGeom prst="rect">
+                      <a:avLst/>
+                    </a:prstGeom>
+                    <a:ln>
+                      <a:noFill/>
+                    </a:ln>
+                    <a:extLst>
+                      <a:ext uri="{53640926-AAD7-44D8-BBD7-CCE9431645EC}">
+                        <a14:shadowObscured xmlns:a14="http://schemas.microsoft.com/office/drawing/2010/main"/>
+                      </a:ext>
+                    </a:extLst>
+                  </pic:spPr>
+                </pic:pic>
+              </a:graphicData>
+            </a:graphic>
+          </wp:inline>
+        </w:drawing>
+      </w:r>
+    </w:p>
+    <w:p/>
+    <w:p/>
+    <w:p/>
+    <w:p/>
+    <w:p/>
+    <w:p/>
+    <w:p/>
     <w:p/>
     <w:p/>
     <w:p/>
@@ -1454,16 +1831,44 @@
     <w:p>
       <w:pPr>
         <w:pStyle w:val="Heading1"/>
+        <w:rPr>
+          <w:rFonts w:ascii="Arial" w:hAnsi="Arial" w:cs="Arial"/>
+          <w:b/>
+          <w:bCs/>
+          <w:u w:val="single"/>
+        </w:rPr>
       </w:pPr>
-      <w:bookmarkStart w:id="2" w:name="_Toc93497305"/>
-      <w:r>
-        <w:t>Updated Use Case Diagram(s)</w:t>
-      </w:r>
-      <w:bookmarkEnd w:id="2"/>
+      <w:bookmarkStart w:id="3" w:name="_Toc93497306"/>
+      <w:r>
+        <w:rPr>
+          <w:rFonts w:ascii="Arial" w:hAnsi="Arial" w:cs="Arial"/>
+          <w:b/>
+          <w:bCs/>
+          <w:u w:val="single"/>
+        </w:rPr>
+        <w:lastRenderedPageBreak/>
+        <w:br/>
+      </w:r>
+      <w:r>
+        <w:rPr>
+          <w:rFonts w:ascii="Arial" w:hAnsi="Arial" w:cs="Arial"/>
+          <w:b/>
+          <w:bCs/>
+          <w:u w:val="single"/>
+        </w:rPr>
+        <w:br/>
+      </w:r>
+      <w:r>
+        <w:rPr>
+          <w:rFonts w:ascii="Arial" w:hAnsi="Arial" w:cs="Arial"/>
+          <w:b/>
+          <w:bCs/>
+          <w:u w:val="single"/>
+        </w:rPr>
+        <w:t>Updated ERD Diagram(s)</w:t>
+      </w:r>
+      <w:bookmarkEnd w:id="3"/>
     </w:p>
-    <w:p/>
-    <w:p/>
-    <w:p/>
     <w:p/>
     <w:p/>
     <w:p/>
@@ -1494,49 +1899,22 @@
     <w:p>
       <w:pPr>
         <w:pStyle w:val="Heading1"/>
-      </w:pPr>
-      <w:bookmarkStart w:id="3" w:name="_Toc93497306"/>
-      <w:r>
-        <w:t>Updated ERD Diagram(s)</w:t>
-      </w:r>
-      <w:bookmarkEnd w:id="3"/>
-    </w:p>
-    <w:p/>
-    <w:p/>
-    <w:p/>
-    <w:p/>
-    <w:p/>
-    <w:p/>
-    <w:p/>
-    <w:p/>
-    <w:p/>
-    <w:p/>
-    <w:p/>
-    <w:p/>
-    <w:p/>
-    <w:p/>
-    <w:p/>
-    <w:p/>
-    <w:p/>
-    <w:p/>
-    <w:p/>
-    <w:p/>
-    <w:p/>
-    <w:p/>
-    <w:p/>
-    <w:p/>
-    <w:p/>
-    <w:p/>
-    <w:p/>
-    <w:p/>
-    <w:p/>
-    <w:p/>
-    <w:p>
-      <w:pPr>
-        <w:pStyle w:val="Heading1"/>
+        <w:rPr>
+          <w:rFonts w:ascii="Arial" w:hAnsi="Arial" w:cs="Arial"/>
+          <w:b/>
+          <w:bCs/>
+          <w:u w:val="single"/>
+        </w:rPr>
       </w:pPr>
       <w:bookmarkStart w:id="4" w:name="_Toc93497307"/>
       <w:r>
+        <w:rPr>
+          <w:rFonts w:ascii="Arial" w:hAnsi="Arial" w:cs="Arial"/>
+          <w:b/>
+          <w:bCs/>
+          <w:u w:val="single"/>
+        </w:rPr>
+        <w:lastRenderedPageBreak/>
         <w:t>Project Testing</w:t>
       </w:r>
       <w:bookmarkEnd w:id="4"/>
@@ -2486,15 +2864,33 @@
     <w:p>
       <w:pPr>
         <w:pStyle w:val="Heading1"/>
+        <w:rPr>
+          <w:rFonts w:ascii="Arial" w:hAnsi="Arial" w:cs="Arial"/>
+          <w:b/>
+          <w:bCs/>
+          <w:u w:val="single"/>
+        </w:rPr>
       </w:pPr>
       <w:bookmarkStart w:id="5" w:name="_Toc93497308"/>
       <w:r>
+        <w:rPr>
+          <w:rFonts w:ascii="Arial" w:hAnsi="Arial" w:cs="Arial"/>
+          <w:b/>
+          <w:bCs/>
+          <w:u w:val="single"/>
+        </w:rPr>
         <w:lastRenderedPageBreak/>
         <w:t>Technology Evaluation</w:t>
       </w:r>
       <w:bookmarkStart w:id="6" w:name="_Toc93497309"/>
       <w:bookmarkEnd w:id="5"/>
       <w:r>
+        <w:rPr>
+          <w:rFonts w:ascii="Arial" w:hAnsi="Arial" w:cs="Arial"/>
+          <w:b/>
+          <w:bCs/>
+          <w:u w:val="single"/>
+        </w:rPr>
         <w:br/>
       </w:r>
     </w:p>
@@ -2619,6 +3015,12 @@
         </w:rPr>
       </w:pPr>
       <w:r>
+        <w:rPr>
+          <w:rFonts w:ascii="Arial" w:hAnsi="Arial" w:cs="Arial"/>
+          <w:b/>
+          <w:bCs/>
+          <w:u w:val="single"/>
+        </w:rPr>
         <w:lastRenderedPageBreak/>
         <w:t>Evaluation</w:t>
       </w:r>

</xml_diff>